<commit_message>
membuat latar belakang menambahkan sitasi
</commit_message>
<xml_diff>
--- a/BAB1.docx
+++ b/BAB1.docx
@@ -1,6 +1,6 @@
 
 <file path=word/document.xml><?xml version="1.0" encoding="utf-8"?>
-<w:document xmlns:wpc="http://schemas.microsoft.com/office/word/2010/wordprocessingCanvas" xmlns:mc="http://schemas.openxmlformats.org/markup-compatibility/2006" xmlns:o="urn:schemas-microsoft-com:office:office" xmlns:r="http://schemas.openxmlformats.org/officeDocument/2006/relationships" xmlns:m="http://schemas.openxmlformats.org/officeDocument/2006/math" xmlns:v="urn:schemas-microsoft-com:vml" xmlns:wp14="http://schemas.microsoft.com/office/word/2010/wordprocessingDrawing" xmlns:wp="http://schemas.openxmlformats.org/drawingml/2006/wordprocessingDrawing" xmlns:w10="urn:schemas-microsoft-com:office:word" xmlns:w="http://schemas.openxmlformats.org/wordprocessingml/2006/main" xmlns:w14="http://schemas.microsoft.com/office/word/2010/wordml" xmlns:w15="http://schemas.microsoft.com/office/word/2012/wordml" xmlns:wpg="http://schemas.microsoft.com/office/word/2010/wordprocessingGroup" xmlns:wpi="http://schemas.microsoft.com/office/word/2010/wordprocessingInk" xmlns:wne="http://schemas.microsoft.com/office/word/2006/wordml" xmlns:wps="http://schemas.microsoft.com/office/word/2010/wordprocessingShape" mc:Ignorable="w14 w15 wp14">
+<w:document xmlns:wpc="http://schemas.microsoft.com/office/word/2010/wordprocessingCanvas" xmlns:mc="http://schemas.openxmlformats.org/markup-compatibility/2006" xmlns:o="urn:schemas-microsoft-com:office:office" xmlns:r="http://schemas.openxmlformats.org/officeDocument/2006/relationships" xmlns:m="http://schemas.openxmlformats.org/officeDocument/2006/math" xmlns:v="urn:schemas-microsoft-com:vml" xmlns:wp14="http://schemas.microsoft.com/office/word/2010/wordprocessingDrawing" xmlns:wp="http://schemas.openxmlformats.org/drawingml/2006/wordprocessingDrawing" xmlns:w10="urn:schemas-microsoft-com:office:word" xmlns:w="http://schemas.openxmlformats.org/wordprocessingml/2006/main" xmlns:w14="http://schemas.microsoft.com/office/word/2010/wordml" xmlns:wpg="http://schemas.microsoft.com/office/word/2010/wordprocessingGroup" xmlns:wpi="http://schemas.microsoft.com/office/word/2010/wordprocessingInk" xmlns:wne="http://schemas.microsoft.com/office/word/2006/wordml" xmlns:wps="http://schemas.microsoft.com/office/word/2010/wordprocessingShape" mc:Ignorable="w14 wp14">
   <w:body>
     <w:p>
       <w:pPr>
@@ -88,32 +88,279 @@
           <w:lang w:val="en-US"/>
         </w:rPr>
       </w:pPr>
-      <w:r>
-        <w:rPr>
-          <w:rFonts w:ascii="Times New Roman" w:hAnsi="Times New Roman" w:cs="Times New Roman"/>
-          <w:b/>
-          <w:sz w:val="24"/>
-          <w:szCs w:val="24"/>
-          <w:lang w:val="en-US"/>
-        </w:rPr>
-        <w:t>Latar Belakang Masalah</w:t>
-      </w:r>
+      <w:proofErr w:type="spellStart"/>
+      <w:r>
+        <w:rPr>
+          <w:rFonts w:ascii="Times New Roman" w:hAnsi="Times New Roman" w:cs="Times New Roman"/>
+          <w:b/>
+          <w:sz w:val="24"/>
+          <w:szCs w:val="24"/>
+          <w:lang w:val="en-US"/>
+        </w:rPr>
+        <w:t>Latar</w:t>
+      </w:r>
+      <w:proofErr w:type="spellEnd"/>
+      <w:r>
+        <w:rPr>
+          <w:rFonts w:ascii="Times New Roman" w:hAnsi="Times New Roman" w:cs="Times New Roman"/>
+          <w:b/>
+          <w:sz w:val="24"/>
+          <w:szCs w:val="24"/>
+          <w:lang w:val="en-US"/>
+        </w:rPr>
+        <w:t xml:space="preserve"> </w:t>
+      </w:r>
+      <w:proofErr w:type="spellStart"/>
+      <w:r>
+        <w:rPr>
+          <w:rFonts w:ascii="Times New Roman" w:hAnsi="Times New Roman" w:cs="Times New Roman"/>
+          <w:b/>
+          <w:sz w:val="24"/>
+          <w:szCs w:val="24"/>
+          <w:lang w:val="en-US"/>
+        </w:rPr>
+        <w:t>Belakang</w:t>
+      </w:r>
+      <w:proofErr w:type="spellEnd"/>
+      <w:r>
+        <w:rPr>
+          <w:rFonts w:ascii="Times New Roman" w:hAnsi="Times New Roman" w:cs="Times New Roman"/>
+          <w:b/>
+          <w:sz w:val="24"/>
+          <w:szCs w:val="24"/>
+          <w:lang w:val="en-US"/>
+        </w:rPr>
+        <w:t xml:space="preserve"> </w:t>
+      </w:r>
+      <w:proofErr w:type="spellStart"/>
+      <w:r>
+        <w:rPr>
+          <w:rFonts w:ascii="Times New Roman" w:hAnsi="Times New Roman" w:cs="Times New Roman"/>
+          <w:b/>
+          <w:sz w:val="24"/>
+          <w:szCs w:val="24"/>
+          <w:lang w:val="en-US"/>
+        </w:rPr>
+        <w:t>Masalah</w:t>
+      </w:r>
+      <w:proofErr w:type="spellEnd"/>
     </w:p>
     <w:p>
       <w:pPr>
         <w:pStyle w:val="ListParagraph"/>
         <w:spacing w:line="480" w:lineRule="auto"/>
-        <w:ind w:left="567"/>
-        <w:rPr>
-          <w:rFonts w:ascii="Times New Roman" w:hAnsi="Times New Roman" w:cs="Times New Roman"/>
-          <w:b/>
-          <w:sz w:val="24"/>
-          <w:szCs w:val="24"/>
-          <w:lang w:val="en-US"/>
-        </w:rPr>
-      </w:pPr>
+        <w:ind w:left="567" w:firstLine="709"/>
+        <w:jc w:val="both"/>
+        <w:rPr>
+          <w:rFonts w:ascii="Times New Roman" w:hAnsi="Times New Roman" w:cs="Times New Roman"/>
+          <w:sz w:val="24"/>
+          <w:szCs w:val="24"/>
+        </w:rPr>
+      </w:pPr>
+      <w:r>
+        <w:rPr>
+          <w:rFonts w:ascii="Times New Roman" w:hAnsi="Times New Roman" w:cs="Times New Roman"/>
+          <w:sz w:val="24"/>
+          <w:szCs w:val="24"/>
+        </w:rPr>
+        <w:t xml:space="preserve">Di dunia saat ini sedang dilanda pandemi COVID-19. </w:t>
+      </w:r>
+      <w:r>
+        <w:rPr>
+          <w:rFonts w:ascii="Times New Roman" w:hAnsi="Times New Roman" w:cs="Times New Roman"/>
+          <w:sz w:val="24"/>
+          <w:szCs w:val="24"/>
+        </w:rPr>
+        <w:t>Coronavirus merupakan keluarga besar virus yang menyebabkan penyakit pada manusia dan hewan. Pada manusia biasanya menyebabkan penyakit infeksi saluran pernapasan, mulai flu biasa hingga penyakit yang serius seperti Middle East Respiratory Syndrome (MERS) dan Sindrom Pernafasan Akut Berat/ Severe Acute Respiratory Syndrome (SARS). Coronavirus jenis baru yang ditemukan pada manusia sejak kejadian luar biasa</w:t>
+      </w:r>
       <w:bookmarkStart w:id="0" w:name="_GoBack"/>
       <w:bookmarkEnd w:id="0"/>
+      <w:r>
+        <w:rPr>
+          <w:rFonts w:ascii="Times New Roman" w:hAnsi="Times New Roman" w:cs="Times New Roman"/>
+          <w:sz w:val="24"/>
+          <w:szCs w:val="24"/>
+        </w:rPr>
+        <w:t xml:space="preserve"> muncul di Wuhan Cina, pada Desember 2019, kemudian diberi nama Severe Acute Respiratory Syndrome Coronavirus 2 (SARS-COV2), dan menyebabkan penyakit Coro</w:t>
+      </w:r>
+      <w:r>
+        <w:rPr>
+          <w:rFonts w:ascii="Times New Roman" w:hAnsi="Times New Roman" w:cs="Times New Roman"/>
+          <w:sz w:val="24"/>
+          <w:szCs w:val="24"/>
+        </w:rPr>
+        <w:t xml:space="preserve">navirus Disease-2019 (COVID-19) </w:t>
+      </w:r>
+      <w:sdt>
+        <w:sdtPr>
+          <w:rPr>
+            <w:rFonts w:ascii="Times New Roman" w:hAnsi="Times New Roman" w:cs="Times New Roman"/>
+            <w:sz w:val="24"/>
+            <w:szCs w:val="24"/>
+          </w:rPr>
+          <w:id w:val="1647161446"/>
+          <w:citation/>
+        </w:sdtPr>
+        <w:sdtContent>
+          <w:r>
+            <w:rPr>
+              <w:rFonts w:ascii="Times New Roman" w:hAnsi="Times New Roman" w:cs="Times New Roman"/>
+              <w:sz w:val="24"/>
+              <w:szCs w:val="24"/>
+            </w:rPr>
+            <w:fldChar w:fldCharType="begin"/>
+          </w:r>
+          <w:r>
+            <w:rPr>
+              <w:rFonts w:ascii="Times New Roman" w:hAnsi="Times New Roman" w:cs="Times New Roman"/>
+              <w:sz w:val="24"/>
+              <w:szCs w:val="24"/>
+            </w:rPr>
+            <w:instrText xml:space="preserve"> CITATION KEM20 \l 1057 </w:instrText>
+          </w:r>
+          <w:r>
+            <w:rPr>
+              <w:rFonts w:ascii="Times New Roman" w:hAnsi="Times New Roman" w:cs="Times New Roman"/>
+              <w:sz w:val="24"/>
+              <w:szCs w:val="24"/>
+            </w:rPr>
+            <w:fldChar w:fldCharType="separate"/>
+          </w:r>
+          <w:r>
+            <w:rPr>
+              <w:rFonts w:ascii="Times New Roman" w:hAnsi="Times New Roman" w:cs="Times New Roman"/>
+              <w:noProof/>
+              <w:sz w:val="24"/>
+              <w:szCs w:val="24"/>
+            </w:rPr>
+            <w:t>(KEMENKES, 2020)</w:t>
+          </w:r>
+          <w:r>
+            <w:rPr>
+              <w:rFonts w:ascii="Times New Roman" w:hAnsi="Times New Roman" w:cs="Times New Roman"/>
+              <w:sz w:val="24"/>
+              <w:szCs w:val="24"/>
+            </w:rPr>
+            <w:fldChar w:fldCharType="end"/>
+          </w:r>
+        </w:sdtContent>
+      </w:sdt>
+      <w:r>
+        <w:rPr>
+          <w:rFonts w:ascii="Times New Roman" w:hAnsi="Times New Roman" w:cs="Times New Roman"/>
+          <w:sz w:val="24"/>
+          <w:szCs w:val="24"/>
+        </w:rPr>
+        <w:t>.</w:t>
+      </w:r>
+    </w:p>
+    <w:p>
+      <w:pPr>
+        <w:pStyle w:val="ListParagraph"/>
+        <w:spacing w:line="480" w:lineRule="auto"/>
+        <w:ind w:left="567" w:firstLine="709"/>
+        <w:jc w:val="both"/>
+        <w:rPr>
+          <w:rFonts w:ascii="Times New Roman" w:hAnsi="Times New Roman" w:cs="Times New Roman"/>
+          <w:sz w:val="24"/>
+          <w:szCs w:val="24"/>
+        </w:rPr>
+      </w:pPr>
+      <w:r>
+        <w:rPr>
+          <w:rFonts w:ascii="Times New Roman" w:hAnsi="Times New Roman" w:cs="Times New Roman"/>
+          <w:sz w:val="24"/>
+          <w:szCs w:val="24"/>
+        </w:rPr>
+        <w:t xml:space="preserve">Menurut </w:t>
+      </w:r>
+      <w:sdt>
+        <w:sdtPr>
+          <w:rPr>
+            <w:rFonts w:ascii="Times New Roman" w:hAnsi="Times New Roman" w:cs="Times New Roman"/>
+            <w:sz w:val="24"/>
+            <w:szCs w:val="24"/>
+          </w:rPr>
+          <w:id w:val="767124293"/>
+          <w:citation/>
+        </w:sdtPr>
+        <w:sdtContent>
+          <w:r>
+            <w:rPr>
+              <w:rFonts w:ascii="Times New Roman" w:hAnsi="Times New Roman" w:cs="Times New Roman"/>
+              <w:sz w:val="24"/>
+              <w:szCs w:val="24"/>
+            </w:rPr>
+            <w:fldChar w:fldCharType="begin"/>
+          </w:r>
+          <w:r>
+            <w:rPr>
+              <w:rFonts w:ascii="Times New Roman" w:hAnsi="Times New Roman" w:cs="Times New Roman"/>
+              <w:sz w:val="24"/>
+              <w:szCs w:val="24"/>
+            </w:rPr>
+            <w:instrText xml:space="preserve"> CITATION KEM201 \l 1057 </w:instrText>
+          </w:r>
+          <w:r>
+            <w:rPr>
+              <w:rFonts w:ascii="Times New Roman" w:hAnsi="Times New Roman" w:cs="Times New Roman"/>
+              <w:sz w:val="24"/>
+              <w:szCs w:val="24"/>
+            </w:rPr>
+            <w:fldChar w:fldCharType="separate"/>
+          </w:r>
+          <w:r>
+            <w:rPr>
+              <w:rFonts w:ascii="Times New Roman" w:hAnsi="Times New Roman" w:cs="Times New Roman"/>
+              <w:noProof/>
+              <w:sz w:val="24"/>
+              <w:szCs w:val="24"/>
+            </w:rPr>
+            <w:t>(KEMENDIKBUD, 2020)</w:t>
+          </w:r>
+          <w:r>
+            <w:rPr>
+              <w:rFonts w:ascii="Times New Roman" w:hAnsi="Times New Roman" w:cs="Times New Roman"/>
+              <w:sz w:val="24"/>
+              <w:szCs w:val="24"/>
+            </w:rPr>
+            <w:fldChar w:fldCharType="end"/>
+          </w:r>
+        </w:sdtContent>
+      </w:sdt>
+      <w:r>
+        <w:rPr>
+          <w:rFonts w:ascii="Times New Roman" w:hAnsi="Times New Roman" w:cs="Times New Roman"/>
+          <w:sz w:val="24"/>
+          <w:szCs w:val="24"/>
+        </w:rPr>
+        <w:t xml:space="preserve"> </w:t>
+      </w:r>
+      <w:r>
+        <w:rPr>
+          <w:rFonts w:ascii="Times New Roman" w:hAnsi="Times New Roman" w:cs="Times New Roman"/>
+          <w:sz w:val="24"/>
+          <w:szCs w:val="24"/>
+        </w:rPr>
+        <w:t>s</w:t>
+      </w:r>
+      <w:r>
+        <w:rPr>
+          <w:rFonts w:ascii="Times New Roman" w:hAnsi="Times New Roman" w:cs="Times New Roman"/>
+          <w:sz w:val="24"/>
+          <w:szCs w:val="24"/>
+        </w:rPr>
+        <w:t xml:space="preserve">ejak  kemunculan  kasus  pertama  positif  COVID-19  di  Indonesia  tanggal  2  Maret  2020,  jumlah kasus terkonfirmasi positif dan meninggal masih terus meningkat. Pandemi COVID-19 berdampak sistemik dan mengganggu hampir seluruh aspek kehidupan manusia termasuk di  bidang  pendidikan.  Secara  global,  United  Nation  Educational,  Scientific  and  Cultural Organization (UNESCO) melaporkan pada tanggal 20 April 2020 sudah 191 negara menutup satuan pendidikan dengan 1,575,270,054 peserta didik terdampak. Di Indonesia Pandemi COVID-19  berdampak  pada  646.192  satuan  </w:t>
+      </w:r>
+      <w:r>
+        <w:rPr>
+          <w:rFonts w:ascii="Times New Roman" w:hAnsi="Times New Roman" w:cs="Times New Roman"/>
+          <w:sz w:val="24"/>
+          <w:szCs w:val="24"/>
+        </w:rPr>
+        <w:lastRenderedPageBreak/>
+        <w:t>pendidikan,  68.801.708  Peserta  Didik,  dan  4.183.591 Pendidik mulai dari jenjang Pendidikan Anak Usia Dini sampai Pendidikan Tinggi, Pendidikan  Khusus,  Pendidikan  Vokasi,  Pendidikan  Masyarakat,  Kursus  dan  Pendidikan  Keagamaan. Dalam  menanggulangi  dampak  COVID19,  Pemerintah  Indonesia  mengambil  kebijakan  Pembatasan Sosial Berskala Besar (PSBB) dan menetapkan bencana non-alam penyebaran COVID-19 sebagai Bencana Nasional. Kebijakan ini berdampak langsung terhadap kegiatan yang  bersifat  komunal  atau  menghimpun  orang  banyak  dalam  suatu  tempat.  Satuan pendidikan  merupakan  institusi  yang  diliburkan  dan  peserta  didik  melakukan  proses  pembelajaran dari rumah. Dalam  situasi  darurat  bencana,  merujuk  kepada  Peraturan  Menteri  Pendidikan  dan  Kebudayaan  (Permendikbud)  No  72  Tahun  2013  tentang  Penyelenggaraan  Pendidikan Layanan  Khusus  dan  sesuai  dengan  Peraturan  Menteri  Pendidikan  dan  Kebudayaan  (Permendikbud) Nomor 33 Tahun 2019 tentang Penyelenggaraan Program Satuan Pendidikan Aman Bencana (SPAB), dalam situasi darurat, pendidikan harus tetap berlangsung dengan akses  dan  layanan  pendidikan  dilaksanakan  sesuai  dengan  kondisi  dan  berpusat  pada  pemenuhan hak pendidikan anak.</w:t>
+      </w:r>
     </w:p>
     <w:p>
       <w:pPr>
@@ -132,16 +379,40 @@
           <w:lang w:val="en-US"/>
         </w:rPr>
       </w:pPr>
-      <w:r>
-        <w:rPr>
-          <w:rFonts w:ascii="Times New Roman" w:hAnsi="Times New Roman" w:cs="Times New Roman"/>
-          <w:b/>
-          <w:sz w:val="24"/>
-          <w:szCs w:val="24"/>
-          <w:lang w:val="en-US"/>
-        </w:rPr>
-        <w:t>Rumusan Masalah</w:t>
-      </w:r>
+      <w:proofErr w:type="spellStart"/>
+      <w:r>
+        <w:rPr>
+          <w:rFonts w:ascii="Times New Roman" w:hAnsi="Times New Roman" w:cs="Times New Roman"/>
+          <w:b/>
+          <w:sz w:val="24"/>
+          <w:szCs w:val="24"/>
+          <w:lang w:val="en-US"/>
+        </w:rPr>
+        <w:t>Rumusan</w:t>
+      </w:r>
+      <w:proofErr w:type="spellEnd"/>
+      <w:r>
+        <w:rPr>
+          <w:rFonts w:ascii="Times New Roman" w:hAnsi="Times New Roman" w:cs="Times New Roman"/>
+          <w:b/>
+          <w:sz w:val="24"/>
+          <w:szCs w:val="24"/>
+          <w:lang w:val="en-US"/>
+        </w:rPr>
+        <w:t xml:space="preserve"> </w:t>
+      </w:r>
+      <w:proofErr w:type="spellStart"/>
+      <w:r>
+        <w:rPr>
+          <w:rFonts w:ascii="Times New Roman" w:hAnsi="Times New Roman" w:cs="Times New Roman"/>
+          <w:b/>
+          <w:sz w:val="24"/>
+          <w:szCs w:val="24"/>
+          <w:lang w:val="en-US"/>
+        </w:rPr>
+        <w:t>Masalah</w:t>
+      </w:r>
+      <w:proofErr w:type="spellEnd"/>
     </w:p>
     <w:p>
       <w:pPr>
@@ -160,16 +431,40 @@
           <w:lang w:val="en-US"/>
         </w:rPr>
       </w:pPr>
-      <w:r>
-        <w:rPr>
-          <w:rFonts w:ascii="Times New Roman" w:hAnsi="Times New Roman" w:cs="Times New Roman"/>
-          <w:b/>
-          <w:sz w:val="24"/>
-          <w:szCs w:val="24"/>
-          <w:lang w:val="en-US"/>
-        </w:rPr>
-        <w:t>Batasan Masalah</w:t>
-      </w:r>
+      <w:proofErr w:type="spellStart"/>
+      <w:r>
+        <w:rPr>
+          <w:rFonts w:ascii="Times New Roman" w:hAnsi="Times New Roman" w:cs="Times New Roman"/>
+          <w:b/>
+          <w:sz w:val="24"/>
+          <w:szCs w:val="24"/>
+          <w:lang w:val="en-US"/>
+        </w:rPr>
+        <w:t>Batasan</w:t>
+      </w:r>
+      <w:proofErr w:type="spellEnd"/>
+      <w:r>
+        <w:rPr>
+          <w:rFonts w:ascii="Times New Roman" w:hAnsi="Times New Roman" w:cs="Times New Roman"/>
+          <w:b/>
+          <w:sz w:val="24"/>
+          <w:szCs w:val="24"/>
+          <w:lang w:val="en-US"/>
+        </w:rPr>
+        <w:t xml:space="preserve"> </w:t>
+      </w:r>
+      <w:proofErr w:type="spellStart"/>
+      <w:r>
+        <w:rPr>
+          <w:rFonts w:ascii="Times New Roman" w:hAnsi="Times New Roman" w:cs="Times New Roman"/>
+          <w:b/>
+          <w:sz w:val="24"/>
+          <w:szCs w:val="24"/>
+          <w:lang w:val="en-US"/>
+        </w:rPr>
+        <w:t>Masalah</w:t>
+      </w:r>
+      <w:proofErr w:type="spellEnd"/>
     </w:p>
     <w:p>
       <w:pPr>
@@ -188,16 +483,40 @@
           <w:lang w:val="en-US"/>
         </w:rPr>
       </w:pPr>
-      <w:r>
-        <w:rPr>
-          <w:rFonts w:ascii="Times New Roman" w:hAnsi="Times New Roman" w:cs="Times New Roman"/>
-          <w:b/>
-          <w:sz w:val="24"/>
-          <w:szCs w:val="24"/>
-          <w:lang w:val="en-US"/>
-        </w:rPr>
-        <w:t>Tinjauan Penelitian</w:t>
-      </w:r>
+      <w:proofErr w:type="spellStart"/>
+      <w:r>
+        <w:rPr>
+          <w:rFonts w:ascii="Times New Roman" w:hAnsi="Times New Roman" w:cs="Times New Roman"/>
+          <w:b/>
+          <w:sz w:val="24"/>
+          <w:szCs w:val="24"/>
+          <w:lang w:val="en-US"/>
+        </w:rPr>
+        <w:t>Tinjauan</w:t>
+      </w:r>
+      <w:proofErr w:type="spellEnd"/>
+      <w:r>
+        <w:rPr>
+          <w:rFonts w:ascii="Times New Roman" w:hAnsi="Times New Roman" w:cs="Times New Roman"/>
+          <w:b/>
+          <w:sz w:val="24"/>
+          <w:szCs w:val="24"/>
+          <w:lang w:val="en-US"/>
+        </w:rPr>
+        <w:t xml:space="preserve"> </w:t>
+      </w:r>
+      <w:proofErr w:type="spellStart"/>
+      <w:r>
+        <w:rPr>
+          <w:rFonts w:ascii="Times New Roman" w:hAnsi="Times New Roman" w:cs="Times New Roman"/>
+          <w:b/>
+          <w:sz w:val="24"/>
+          <w:szCs w:val="24"/>
+          <w:lang w:val="en-US"/>
+        </w:rPr>
+        <w:t>Penelitian</w:t>
+      </w:r>
+      <w:proofErr w:type="spellEnd"/>
     </w:p>
     <w:p>
       <w:pPr>
@@ -216,16 +535,40 @@
           <w:lang w:val="en-US"/>
         </w:rPr>
       </w:pPr>
-      <w:r>
-        <w:rPr>
-          <w:rFonts w:ascii="Times New Roman" w:hAnsi="Times New Roman" w:cs="Times New Roman"/>
-          <w:b/>
-          <w:sz w:val="24"/>
-          <w:szCs w:val="24"/>
-          <w:lang w:val="en-US"/>
-        </w:rPr>
-        <w:t>Manfaat Penelitian</w:t>
-      </w:r>
+      <w:proofErr w:type="spellStart"/>
+      <w:r>
+        <w:rPr>
+          <w:rFonts w:ascii="Times New Roman" w:hAnsi="Times New Roman" w:cs="Times New Roman"/>
+          <w:b/>
+          <w:sz w:val="24"/>
+          <w:szCs w:val="24"/>
+          <w:lang w:val="en-US"/>
+        </w:rPr>
+        <w:t>Manfaat</w:t>
+      </w:r>
+      <w:proofErr w:type="spellEnd"/>
+      <w:r>
+        <w:rPr>
+          <w:rFonts w:ascii="Times New Roman" w:hAnsi="Times New Roman" w:cs="Times New Roman"/>
+          <w:b/>
+          <w:sz w:val="24"/>
+          <w:szCs w:val="24"/>
+          <w:lang w:val="en-US"/>
+        </w:rPr>
+        <w:t xml:space="preserve"> </w:t>
+      </w:r>
+      <w:proofErr w:type="spellStart"/>
+      <w:r>
+        <w:rPr>
+          <w:rFonts w:ascii="Times New Roman" w:hAnsi="Times New Roman" w:cs="Times New Roman"/>
+          <w:b/>
+          <w:sz w:val="24"/>
+          <w:szCs w:val="24"/>
+          <w:lang w:val="en-US"/>
+        </w:rPr>
+        <w:t>Penelitian</w:t>
+      </w:r>
+      <w:proofErr w:type="spellEnd"/>
     </w:p>
     <w:sectPr>
       <w:pgSz w:w="11906" w:h="16838" w:code="9"/>
@@ -238,7 +581,7 @@
 </file>
 
 <file path=word/numbering.xml><?xml version="1.0" encoding="utf-8"?>
-<w:numbering xmlns:wpc="http://schemas.microsoft.com/office/word/2010/wordprocessingCanvas" xmlns:mc="http://schemas.openxmlformats.org/markup-compatibility/2006" xmlns:o="urn:schemas-microsoft-com:office:office" xmlns:r="http://schemas.openxmlformats.org/officeDocument/2006/relationships" xmlns:m="http://schemas.openxmlformats.org/officeDocument/2006/math" xmlns:v="urn:schemas-microsoft-com:vml" xmlns:wp14="http://schemas.microsoft.com/office/word/2010/wordprocessingDrawing" xmlns:wp="http://schemas.openxmlformats.org/drawingml/2006/wordprocessingDrawing" xmlns:w10="urn:schemas-microsoft-com:office:word" xmlns:w="http://schemas.openxmlformats.org/wordprocessingml/2006/main" xmlns:w14="http://schemas.microsoft.com/office/word/2010/wordml" xmlns:w15="http://schemas.microsoft.com/office/word/2012/wordml" xmlns:wpg="http://schemas.microsoft.com/office/word/2010/wordprocessingGroup" xmlns:wpi="http://schemas.microsoft.com/office/word/2010/wordprocessingInk" xmlns:wne="http://schemas.microsoft.com/office/word/2006/wordml" xmlns:wps="http://schemas.microsoft.com/office/word/2010/wordprocessingShape" mc:Ignorable="w14 w15 wp14">
+<w:numbering xmlns:wpc="http://schemas.microsoft.com/office/word/2010/wordprocessingCanvas" xmlns:mc="http://schemas.openxmlformats.org/markup-compatibility/2006" xmlns:o="urn:schemas-microsoft-com:office:office" xmlns:r="http://schemas.openxmlformats.org/officeDocument/2006/relationships" xmlns:m="http://schemas.openxmlformats.org/officeDocument/2006/math" xmlns:v="urn:schemas-microsoft-com:vml" xmlns:wp14="http://schemas.microsoft.com/office/word/2010/wordprocessingDrawing" xmlns:wp="http://schemas.openxmlformats.org/drawingml/2006/wordprocessingDrawing" xmlns:w10="urn:schemas-microsoft-com:office:word" xmlns:w="http://schemas.openxmlformats.org/wordprocessingml/2006/main" xmlns:w14="http://schemas.microsoft.com/office/word/2010/wordml" xmlns:wpg="http://schemas.microsoft.com/office/word/2010/wordprocessingGroup" xmlns:wpi="http://schemas.microsoft.com/office/word/2010/wordprocessingInk" xmlns:wne="http://schemas.microsoft.com/office/word/2006/wordml" xmlns:wps="http://schemas.microsoft.com/office/word/2010/wordprocessingShape" mc:Ignorable="w14 wp14">
   <w:abstractNum w:abstractNumId="0">
     <w:nsid w:val="0082303D"/>
     <w:multiLevelType w:val="multilevel"/>
@@ -483,7 +826,7 @@
 </file>
 
 <file path=word/styles.xml><?xml version="1.0" encoding="utf-8"?>
-<w:styles xmlns:mc="http://schemas.openxmlformats.org/markup-compatibility/2006" xmlns:r="http://schemas.openxmlformats.org/officeDocument/2006/relationships" xmlns:w="http://schemas.openxmlformats.org/wordprocessingml/2006/main" xmlns:w14="http://schemas.microsoft.com/office/word/2010/wordml" xmlns:w15="http://schemas.microsoft.com/office/word/2012/wordml" mc:Ignorable="w14 w15">
+<w:styles xmlns:mc="http://schemas.openxmlformats.org/markup-compatibility/2006" xmlns:r="http://schemas.openxmlformats.org/officeDocument/2006/relationships" xmlns:w="http://schemas.openxmlformats.org/wordprocessingml/2006/main" xmlns:w14="http://schemas.microsoft.com/office/word/2010/wordml" mc:Ignorable="w14">
   <w:docDefaults>
     <w:rPrDefault>
       <w:rPr>
@@ -499,378 +842,144 @@
       </w:pPr>
     </w:pPrDefault>
   </w:docDefaults>
-  <w:latentStyles w:defLockedState="0" w:defUIPriority="99" w:defSemiHidden="0" w:defUnhideWhenUsed="0" w:defQFormat="0" w:count="371">
-    <w:lsdException w:name="Normal" w:uiPriority="0" w:qFormat="1"/>
-    <w:lsdException w:name="heading 1" w:uiPriority="9" w:qFormat="1"/>
-    <w:lsdException w:name="heading 2" w:semiHidden="1" w:uiPriority="9" w:unhideWhenUsed="1" w:qFormat="1"/>
-    <w:lsdException w:name="heading 3" w:semiHidden="1" w:uiPriority="9" w:unhideWhenUsed="1" w:qFormat="1"/>
-    <w:lsdException w:name="heading 4" w:semiHidden="1" w:uiPriority="9" w:unhideWhenUsed="1" w:qFormat="1"/>
-    <w:lsdException w:name="heading 5" w:semiHidden="1" w:uiPriority="9" w:unhideWhenUsed="1" w:qFormat="1"/>
-    <w:lsdException w:name="heading 6" w:semiHidden="1" w:uiPriority="9" w:unhideWhenUsed="1" w:qFormat="1"/>
-    <w:lsdException w:name="heading 7" w:semiHidden="1" w:uiPriority="9" w:unhideWhenUsed="1" w:qFormat="1"/>
-    <w:lsdException w:name="heading 8" w:semiHidden="1" w:uiPriority="9" w:unhideWhenUsed="1" w:qFormat="1"/>
-    <w:lsdException w:name="heading 9" w:semiHidden="1" w:uiPriority="9" w:unhideWhenUsed="1" w:qFormat="1"/>
-    <w:lsdException w:name="index 1" w:semiHidden="1" w:unhideWhenUsed="1"/>
-    <w:lsdException w:name="index 2" w:semiHidden="1" w:unhideWhenUsed="1"/>
-    <w:lsdException w:name="index 3" w:semiHidden="1" w:unhideWhenUsed="1"/>
-    <w:lsdException w:name="index 4" w:semiHidden="1" w:unhideWhenUsed="1"/>
-    <w:lsdException w:name="index 5" w:semiHidden="1" w:unhideWhenUsed="1"/>
-    <w:lsdException w:name="index 6" w:semiHidden="1" w:unhideWhenUsed="1"/>
-    <w:lsdException w:name="index 7" w:semiHidden="1" w:unhideWhenUsed="1"/>
-    <w:lsdException w:name="index 8" w:semiHidden="1" w:unhideWhenUsed="1"/>
-    <w:lsdException w:name="index 9" w:semiHidden="1" w:unhideWhenUsed="1"/>
-    <w:lsdException w:name="toc 1" w:semiHidden="1" w:uiPriority="39" w:unhideWhenUsed="1"/>
-    <w:lsdException w:name="toc 2" w:semiHidden="1" w:uiPriority="39" w:unhideWhenUsed="1"/>
-    <w:lsdException w:name="toc 3" w:semiHidden="1" w:uiPriority="39" w:unhideWhenUsed="1"/>
-    <w:lsdException w:name="toc 4" w:semiHidden="1" w:uiPriority="39" w:unhideWhenUsed="1"/>
-    <w:lsdException w:name="toc 5" w:semiHidden="1" w:uiPriority="39" w:unhideWhenUsed="1"/>
-    <w:lsdException w:name="toc 6" w:semiHidden="1" w:uiPriority="39" w:unhideWhenUsed="1"/>
-    <w:lsdException w:name="toc 7" w:semiHidden="1" w:uiPriority="39" w:unhideWhenUsed="1"/>
-    <w:lsdException w:name="toc 8" w:semiHidden="1" w:uiPriority="39" w:unhideWhenUsed="1"/>
-    <w:lsdException w:name="toc 9" w:semiHidden="1" w:uiPriority="39" w:unhideWhenUsed="1"/>
-    <w:lsdException w:name="Normal Indent" w:semiHidden="1" w:unhideWhenUsed="1"/>
-    <w:lsdException w:name="footnote text" w:semiHidden="1" w:unhideWhenUsed="1"/>
-    <w:lsdException w:name="annotation text" w:semiHidden="1" w:unhideWhenUsed="1"/>
-    <w:lsdException w:name="header" w:semiHidden="1" w:unhideWhenUsed="1"/>
-    <w:lsdException w:name="footer" w:semiHidden="1" w:unhideWhenUsed="1"/>
-    <w:lsdException w:name="index heading" w:semiHidden="1" w:unhideWhenUsed="1"/>
-    <w:lsdException w:name="caption" w:semiHidden="1" w:uiPriority="35" w:unhideWhenUsed="1" w:qFormat="1"/>
-    <w:lsdException w:name="table of figures" w:semiHidden="1" w:unhideWhenUsed="1"/>
-    <w:lsdException w:name="envelope address" w:semiHidden="1" w:unhideWhenUsed="1"/>
-    <w:lsdException w:name="envelope return" w:semiHidden="1" w:unhideWhenUsed="1"/>
-    <w:lsdException w:name="footnote reference" w:semiHidden="1" w:unhideWhenUsed="1"/>
-    <w:lsdException w:name="annotation reference" w:semiHidden="1" w:unhideWhenUsed="1"/>
-    <w:lsdException w:name="line number" w:semiHidden="1" w:unhideWhenUsed="1"/>
-    <w:lsdException w:name="page number" w:semiHidden="1" w:unhideWhenUsed="1"/>
-    <w:lsdException w:name="endnote reference" w:semiHidden="1" w:unhideWhenUsed="1"/>
-    <w:lsdException w:name="endnote text" w:semiHidden="1" w:unhideWhenUsed="1"/>
-    <w:lsdException w:name="table of authorities" w:semiHidden="1" w:unhideWhenUsed="1"/>
-    <w:lsdException w:name="macro" w:semiHidden="1" w:unhideWhenUsed="1"/>
-    <w:lsdException w:name="toa heading" w:semiHidden="1" w:unhideWhenUsed="1"/>
-    <w:lsdException w:name="List" w:semiHidden="1" w:unhideWhenUsed="1"/>
-    <w:lsdException w:name="List Bullet" w:semiHidden="1" w:unhideWhenUsed="1"/>
-    <w:lsdException w:name="List Number" w:semiHidden="1" w:unhideWhenUsed="1"/>
-    <w:lsdException w:name="List 2" w:semiHidden="1" w:unhideWhenUsed="1"/>
-    <w:lsdException w:name="List 3" w:semiHidden="1" w:unhideWhenUsed="1"/>
-    <w:lsdException w:name="List 4" w:semiHidden="1" w:unhideWhenUsed="1"/>
-    <w:lsdException w:name="List 5" w:semiHidden="1" w:unhideWhenUsed="1"/>
-    <w:lsdException w:name="List Bullet 2" w:semiHidden="1" w:unhideWhenUsed="1"/>
-    <w:lsdException w:name="List Bullet 3" w:semiHidden="1" w:unhideWhenUsed="1"/>
-    <w:lsdException w:name="List Bullet 4" w:semiHidden="1" w:unhideWhenUsed="1"/>
-    <w:lsdException w:name="List Bullet 5" w:semiHidden="1" w:unhideWhenUsed="1"/>
-    <w:lsdException w:name="List Number 2" w:semiHidden="1" w:unhideWhenUsed="1"/>
-    <w:lsdException w:name="List Number 3" w:semiHidden="1" w:unhideWhenUsed="1"/>
-    <w:lsdException w:name="List Number 4" w:semiHidden="1" w:unhideWhenUsed="1"/>
-    <w:lsdException w:name="List Number 5" w:semiHidden="1" w:unhideWhenUsed="1"/>
-    <w:lsdException w:name="Title" w:uiPriority="10" w:qFormat="1"/>
-    <w:lsdException w:name="Closing" w:semiHidden="1" w:unhideWhenUsed="1"/>
-    <w:lsdException w:name="Signature" w:semiHidden="1" w:unhideWhenUsed="1"/>
-    <w:lsdException w:name="Default Paragraph Font" w:semiHidden="1" w:uiPriority="1" w:unhideWhenUsed="1"/>
-    <w:lsdException w:name="Body Text" w:semiHidden="1" w:unhideWhenUsed="1"/>
-    <w:lsdException w:name="Body Text Indent" w:semiHidden="1" w:unhideWhenUsed="1"/>
-    <w:lsdException w:name="List Continue" w:semiHidden="1" w:unhideWhenUsed="1"/>
-    <w:lsdException w:name="List Continue 2" w:semiHidden="1" w:unhideWhenUsed="1"/>
-    <w:lsdException w:name="List Continue 3" w:semiHidden="1" w:unhideWhenUsed="1"/>
-    <w:lsdException w:name="List Continue 4" w:semiHidden="1" w:unhideWhenUsed="1"/>
-    <w:lsdException w:name="List Continue 5" w:semiHidden="1" w:unhideWhenUsed="1"/>
-    <w:lsdException w:name="Message Header" w:semiHidden="1" w:unhideWhenUsed="1"/>
-    <w:lsdException w:name="Subtitle" w:uiPriority="11" w:qFormat="1"/>
-    <w:lsdException w:name="Salutation" w:semiHidden="1" w:unhideWhenUsed="1"/>
-    <w:lsdException w:name="Date" w:semiHidden="1" w:unhideWhenUsed="1"/>
-    <w:lsdException w:name="Body Text First Indent" w:semiHidden="1" w:unhideWhenUsed="1"/>
-    <w:lsdException w:name="Body Text First Indent 2" w:semiHidden="1" w:unhideWhenUsed="1"/>
-    <w:lsdException w:name="Note Heading" w:semiHidden="1" w:unhideWhenUsed="1"/>
-    <w:lsdException w:name="Body Text 2" w:semiHidden="1" w:unhideWhenUsed="1"/>
-    <w:lsdException w:name="Body Text 3" w:semiHidden="1" w:unhideWhenUsed="1"/>
-    <w:lsdException w:name="Body Text Indent 2" w:semiHidden="1" w:unhideWhenUsed="1"/>
-    <w:lsdException w:name="Body Text Indent 3" w:semiHidden="1" w:unhideWhenUsed="1"/>
-    <w:lsdException w:name="Block Text" w:semiHidden="1" w:unhideWhenUsed="1"/>
-    <w:lsdException w:name="Hyperlink" w:semiHidden="1" w:unhideWhenUsed="1"/>
-    <w:lsdException w:name="FollowedHyperlink" w:semiHidden="1" w:unhideWhenUsed="1"/>
-    <w:lsdException w:name="Strong" w:uiPriority="22" w:qFormat="1"/>
-    <w:lsdException w:name="Emphasis" w:uiPriority="20" w:qFormat="1"/>
-    <w:lsdException w:name="Document Map" w:semiHidden="1" w:unhideWhenUsed="1"/>
-    <w:lsdException w:name="Plain Text" w:semiHidden="1" w:unhideWhenUsed="1"/>
-    <w:lsdException w:name="E-mail Signature" w:semiHidden="1" w:unhideWhenUsed="1"/>
-    <w:lsdException w:name="HTML Top of Form" w:semiHidden="1" w:unhideWhenUsed="1"/>
-    <w:lsdException w:name="HTML Bottom of Form" w:semiHidden="1" w:unhideWhenUsed="1"/>
-    <w:lsdException w:name="Normal (Web)" w:semiHidden="1" w:unhideWhenUsed="1"/>
-    <w:lsdException w:name="HTML Acronym" w:semiHidden="1" w:unhideWhenUsed="1"/>
-    <w:lsdException w:name="HTML Address" w:semiHidden="1" w:unhideWhenUsed="1"/>
-    <w:lsdException w:name="HTML Cite" w:semiHidden="1" w:unhideWhenUsed="1"/>
-    <w:lsdException w:name="HTML Code" w:semiHidden="1" w:unhideWhenUsed="1"/>
-    <w:lsdException w:name="HTML Definition" w:semiHidden="1" w:unhideWhenUsed="1"/>
-    <w:lsdException w:name="HTML Keyboard" w:semiHidden="1" w:unhideWhenUsed="1"/>
-    <w:lsdException w:name="HTML Preformatted" w:semiHidden="1" w:unhideWhenUsed="1"/>
-    <w:lsdException w:name="HTML Sample" w:semiHidden="1" w:unhideWhenUsed="1"/>
-    <w:lsdException w:name="HTML Typewriter" w:semiHidden="1" w:unhideWhenUsed="1"/>
-    <w:lsdException w:name="HTML Variable" w:semiHidden="1" w:unhideWhenUsed="1"/>
-    <w:lsdException w:name="Normal Table" w:semiHidden="1" w:unhideWhenUsed="1"/>
-    <w:lsdException w:name="annotation subject" w:semiHidden="1" w:unhideWhenUsed="1"/>
-    <w:lsdException w:name="No List" w:semiHidden="1" w:unhideWhenUsed="1"/>
-    <w:lsdException w:name="Outline List 1" w:semiHidden="1" w:unhideWhenUsed="1"/>
-    <w:lsdException w:name="Outline List 2" w:semiHidden="1" w:unhideWhenUsed="1"/>
-    <w:lsdException w:name="Outline List 3" w:semiHidden="1" w:unhideWhenUsed="1"/>
-    <w:lsdException w:name="Table Simple 1" w:semiHidden="1" w:unhideWhenUsed="1"/>
-    <w:lsdException w:name="Table Simple 2" w:semiHidden="1" w:unhideWhenUsed="1"/>
-    <w:lsdException w:name="Table Simple 3" w:semiHidden="1" w:unhideWhenUsed="1"/>
-    <w:lsdException w:name="Table Classic 1" w:semiHidden="1" w:unhideWhenUsed="1"/>
-    <w:lsdException w:name="Table Classic 2" w:semiHidden="1" w:unhideWhenUsed="1"/>
-    <w:lsdException w:name="Table Classic 3" w:semiHidden="1" w:unhideWhenUsed="1"/>
-    <w:lsdException w:name="Table Classic 4" w:semiHidden="1" w:unhideWhenUsed="1"/>
-    <w:lsdException w:name="Table Colorful 1" w:semiHidden="1" w:unhideWhenUsed="1"/>
-    <w:lsdException w:name="Table Colorful 2" w:semiHidden="1" w:unhideWhenUsed="1"/>
-    <w:lsdException w:name="Table Colorful 3" w:semiHidden="1" w:unhideWhenUsed="1"/>
-    <w:lsdException w:name="Table Columns 1" w:semiHidden="1" w:unhideWhenUsed="1"/>
-    <w:lsdException w:name="Table Columns 2" w:semiHidden="1" w:unhideWhenUsed="1"/>
-    <w:lsdException w:name="Table Columns 3" w:semiHidden="1" w:unhideWhenUsed="1"/>
-    <w:lsdException w:name="Table Columns 4" w:semiHidden="1" w:unhideWhenUsed="1"/>
-    <w:lsdException w:name="Table Columns 5" w:semiHidden="1" w:unhideWhenUsed="1"/>
-    <w:lsdException w:name="Table Grid 1" w:semiHidden="1" w:unhideWhenUsed="1"/>
-    <w:lsdException w:name="Table Grid 2" w:semiHidden="1" w:unhideWhenUsed="1"/>
-    <w:lsdException w:name="Table Grid 3" w:semiHidden="1" w:unhideWhenUsed="1"/>
-    <w:lsdException w:name="Table Grid 4" w:semiHidden="1" w:unhideWhenUsed="1"/>
-    <w:lsdException w:name="Table Grid 5" w:semiHidden="1" w:unhideWhenUsed="1"/>
-    <w:lsdException w:name="Table Grid 6" w:semiHidden="1" w:unhideWhenUsed="1"/>
-    <w:lsdException w:name="Table Grid 7" w:semiHidden="1" w:unhideWhenUsed="1"/>
-    <w:lsdException w:name="Table Grid 8" w:semiHidden="1" w:unhideWhenUsed="1"/>
-    <w:lsdException w:name="Table List 1" w:semiHidden="1" w:unhideWhenUsed="1"/>
-    <w:lsdException w:name="Table List 2" w:semiHidden="1" w:unhideWhenUsed="1"/>
-    <w:lsdException w:name="Table List 3" w:semiHidden="1" w:unhideWhenUsed="1"/>
-    <w:lsdException w:name="Table List 4" w:semiHidden="1" w:unhideWhenUsed="1"/>
-    <w:lsdException w:name="Table List 5" w:semiHidden="1" w:unhideWhenUsed="1"/>
-    <w:lsdException w:name="Table List 6" w:semiHidden="1" w:unhideWhenUsed="1"/>
-    <w:lsdException w:name="Table List 7" w:semiHidden="1" w:unhideWhenUsed="1"/>
-    <w:lsdException w:name="Table List 8" w:semiHidden="1" w:unhideWhenUsed="1"/>
-    <w:lsdException w:name="Table 3D effects 1" w:semiHidden="1" w:unhideWhenUsed="1"/>
-    <w:lsdException w:name="Table 3D effects 2" w:semiHidden="1" w:unhideWhenUsed="1"/>
-    <w:lsdException w:name="Table 3D effects 3" w:semiHidden="1" w:unhideWhenUsed="1"/>
-    <w:lsdException w:name="Table Contemporary" w:semiHidden="1" w:unhideWhenUsed="1"/>
-    <w:lsdException w:name="Table Elegant" w:semiHidden="1" w:unhideWhenUsed="1"/>
-    <w:lsdException w:name="Table Professional" w:semiHidden="1" w:unhideWhenUsed="1"/>
-    <w:lsdException w:name="Table Subtle 1" w:semiHidden="1" w:unhideWhenUsed="1"/>
-    <w:lsdException w:name="Table Subtle 2" w:semiHidden="1" w:unhideWhenUsed="1"/>
-    <w:lsdException w:name="Table Web 1" w:semiHidden="1" w:unhideWhenUsed="1"/>
-    <w:lsdException w:name="Table Web 2" w:semiHidden="1" w:unhideWhenUsed="1"/>
-    <w:lsdException w:name="Table Web 3" w:semiHidden="1" w:unhideWhenUsed="1"/>
-    <w:lsdException w:name="Balloon Text" w:semiHidden="1" w:unhideWhenUsed="1"/>
-    <w:lsdException w:name="Table Grid" w:uiPriority="39"/>
-    <w:lsdException w:name="Table Theme" w:semiHidden="1" w:unhideWhenUsed="1"/>
-    <w:lsdException w:name="Placeholder Text" w:semiHidden="1"/>
-    <w:lsdException w:name="No Spacing" w:uiPriority="1" w:qFormat="1"/>
-    <w:lsdException w:name="Light Shading" w:uiPriority="60"/>
-    <w:lsdException w:name="Light List" w:uiPriority="61"/>
-    <w:lsdException w:name="Light Grid" w:uiPriority="62"/>
-    <w:lsdException w:name="Medium Shading 1" w:uiPriority="63"/>
-    <w:lsdException w:name="Medium Shading 2" w:uiPriority="64"/>
-    <w:lsdException w:name="Medium List 1" w:uiPriority="65"/>
-    <w:lsdException w:name="Medium List 2" w:uiPriority="66"/>
-    <w:lsdException w:name="Medium Grid 1" w:uiPriority="67"/>
-    <w:lsdException w:name="Medium Grid 2" w:uiPriority="68"/>
-    <w:lsdException w:name="Medium Grid 3" w:uiPriority="69"/>
-    <w:lsdException w:name="Dark List" w:uiPriority="70"/>
-    <w:lsdException w:name="Colorful Shading" w:uiPriority="71"/>
-    <w:lsdException w:name="Colorful List" w:uiPriority="72"/>
-    <w:lsdException w:name="Colorful Grid" w:uiPriority="73"/>
-    <w:lsdException w:name="Light Shading Accent 1" w:uiPriority="60"/>
-    <w:lsdException w:name="Light List Accent 1" w:uiPriority="61"/>
-    <w:lsdException w:name="Light Grid Accent 1" w:uiPriority="62"/>
-    <w:lsdException w:name="Medium Shading 1 Accent 1" w:uiPriority="63"/>
-    <w:lsdException w:name="Medium Shading 2 Accent 1" w:uiPriority="64"/>
-    <w:lsdException w:name="Medium List 1 Accent 1" w:uiPriority="65"/>
-    <w:lsdException w:name="Revision" w:semiHidden="1"/>
-    <w:lsdException w:name="List Paragraph" w:uiPriority="34" w:qFormat="1"/>
-    <w:lsdException w:name="Quote" w:uiPriority="29" w:qFormat="1"/>
-    <w:lsdException w:name="Intense Quote" w:uiPriority="30" w:qFormat="1"/>
-    <w:lsdException w:name="Medium List 2 Accent 1" w:uiPriority="66"/>
-    <w:lsdException w:name="Medium Grid 1 Accent 1" w:uiPriority="67"/>
-    <w:lsdException w:name="Medium Grid 2 Accent 1" w:uiPriority="68"/>
-    <w:lsdException w:name="Medium Grid 3 Accent 1" w:uiPriority="69"/>
-    <w:lsdException w:name="Dark List Accent 1" w:uiPriority="70"/>
-    <w:lsdException w:name="Colorful Shading Accent 1" w:uiPriority="71"/>
-    <w:lsdException w:name="Colorful List Accent 1" w:uiPriority="72"/>
-    <w:lsdException w:name="Colorful Grid Accent 1" w:uiPriority="73"/>
-    <w:lsdException w:name="Light Shading Accent 2" w:uiPriority="60"/>
-    <w:lsdException w:name="Light List Accent 2" w:uiPriority="61"/>
-    <w:lsdException w:name="Light Grid Accent 2" w:uiPriority="62"/>
-    <w:lsdException w:name="Medium Shading 1 Accent 2" w:uiPriority="63"/>
-    <w:lsdException w:name="Medium Shading 2 Accent 2" w:uiPriority="64"/>
-    <w:lsdException w:name="Medium List 1 Accent 2" w:uiPriority="65"/>
-    <w:lsdException w:name="Medium List 2 Accent 2" w:uiPriority="66"/>
-    <w:lsdException w:name="Medium Grid 1 Accent 2" w:uiPriority="67"/>
-    <w:lsdException w:name="Medium Grid 2 Accent 2" w:uiPriority="68"/>
-    <w:lsdException w:name="Medium Grid 3 Accent 2" w:uiPriority="69"/>
-    <w:lsdException w:name="Dark List Accent 2" w:uiPriority="70"/>
-    <w:lsdException w:name="Colorful Shading Accent 2" w:uiPriority="71"/>
-    <w:lsdException w:name="Colorful List Accent 2" w:uiPriority="72"/>
-    <w:lsdException w:name="Colorful Grid Accent 2" w:uiPriority="73"/>
-    <w:lsdException w:name="Light Shading Accent 3" w:uiPriority="60"/>
-    <w:lsdException w:name="Light List Accent 3" w:uiPriority="61"/>
-    <w:lsdException w:name="Light Grid Accent 3" w:uiPriority="62"/>
-    <w:lsdException w:name="Medium Shading 1 Accent 3" w:uiPriority="63"/>
-    <w:lsdException w:name="Medium Shading 2 Accent 3" w:uiPriority="64"/>
-    <w:lsdException w:name="Medium List 1 Accent 3" w:uiPriority="65"/>
-    <w:lsdException w:name="Medium List 2 Accent 3" w:uiPriority="66"/>
-    <w:lsdException w:name="Medium Grid 1 Accent 3" w:uiPriority="67"/>
-    <w:lsdException w:name="Medium Grid 2 Accent 3" w:uiPriority="68"/>
-    <w:lsdException w:name="Medium Grid 3 Accent 3" w:uiPriority="69"/>
-    <w:lsdException w:name="Dark List Accent 3" w:uiPriority="70"/>
-    <w:lsdException w:name="Colorful Shading Accent 3" w:uiPriority="71"/>
-    <w:lsdException w:name="Colorful List Accent 3" w:uiPriority="72"/>
-    <w:lsdException w:name="Colorful Grid Accent 3" w:uiPriority="73"/>
-    <w:lsdException w:name="Light Shading Accent 4" w:uiPriority="60"/>
-    <w:lsdException w:name="Light List Accent 4" w:uiPriority="61"/>
-    <w:lsdException w:name="Light Grid Accent 4" w:uiPriority="62"/>
-    <w:lsdException w:name="Medium Shading 1 Accent 4" w:uiPriority="63"/>
-    <w:lsdException w:name="Medium Shading 2 Accent 4" w:uiPriority="64"/>
-    <w:lsdException w:name="Medium List 1 Accent 4" w:uiPriority="65"/>
-    <w:lsdException w:name="Medium List 2 Accent 4" w:uiPriority="66"/>
-    <w:lsdException w:name="Medium Grid 1 Accent 4" w:uiPriority="67"/>
-    <w:lsdException w:name="Medium Grid 2 Accent 4" w:uiPriority="68"/>
-    <w:lsdException w:name="Medium Grid 3 Accent 4" w:uiPriority="69"/>
-    <w:lsdException w:name="Dark List Accent 4" w:uiPriority="70"/>
-    <w:lsdException w:name="Colorful Shading Accent 4" w:uiPriority="71"/>
-    <w:lsdException w:name="Colorful List Accent 4" w:uiPriority="72"/>
-    <w:lsdException w:name="Colorful Grid Accent 4" w:uiPriority="73"/>
-    <w:lsdException w:name="Light Shading Accent 5" w:uiPriority="60"/>
-    <w:lsdException w:name="Light List Accent 5" w:uiPriority="61"/>
-    <w:lsdException w:name="Light Grid Accent 5" w:uiPriority="62"/>
-    <w:lsdException w:name="Medium Shading 1 Accent 5" w:uiPriority="63"/>
-    <w:lsdException w:name="Medium Shading 2 Accent 5" w:uiPriority="64"/>
-    <w:lsdException w:name="Medium List 1 Accent 5" w:uiPriority="65"/>
-    <w:lsdException w:name="Medium List 2 Accent 5" w:uiPriority="66"/>
-    <w:lsdException w:name="Medium Grid 1 Accent 5" w:uiPriority="67"/>
-    <w:lsdException w:name="Medium Grid 2 Accent 5" w:uiPriority="68"/>
-    <w:lsdException w:name="Medium Grid 3 Accent 5" w:uiPriority="69"/>
-    <w:lsdException w:name="Dark List Accent 5" w:uiPriority="70"/>
-    <w:lsdException w:name="Colorful Shading Accent 5" w:uiPriority="71"/>
-    <w:lsdException w:name="Colorful List Accent 5" w:uiPriority="72"/>
-    <w:lsdException w:name="Colorful Grid Accent 5" w:uiPriority="73"/>
-    <w:lsdException w:name="Light Shading Accent 6" w:uiPriority="60"/>
-    <w:lsdException w:name="Light List Accent 6" w:uiPriority="61"/>
-    <w:lsdException w:name="Light Grid Accent 6" w:uiPriority="62"/>
-    <w:lsdException w:name="Medium Shading 1 Accent 6" w:uiPriority="63"/>
-    <w:lsdException w:name="Medium Shading 2 Accent 6" w:uiPriority="64"/>
-    <w:lsdException w:name="Medium List 1 Accent 6" w:uiPriority="65"/>
-    <w:lsdException w:name="Medium List 2 Accent 6" w:uiPriority="66"/>
-    <w:lsdException w:name="Medium Grid 1 Accent 6" w:uiPriority="67"/>
-    <w:lsdException w:name="Medium Grid 2 Accent 6" w:uiPriority="68"/>
-    <w:lsdException w:name="Medium Grid 3 Accent 6" w:uiPriority="69"/>
-    <w:lsdException w:name="Dark List Accent 6" w:uiPriority="70"/>
-    <w:lsdException w:name="Colorful Shading Accent 6" w:uiPriority="71"/>
-    <w:lsdException w:name="Colorful List Accent 6" w:uiPriority="72"/>
-    <w:lsdException w:name="Colorful Grid Accent 6" w:uiPriority="73"/>
-    <w:lsdException w:name="Subtle Emphasis" w:uiPriority="19" w:qFormat="1"/>
-    <w:lsdException w:name="Intense Emphasis" w:uiPriority="21" w:qFormat="1"/>
-    <w:lsdException w:name="Subtle Reference" w:uiPriority="31" w:qFormat="1"/>
-    <w:lsdException w:name="Intense Reference" w:uiPriority="32" w:qFormat="1"/>
-    <w:lsdException w:name="Book Title" w:uiPriority="33" w:qFormat="1"/>
-    <w:lsdException w:name="Bibliography" w:semiHidden="1" w:uiPriority="37" w:unhideWhenUsed="1"/>
-    <w:lsdException w:name="TOC Heading" w:semiHidden="1" w:uiPriority="39" w:unhideWhenUsed="1" w:qFormat="1"/>
-    <w:lsdException w:name="Plain Table 1" w:uiPriority="41"/>
-    <w:lsdException w:name="Plain Table 2" w:uiPriority="42"/>
-    <w:lsdException w:name="Plain Table 3" w:uiPriority="43"/>
-    <w:lsdException w:name="Plain Table 4" w:uiPriority="44"/>
-    <w:lsdException w:name="Plain Table 5" w:uiPriority="45"/>
-    <w:lsdException w:name="Grid Table Light" w:uiPriority="40"/>
-    <w:lsdException w:name="Grid Table 1 Light" w:uiPriority="46"/>
-    <w:lsdException w:name="Grid Table 2" w:uiPriority="47"/>
-    <w:lsdException w:name="Grid Table 3" w:uiPriority="48"/>
-    <w:lsdException w:name="Grid Table 4" w:uiPriority="49"/>
-    <w:lsdException w:name="Grid Table 5 Dark" w:uiPriority="50"/>
-    <w:lsdException w:name="Grid Table 6 Colorful" w:uiPriority="51"/>
-    <w:lsdException w:name="Grid Table 7 Colorful" w:uiPriority="52"/>
-    <w:lsdException w:name="Grid Table 1 Light Accent 1" w:uiPriority="46"/>
-    <w:lsdException w:name="Grid Table 2 Accent 1" w:uiPriority="47"/>
-    <w:lsdException w:name="Grid Table 3 Accent 1" w:uiPriority="48"/>
-    <w:lsdException w:name="Grid Table 4 Accent 1" w:uiPriority="49"/>
-    <w:lsdException w:name="Grid Table 5 Dark Accent 1" w:uiPriority="50"/>
-    <w:lsdException w:name="Grid Table 6 Colorful Accent 1" w:uiPriority="51"/>
-    <w:lsdException w:name="Grid Table 7 Colorful Accent 1" w:uiPriority="52"/>
-    <w:lsdException w:name="Grid Table 1 Light Accent 2" w:uiPriority="46"/>
-    <w:lsdException w:name="Grid Table 2 Accent 2" w:uiPriority="47"/>
-    <w:lsdException w:name="Grid Table 3 Accent 2" w:uiPriority="48"/>
-    <w:lsdException w:name="Grid Table 4 Accent 2" w:uiPriority="49"/>
-    <w:lsdException w:name="Grid Table 5 Dark Accent 2" w:uiPriority="50"/>
-    <w:lsdException w:name="Grid Table 6 Colorful Accent 2" w:uiPriority="51"/>
-    <w:lsdException w:name="Grid Table 7 Colorful Accent 2" w:uiPriority="52"/>
-    <w:lsdException w:name="Grid Table 1 Light Accent 3" w:uiPriority="46"/>
-    <w:lsdException w:name="Grid Table 2 Accent 3" w:uiPriority="47"/>
-    <w:lsdException w:name="Grid Table 3 Accent 3" w:uiPriority="48"/>
-    <w:lsdException w:name="Grid Table 4 Accent 3" w:uiPriority="49"/>
-    <w:lsdException w:name="Grid Table 5 Dark Accent 3" w:uiPriority="50"/>
-    <w:lsdException w:name="Grid Table 6 Colorful Accent 3" w:uiPriority="51"/>
-    <w:lsdException w:name="Grid Table 7 Colorful Accent 3" w:uiPriority="52"/>
-    <w:lsdException w:name="Grid Table 1 Light Accent 4" w:uiPriority="46"/>
-    <w:lsdException w:name="Grid Table 2 Accent 4" w:uiPriority="47"/>
-    <w:lsdException w:name="Grid Table 3 Accent 4" w:uiPriority="48"/>
-    <w:lsdException w:name="Grid Table 4 Accent 4" w:uiPriority="49"/>
-    <w:lsdException w:name="Grid Table 5 Dark Accent 4" w:uiPriority="50"/>
-    <w:lsdException w:name="Grid Table 6 Colorful Accent 4" w:uiPriority="51"/>
-    <w:lsdException w:name="Grid Table 7 Colorful Accent 4" w:uiPriority="52"/>
-    <w:lsdException w:name="Grid Table 1 Light Accent 5" w:uiPriority="46"/>
-    <w:lsdException w:name="Grid Table 2 Accent 5" w:uiPriority="47"/>
-    <w:lsdException w:name="Grid Table 3 Accent 5" w:uiPriority="48"/>
-    <w:lsdException w:name="Grid Table 4 Accent 5" w:uiPriority="49"/>
-    <w:lsdException w:name="Grid Table 5 Dark Accent 5" w:uiPriority="50"/>
-    <w:lsdException w:name="Grid Table 6 Colorful Accent 5" w:uiPriority="51"/>
-    <w:lsdException w:name="Grid Table 7 Colorful Accent 5" w:uiPriority="52"/>
-    <w:lsdException w:name="Grid Table 1 Light Accent 6" w:uiPriority="46"/>
-    <w:lsdException w:name="Grid Table 2 Accent 6" w:uiPriority="47"/>
-    <w:lsdException w:name="Grid Table 3 Accent 6" w:uiPriority="48"/>
-    <w:lsdException w:name="Grid Table 4 Accent 6" w:uiPriority="49"/>
-    <w:lsdException w:name="Grid Table 5 Dark Accent 6" w:uiPriority="50"/>
-    <w:lsdException w:name="Grid Table 6 Colorful Accent 6" w:uiPriority="51"/>
-    <w:lsdException w:name="Grid Table 7 Colorful Accent 6" w:uiPriority="52"/>
-    <w:lsdException w:name="List Table 1 Light" w:uiPriority="46"/>
-    <w:lsdException w:name="List Table 2" w:uiPriority="47"/>
-    <w:lsdException w:name="List Table 3" w:uiPriority="48"/>
-    <w:lsdException w:name="List Table 4" w:uiPriority="49"/>
-    <w:lsdException w:name="List Table 5 Dark" w:uiPriority="50"/>
-    <w:lsdException w:name="List Table 6 Colorful" w:uiPriority="51"/>
-    <w:lsdException w:name="List Table 7 Colorful" w:uiPriority="52"/>
-    <w:lsdException w:name="List Table 1 Light Accent 1" w:uiPriority="46"/>
-    <w:lsdException w:name="List Table 2 Accent 1" w:uiPriority="47"/>
-    <w:lsdException w:name="List Table 3 Accent 1" w:uiPriority="48"/>
-    <w:lsdException w:name="List Table 4 Accent 1" w:uiPriority="49"/>
-    <w:lsdException w:name="List Table 5 Dark Accent 1" w:uiPriority="50"/>
-    <w:lsdException w:name="List Table 6 Colorful Accent 1" w:uiPriority="51"/>
-    <w:lsdException w:name="List Table 7 Colorful Accent 1" w:uiPriority="52"/>
-    <w:lsdException w:name="List Table 1 Light Accent 2" w:uiPriority="46"/>
-    <w:lsdException w:name="List Table 2 Accent 2" w:uiPriority="47"/>
-    <w:lsdException w:name="List Table 3 Accent 2" w:uiPriority="48"/>
-    <w:lsdException w:name="List Table 4 Accent 2" w:uiPriority="49"/>
-    <w:lsdException w:name="List Table 5 Dark Accent 2" w:uiPriority="50"/>
-    <w:lsdException w:name="List Table 6 Colorful Accent 2" w:uiPriority="51"/>
-    <w:lsdException w:name="List Table 7 Colorful Accent 2" w:uiPriority="52"/>
-    <w:lsdException w:name="List Table 1 Light Accent 3" w:uiPriority="46"/>
-    <w:lsdException w:name="List Table 2 Accent 3" w:uiPriority="47"/>
-    <w:lsdException w:name="List Table 3 Accent 3" w:uiPriority="48"/>
-    <w:lsdException w:name="List Table 4 Accent 3" w:uiPriority="49"/>
-    <w:lsdException w:name="List Table 5 Dark Accent 3" w:uiPriority="50"/>
-    <w:lsdException w:name="List Table 6 Colorful Accent 3" w:uiPriority="51"/>
-    <w:lsdException w:name="List Table 7 Colorful Accent 3" w:uiPriority="52"/>
-    <w:lsdException w:name="List Table 1 Light Accent 4" w:uiPriority="46"/>
-    <w:lsdException w:name="List Table 2 Accent 4" w:uiPriority="47"/>
-    <w:lsdException w:name="List Table 3 Accent 4" w:uiPriority="48"/>
-    <w:lsdException w:name="List Table 4 Accent 4" w:uiPriority="49"/>
-    <w:lsdException w:name="List Table 5 Dark Accent 4" w:uiPriority="50"/>
-    <w:lsdException w:name="List Table 6 Colorful Accent 4" w:uiPriority="51"/>
-    <w:lsdException w:name="List Table 7 Colorful Accent 4" w:uiPriority="52"/>
-    <w:lsdException w:name="List Table 1 Light Accent 5" w:uiPriority="46"/>
-    <w:lsdException w:name="List Table 2 Accent 5" w:uiPriority="47"/>
-    <w:lsdException w:name="List Table 3 Accent 5" w:uiPriority="48"/>
-    <w:lsdException w:name="List Table 4 Accent 5" w:uiPriority="49"/>
-    <w:lsdException w:name="List Table 5 Dark Accent 5" w:uiPriority="50"/>
-    <w:lsdException w:name="List Table 6 Colorful Accent 5" w:uiPriority="51"/>
-    <w:lsdException w:name="List Table 7 Colorful Accent 5" w:uiPriority="52"/>
-    <w:lsdException w:name="List Table 1 Light Accent 6" w:uiPriority="46"/>
-    <w:lsdException w:name="List Table 2 Accent 6" w:uiPriority="47"/>
-    <w:lsdException w:name="List Table 3 Accent 6" w:uiPriority="48"/>
-    <w:lsdException w:name="List Table 4 Accent 6" w:uiPriority="49"/>
-    <w:lsdException w:name="List Table 5 Dark Accent 6" w:uiPriority="50"/>
-    <w:lsdException w:name="List Table 6 Colorful Accent 6" w:uiPriority="51"/>
-    <w:lsdException w:name="List Table 7 Colorful Accent 6" w:uiPriority="52"/>
+  <w:latentStyles w:defLockedState="0" w:defUIPriority="99" w:defSemiHidden="1" w:defUnhideWhenUsed="1" w:defQFormat="0" w:count="267">
+    <w:lsdException w:name="Normal" w:semiHidden="0" w:uiPriority="0" w:unhideWhenUsed="0" w:qFormat="1"/>
+    <w:lsdException w:name="heading 1" w:semiHidden="0" w:uiPriority="9" w:unhideWhenUsed="0" w:qFormat="1"/>
+    <w:lsdException w:name="heading 2" w:uiPriority="9" w:qFormat="1"/>
+    <w:lsdException w:name="heading 3" w:uiPriority="9" w:qFormat="1"/>
+    <w:lsdException w:name="heading 4" w:uiPriority="9" w:qFormat="1"/>
+    <w:lsdException w:name="heading 5" w:uiPriority="9" w:qFormat="1"/>
+    <w:lsdException w:name="heading 6" w:uiPriority="9" w:qFormat="1"/>
+    <w:lsdException w:name="heading 7" w:uiPriority="9" w:qFormat="1"/>
+    <w:lsdException w:name="heading 8" w:uiPriority="9" w:qFormat="1"/>
+    <w:lsdException w:name="heading 9" w:uiPriority="9" w:qFormat="1"/>
+    <w:lsdException w:name="toc 1" w:uiPriority="39"/>
+    <w:lsdException w:name="toc 2" w:uiPriority="39"/>
+    <w:lsdException w:name="toc 3" w:uiPriority="39"/>
+    <w:lsdException w:name="toc 4" w:uiPriority="39"/>
+    <w:lsdException w:name="toc 5" w:uiPriority="39"/>
+    <w:lsdException w:name="toc 6" w:uiPriority="39"/>
+    <w:lsdException w:name="toc 7" w:uiPriority="39"/>
+    <w:lsdException w:name="toc 8" w:uiPriority="39"/>
+    <w:lsdException w:name="toc 9" w:uiPriority="39"/>
+    <w:lsdException w:name="caption" w:uiPriority="35" w:qFormat="1"/>
+    <w:lsdException w:name="Title" w:semiHidden="0" w:uiPriority="10" w:unhideWhenUsed="0" w:qFormat="1"/>
+    <w:lsdException w:name="Default Paragraph Font" w:uiPriority="1"/>
+    <w:lsdException w:name="Subtitle" w:semiHidden="0" w:uiPriority="11" w:unhideWhenUsed="0" w:qFormat="1"/>
+    <w:lsdException w:name="Strong" w:semiHidden="0" w:uiPriority="22" w:unhideWhenUsed="0" w:qFormat="1"/>
+    <w:lsdException w:name="Emphasis" w:semiHidden="0" w:uiPriority="20" w:unhideWhenUsed="0" w:qFormat="1"/>
+    <w:lsdException w:name="Table Grid" w:semiHidden="0" w:uiPriority="39" w:unhideWhenUsed="0"/>
+    <w:lsdException w:name="Placeholder Text" w:unhideWhenUsed="0"/>
+    <w:lsdException w:name="No Spacing" w:semiHidden="0" w:uiPriority="1" w:unhideWhenUsed="0" w:qFormat="1"/>
+    <w:lsdException w:name="Light Shading" w:semiHidden="0" w:uiPriority="60" w:unhideWhenUsed="0"/>
+    <w:lsdException w:name="Light List" w:semiHidden="0" w:uiPriority="61" w:unhideWhenUsed="0"/>
+    <w:lsdException w:name="Light Grid" w:semiHidden="0" w:uiPriority="62" w:unhideWhenUsed="0"/>
+    <w:lsdException w:name="Medium Shading 1" w:semiHidden="0" w:uiPriority="63" w:unhideWhenUsed="0"/>
+    <w:lsdException w:name="Medium Shading 2" w:semiHidden="0" w:uiPriority="64" w:unhideWhenUsed="0"/>
+    <w:lsdException w:name="Medium List 1" w:semiHidden="0" w:uiPriority="65" w:unhideWhenUsed="0"/>
+    <w:lsdException w:name="Medium List 2" w:semiHidden="0" w:uiPriority="66" w:unhideWhenUsed="0"/>
+    <w:lsdException w:name="Medium Grid 1" w:semiHidden="0" w:uiPriority="67" w:unhideWhenUsed="0"/>
+    <w:lsdException w:name="Medium Grid 2" w:semiHidden="0" w:uiPriority="68" w:unhideWhenUsed="0"/>
+    <w:lsdException w:name="Medium Grid 3" w:semiHidden="0" w:uiPriority="69" w:unhideWhenUsed="0"/>
+    <w:lsdException w:name="Dark List" w:semiHidden="0" w:uiPriority="70" w:unhideWhenUsed="0"/>
+    <w:lsdException w:name="Colorful Shading" w:semiHidden="0" w:uiPriority="71" w:unhideWhenUsed="0"/>
+    <w:lsdException w:name="Colorful List" w:semiHidden="0" w:uiPriority="72" w:unhideWhenUsed="0"/>
+    <w:lsdException w:name="Colorful Grid" w:semiHidden="0" w:uiPriority="73" w:unhideWhenUsed="0"/>
+    <w:lsdException w:name="Light Shading Accent 1" w:semiHidden="0" w:uiPriority="60" w:unhideWhenUsed="0"/>
+    <w:lsdException w:name="Light List Accent 1" w:semiHidden="0" w:uiPriority="61" w:unhideWhenUsed="0"/>
+    <w:lsdException w:name="Light Grid Accent 1" w:semiHidden="0" w:uiPriority="62" w:unhideWhenUsed="0"/>
+    <w:lsdException w:name="Medium Shading 1 Accent 1" w:semiHidden="0" w:uiPriority="63" w:unhideWhenUsed="0"/>
+    <w:lsdException w:name="Medium Shading 2 Accent 1" w:semiHidden="0" w:uiPriority="64" w:unhideWhenUsed="0"/>
+    <w:lsdException w:name="Medium List 1 Accent 1" w:semiHidden="0" w:uiPriority="65" w:unhideWhenUsed="0"/>
+    <w:lsdException w:name="Revision" w:unhideWhenUsed="0"/>
+    <w:lsdException w:name="List Paragraph" w:semiHidden="0" w:uiPriority="34" w:unhideWhenUsed="0" w:qFormat="1"/>
+    <w:lsdException w:name="Quote" w:semiHidden="0" w:uiPriority="29" w:unhideWhenUsed="0" w:qFormat="1"/>
+    <w:lsdException w:name="Intense Quote" w:semiHidden="0" w:uiPriority="30" w:unhideWhenUsed="0" w:qFormat="1"/>
+    <w:lsdException w:name="Medium List 2 Accent 1" w:semiHidden="0" w:uiPriority="66" w:unhideWhenUsed="0"/>
+    <w:lsdException w:name="Medium Grid 1 Accent 1" w:semiHidden="0" w:uiPriority="67" w:unhideWhenUsed="0"/>
+    <w:lsdException w:name="Medium Grid 2 Accent 1" w:semiHidden="0" w:uiPriority="68" w:unhideWhenUsed="0"/>
+    <w:lsdException w:name="Medium Grid 3 Accent 1" w:semiHidden="0" w:uiPriority="69" w:unhideWhenUsed="0"/>
+    <w:lsdException w:name="Dark List Accent 1" w:semiHidden="0" w:uiPriority="70" w:unhideWhenUsed="0"/>
+    <w:lsdException w:name="Colorful Shading Accent 1" w:semiHidden="0" w:uiPriority="71" w:unhideWhenUsed="0"/>
+    <w:lsdException w:name="Colorful List Accent 1" w:semiHidden="0" w:uiPriority="72" w:unhideWhenUsed="0"/>
+    <w:lsdException w:name="Colorful Grid Accent 1" w:semiHidden="0" w:uiPriority="73" w:unhideWhenUsed="0"/>
+    <w:lsdException w:name="Light Shading Accent 2" w:semiHidden="0" w:uiPriority="60" w:unhideWhenUsed="0"/>
+    <w:lsdException w:name="Light List Accent 2" w:semiHidden="0" w:uiPriority="61" w:unhideWhenUsed="0"/>
+    <w:lsdException w:name="Light Grid Accent 2" w:semiHidden="0" w:uiPriority="62" w:unhideWhenUsed="0"/>
+    <w:lsdException w:name="Medium Shading 1 Accent 2" w:semiHidden="0" w:uiPriority="63" w:unhideWhenUsed="0"/>
+    <w:lsdException w:name="Medium Shading 2 Accent 2" w:semiHidden="0" w:uiPriority="64" w:unhideWhenUsed="0"/>
+    <w:lsdException w:name="Medium List 1 Accent 2" w:semiHidden="0" w:uiPriority="65" w:unhideWhenUsed="0"/>
+    <w:lsdException w:name="Medium List 2 Accent 2" w:semiHidden="0" w:uiPriority="66" w:unhideWhenUsed="0"/>
+    <w:lsdException w:name="Medium Grid 1 Accent 2" w:semiHidden="0" w:uiPriority="67" w:unhideWhenUsed="0"/>
+    <w:lsdException w:name="Medium Grid 2 Accent 2" w:semiHidden="0" w:uiPriority="68" w:unhideWhenUsed="0"/>
+    <w:lsdException w:name="Medium Grid 3 Accent 2" w:semiHidden="0" w:uiPriority="69" w:unhideWhenUsed="0"/>
+    <w:lsdException w:name="Dark List Accent 2" w:semiHidden="0" w:uiPriority="70" w:unhideWhenUsed="0"/>
+    <w:lsdException w:name="Colorful Shading Accent 2" w:semiHidden="0" w:uiPriority="71" w:unhideWhenUsed="0"/>
+    <w:lsdException w:name="Colorful List Accent 2" w:semiHidden="0" w:uiPriority="72" w:unhideWhenUsed="0"/>
+    <w:lsdException w:name="Colorful Grid Accent 2" w:semiHidden="0" w:uiPriority="73" w:unhideWhenUsed="0"/>
+    <w:lsdException w:name="Light Shading Accent 3" w:semiHidden="0" w:uiPriority="60" w:unhideWhenUsed="0"/>
+    <w:lsdException w:name="Light List Accent 3" w:semiHidden="0" w:uiPriority="61" w:unhideWhenUsed="0"/>
+    <w:lsdException w:name="Light Grid Accent 3" w:semiHidden="0" w:uiPriority="62" w:unhideWhenUsed="0"/>
+    <w:lsdException w:name="Medium Shading 1 Accent 3" w:semiHidden="0" w:uiPriority="63" w:unhideWhenUsed="0"/>
+    <w:lsdException w:name="Medium Shading 2 Accent 3" w:semiHidden="0" w:uiPriority="64" w:unhideWhenUsed="0"/>
+    <w:lsdException w:name="Medium List 1 Accent 3" w:semiHidden="0" w:uiPriority="65" w:unhideWhenUsed="0"/>
+    <w:lsdException w:name="Medium List 2 Accent 3" w:semiHidden="0" w:uiPriority="66" w:unhideWhenUsed="0"/>
+    <w:lsdException w:name="Medium Grid 1 Accent 3" w:semiHidden="0" w:uiPriority="67" w:unhideWhenUsed="0"/>
+    <w:lsdException w:name="Medium Grid 2 Accent 3" w:semiHidden="0" w:uiPriority="68" w:unhideWhenUsed="0"/>
+    <w:lsdException w:name="Medium Grid 3 Accent 3" w:semiHidden="0" w:uiPriority="69" w:unhideWhenUsed="0"/>
+    <w:lsdException w:name="Dark List Accent 3" w:semiHidden="0" w:uiPriority="70" w:unhideWhenUsed="0"/>
+    <w:lsdException w:name="Colorful Shading Accent 3" w:semiHidden="0" w:uiPriority="71" w:unhideWhenUsed="0"/>
+    <w:lsdException w:name="Colorful List Accent 3" w:semiHidden="0" w:uiPriority="72" w:unhideWhenUsed="0"/>
+    <w:lsdException w:name="Colorful Grid Accent 3" w:semiHidden="0" w:uiPriority="73" w:unhideWhenUsed="0"/>
+    <w:lsdException w:name="Light Shading Accent 4" w:semiHidden="0" w:uiPriority="60" w:unhideWhenUsed="0"/>
+    <w:lsdException w:name="Light List Accent 4" w:semiHidden="0" w:uiPriority="61" w:unhideWhenUsed="0"/>
+    <w:lsdException w:name="Light Grid Accent 4" w:semiHidden="0" w:uiPriority="62" w:unhideWhenUsed="0"/>
+    <w:lsdException w:name="Medium Shading 1 Accent 4" w:semiHidden="0" w:uiPriority="63" w:unhideWhenUsed="0"/>
+    <w:lsdException w:name="Medium Shading 2 Accent 4" w:semiHidden="0" w:uiPriority="64" w:unhideWhenUsed="0"/>
+    <w:lsdException w:name="Medium List 1 Accent 4" w:semiHidden="0" w:uiPriority="65" w:unhideWhenUsed="0"/>
+    <w:lsdException w:name="Medium List 2 Accent 4" w:semiHidden="0" w:uiPriority="66" w:unhideWhenUsed="0"/>
+    <w:lsdException w:name="Medium Grid 1 Accent 4" w:semiHidden="0" w:uiPriority="67" w:unhideWhenUsed="0"/>
+    <w:lsdException w:name="Medium Grid 2 Accent 4" w:semiHidden="0" w:uiPriority="68" w:unhideWhenUsed="0"/>
+    <w:lsdException w:name="Medium Grid 3 Accent 4" w:semiHidden="0" w:uiPriority="69" w:unhideWhenUsed="0"/>
+    <w:lsdException w:name="Dark List Accent 4" w:semiHidden="0" w:uiPriority="70" w:unhideWhenUsed="0"/>
+    <w:lsdException w:name="Colorful Shading Accent 4" w:semiHidden="0" w:uiPriority="71" w:unhideWhenUsed="0"/>
+    <w:lsdException w:name="Colorful List Accent 4" w:semiHidden="0" w:uiPriority="72" w:unhideWhenUsed="0"/>
+    <w:lsdException w:name="Colorful Grid Accent 4" w:semiHidden="0" w:uiPriority="73" w:unhideWhenUsed="0"/>
+    <w:lsdException w:name="Light Shading Accent 5" w:semiHidden="0" w:uiPriority="60" w:unhideWhenUsed="0"/>
+    <w:lsdException w:name="Light List Accent 5" w:semiHidden="0" w:uiPriority="61" w:unhideWhenUsed="0"/>
+    <w:lsdException w:name="Light Grid Accent 5" w:semiHidden="0" w:uiPriority="62" w:unhideWhenUsed="0"/>
+    <w:lsdException w:name="Medium Shading 1 Accent 5" w:semiHidden="0" w:uiPriority="63" w:unhideWhenUsed="0"/>
+    <w:lsdException w:name="Medium Shading 2 Accent 5" w:semiHidden="0" w:uiPriority="64" w:unhideWhenUsed="0"/>
+    <w:lsdException w:name="Medium List 1 Accent 5" w:semiHidden="0" w:uiPriority="65" w:unhideWhenUsed="0"/>
+    <w:lsdException w:name="Medium List 2 Accent 5" w:semiHidden="0" w:uiPriority="66" w:unhideWhenUsed="0"/>
+    <w:lsdException w:name="Medium Grid 1 Accent 5" w:semiHidden="0" w:uiPriority="67" w:unhideWhenUsed="0"/>
+    <w:lsdException w:name="Medium Grid 2 Accent 5" w:semiHidden="0" w:uiPriority="68" w:unhideWhenUsed="0"/>
+    <w:lsdException w:name="Medium Grid 3 Accent 5" w:semiHidden="0" w:uiPriority="69" w:unhideWhenUsed="0"/>
+    <w:lsdException w:name="Dark List Accent 5" w:semiHidden="0" w:uiPriority="70" w:unhideWhenUsed="0"/>
+    <w:lsdException w:name="Colorful Shading Accent 5" w:semiHidden="0" w:uiPriority="71" w:unhideWhenUsed="0"/>
+    <w:lsdException w:name="Colorful List Accent 5" w:semiHidden="0" w:uiPriority="72" w:unhideWhenUsed="0"/>
+    <w:lsdException w:name="Colorful Grid Accent 5" w:semiHidden="0" w:uiPriority="73" w:unhideWhenUsed="0"/>
+    <w:lsdException w:name="Light Shading Accent 6" w:semiHidden="0" w:uiPriority="60" w:unhideWhenUsed="0"/>
+    <w:lsdException w:name="Light List Accent 6" w:semiHidden="0" w:uiPriority="61" w:unhideWhenUsed="0"/>
+    <w:lsdException w:name="Light Grid Accent 6" w:semiHidden="0" w:uiPriority="62" w:unhideWhenUsed="0"/>
+    <w:lsdException w:name="Medium Shading 1 Accent 6" w:semiHidden="0" w:uiPriority="63" w:unhideWhenUsed="0"/>
+    <w:lsdException w:name="Medium Shading 2 Accent 6" w:semiHidden="0" w:uiPriority="64" w:unhideWhenUsed="0"/>
+    <w:lsdException w:name="Medium List 1 Accent 6" w:semiHidden="0" w:uiPriority="65" w:unhideWhenUsed="0"/>
+    <w:lsdException w:name="Medium List 2 Accent 6" w:semiHidden="0" w:uiPriority="66" w:unhideWhenUsed="0"/>
+    <w:lsdException w:name="Medium Grid 1 Accent 6" w:semiHidden="0" w:uiPriority="67" w:unhideWhenUsed="0"/>
+    <w:lsdException w:name="Medium Grid 2 Accent 6" w:semiHidden="0" w:uiPriority="68" w:unhideWhenUsed="0"/>
+    <w:lsdException w:name="Medium Grid 3 Accent 6" w:semiHidden="0" w:uiPriority="69" w:unhideWhenUsed="0"/>
+    <w:lsdException w:name="Dark List Accent 6" w:semiHidden="0" w:uiPriority="70" w:unhideWhenUsed="0"/>
+    <w:lsdException w:name="Colorful Shading Accent 6" w:semiHidden="0" w:uiPriority="71" w:unhideWhenUsed="0"/>
+    <w:lsdException w:name="Colorful List Accent 6" w:semiHidden="0" w:uiPriority="72" w:unhideWhenUsed="0"/>
+    <w:lsdException w:name="Colorful Grid Accent 6" w:semiHidden="0" w:uiPriority="73" w:unhideWhenUsed="0"/>
+    <w:lsdException w:name="Subtle Emphasis" w:semiHidden="0" w:uiPriority="19" w:unhideWhenUsed="0" w:qFormat="1"/>
+    <w:lsdException w:name="Intense Emphasis" w:semiHidden="0" w:uiPriority="21" w:unhideWhenUsed="0" w:qFormat="1"/>
+    <w:lsdException w:name="Subtle Reference" w:semiHidden="0" w:uiPriority="31" w:unhideWhenUsed="0" w:qFormat="1"/>
+    <w:lsdException w:name="Intense Reference" w:semiHidden="0" w:uiPriority="32" w:unhideWhenUsed="0" w:qFormat="1"/>
+    <w:lsdException w:name="Book Title" w:semiHidden="0" w:uiPriority="33" w:unhideWhenUsed="0" w:qFormat="1"/>
+    <w:lsdException w:name="Bibliography" w:uiPriority="37"/>
+    <w:lsdException w:name="TOC Heading" w:uiPriority="39" w:qFormat="1"/>
   </w:latentStyles>
   <w:style w:type="paragraph" w:default="1" w:styleId="Normal">
     <w:name w:val="Normal"/>
@@ -947,6 +1056,301 @@
       <w:ind w:left="720"/>
       <w:contextualSpacing/>
     </w:pPr>
+  </w:style>
+  <w:style w:type="paragraph" w:styleId="BalloonText">
+    <w:name w:val="Balloon Text"/>
+    <w:basedOn w:val="Normal"/>
+    <w:link w:val="BalloonTextChar"/>
+    <w:uiPriority w:val="99"/>
+    <w:semiHidden/>
+    <w:unhideWhenUsed/>
+    <w:rsid w:val="00477BDC"/>
+    <w:pPr>
+      <w:spacing w:after="0" w:line="240" w:lineRule="auto"/>
+    </w:pPr>
+    <w:rPr>
+      <w:rFonts w:ascii="Tahoma" w:hAnsi="Tahoma" w:cs="Tahoma"/>
+      <w:sz w:val="16"/>
+      <w:szCs w:val="16"/>
+    </w:rPr>
+  </w:style>
+  <w:style w:type="character" w:customStyle="1" w:styleId="BalloonTextChar">
+    <w:name w:val="Balloon Text Char"/>
+    <w:basedOn w:val="DefaultParagraphFont"/>
+    <w:link w:val="BalloonText"/>
+    <w:uiPriority w:val="99"/>
+    <w:semiHidden/>
+    <w:rsid w:val="00477BDC"/>
+    <w:rPr>
+      <w:rFonts w:ascii="Tahoma" w:hAnsi="Tahoma" w:cs="Tahoma"/>
+      <w:sz w:val="16"/>
+      <w:szCs w:val="16"/>
+    </w:rPr>
+  </w:style>
+</w:styles>
+</file>
+
+<file path=word/stylesWithEffects.xml><?xml version="1.0" encoding="utf-8"?>
+<w:styles xmlns:wpc="http://schemas.microsoft.com/office/word/2010/wordprocessingCanvas" xmlns:mc="http://schemas.openxmlformats.org/markup-compatibility/2006" xmlns:o="urn:schemas-microsoft-com:office:office" xmlns:r="http://schemas.openxmlformats.org/officeDocument/2006/relationships" xmlns:m="http://schemas.openxmlformats.org/officeDocument/2006/math" xmlns:v="urn:schemas-microsoft-com:vml" xmlns:wp14="http://schemas.microsoft.com/office/word/2010/wordprocessingDrawing" xmlns:wp="http://schemas.openxmlformats.org/drawingml/2006/wordprocessingDrawing" xmlns:w10="urn:schemas-microsoft-com:office:word" xmlns:w="http://schemas.openxmlformats.org/wordprocessingml/2006/main" xmlns:w14="http://schemas.microsoft.com/office/word/2010/wordml" xmlns:wpg="http://schemas.microsoft.com/office/word/2010/wordprocessingGroup" xmlns:wpi="http://schemas.microsoft.com/office/word/2010/wordprocessingInk" xmlns:wne="http://schemas.microsoft.com/office/word/2006/wordml" xmlns:wps="http://schemas.microsoft.com/office/word/2010/wordprocessingShape" mc:Ignorable="w14 wp14">
+  <w:docDefaults>
+    <w:rPrDefault>
+      <w:rPr>
+        <w:rFonts w:asciiTheme="minorHAnsi" w:eastAsiaTheme="minorHAnsi" w:hAnsiTheme="minorHAnsi" w:cstheme="minorBidi"/>
+        <w:sz w:val="22"/>
+        <w:szCs w:val="22"/>
+        <w:lang w:val="id-ID" w:eastAsia="en-US" w:bidi="ar-SA"/>
+      </w:rPr>
+    </w:rPrDefault>
+    <w:pPrDefault>
+      <w:pPr>
+        <w:spacing w:after="160" w:line="259" w:lineRule="auto"/>
+      </w:pPr>
+    </w:pPrDefault>
+  </w:docDefaults>
+  <w:latentStyles w:defLockedState="0" w:defUIPriority="99" w:defSemiHidden="1" w:defUnhideWhenUsed="1" w:defQFormat="0" w:count="267">
+    <w:lsdException w:name="Normal" w:semiHidden="0" w:uiPriority="0" w:unhideWhenUsed="0" w:qFormat="1"/>
+    <w:lsdException w:name="heading 1" w:semiHidden="0" w:uiPriority="9" w:unhideWhenUsed="0" w:qFormat="1"/>
+    <w:lsdException w:name="heading 2" w:uiPriority="9" w:qFormat="1"/>
+    <w:lsdException w:name="heading 3" w:uiPriority="9" w:qFormat="1"/>
+    <w:lsdException w:name="heading 4" w:uiPriority="9" w:qFormat="1"/>
+    <w:lsdException w:name="heading 5" w:uiPriority="9" w:qFormat="1"/>
+    <w:lsdException w:name="heading 6" w:uiPriority="9" w:qFormat="1"/>
+    <w:lsdException w:name="heading 7" w:uiPriority="9" w:qFormat="1"/>
+    <w:lsdException w:name="heading 8" w:uiPriority="9" w:qFormat="1"/>
+    <w:lsdException w:name="heading 9" w:uiPriority="9" w:qFormat="1"/>
+    <w:lsdException w:name="toc 1" w:uiPriority="39"/>
+    <w:lsdException w:name="toc 2" w:uiPriority="39"/>
+    <w:lsdException w:name="toc 3" w:uiPriority="39"/>
+    <w:lsdException w:name="toc 4" w:uiPriority="39"/>
+    <w:lsdException w:name="toc 5" w:uiPriority="39"/>
+    <w:lsdException w:name="toc 6" w:uiPriority="39"/>
+    <w:lsdException w:name="toc 7" w:uiPriority="39"/>
+    <w:lsdException w:name="toc 8" w:uiPriority="39"/>
+    <w:lsdException w:name="toc 9" w:uiPriority="39"/>
+    <w:lsdException w:name="caption" w:uiPriority="35" w:qFormat="1"/>
+    <w:lsdException w:name="Title" w:semiHidden="0" w:uiPriority="10" w:unhideWhenUsed="0" w:qFormat="1"/>
+    <w:lsdException w:name="Default Paragraph Font" w:uiPriority="1"/>
+    <w:lsdException w:name="Subtitle" w:semiHidden="0" w:uiPriority="11" w:unhideWhenUsed="0" w:qFormat="1"/>
+    <w:lsdException w:name="Strong" w:semiHidden="0" w:uiPriority="22" w:unhideWhenUsed="0" w:qFormat="1"/>
+    <w:lsdException w:name="Emphasis" w:semiHidden="0" w:uiPriority="20" w:unhideWhenUsed="0" w:qFormat="1"/>
+    <w:lsdException w:name="Table Grid" w:semiHidden="0" w:uiPriority="39" w:unhideWhenUsed="0"/>
+    <w:lsdException w:name="Placeholder Text" w:unhideWhenUsed="0"/>
+    <w:lsdException w:name="No Spacing" w:semiHidden="0" w:uiPriority="1" w:unhideWhenUsed="0" w:qFormat="1"/>
+    <w:lsdException w:name="Light Shading" w:semiHidden="0" w:uiPriority="60" w:unhideWhenUsed="0"/>
+    <w:lsdException w:name="Light List" w:semiHidden="0" w:uiPriority="61" w:unhideWhenUsed="0"/>
+    <w:lsdException w:name="Light Grid" w:semiHidden="0" w:uiPriority="62" w:unhideWhenUsed="0"/>
+    <w:lsdException w:name="Medium Shading 1" w:semiHidden="0" w:uiPriority="63" w:unhideWhenUsed="0"/>
+    <w:lsdException w:name="Medium Shading 2" w:semiHidden="0" w:uiPriority="64" w:unhideWhenUsed="0"/>
+    <w:lsdException w:name="Medium List 1" w:semiHidden="0" w:uiPriority="65" w:unhideWhenUsed="0"/>
+    <w:lsdException w:name="Medium List 2" w:semiHidden="0" w:uiPriority="66" w:unhideWhenUsed="0"/>
+    <w:lsdException w:name="Medium Grid 1" w:semiHidden="0" w:uiPriority="67" w:unhideWhenUsed="0"/>
+    <w:lsdException w:name="Medium Grid 2" w:semiHidden="0" w:uiPriority="68" w:unhideWhenUsed="0"/>
+    <w:lsdException w:name="Medium Grid 3" w:semiHidden="0" w:uiPriority="69" w:unhideWhenUsed="0"/>
+    <w:lsdException w:name="Dark List" w:semiHidden="0" w:uiPriority="70" w:unhideWhenUsed="0"/>
+    <w:lsdException w:name="Colorful Shading" w:semiHidden="0" w:uiPriority="71" w:unhideWhenUsed="0"/>
+    <w:lsdException w:name="Colorful List" w:semiHidden="0" w:uiPriority="72" w:unhideWhenUsed="0"/>
+    <w:lsdException w:name="Colorful Grid" w:semiHidden="0" w:uiPriority="73" w:unhideWhenUsed="0"/>
+    <w:lsdException w:name="Light Shading Accent 1" w:semiHidden="0" w:uiPriority="60" w:unhideWhenUsed="0"/>
+    <w:lsdException w:name="Light List Accent 1" w:semiHidden="0" w:uiPriority="61" w:unhideWhenUsed="0"/>
+    <w:lsdException w:name="Light Grid Accent 1" w:semiHidden="0" w:uiPriority="62" w:unhideWhenUsed="0"/>
+    <w:lsdException w:name="Medium Shading 1 Accent 1" w:semiHidden="0" w:uiPriority="63" w:unhideWhenUsed="0"/>
+    <w:lsdException w:name="Medium Shading 2 Accent 1" w:semiHidden="0" w:uiPriority="64" w:unhideWhenUsed="0"/>
+    <w:lsdException w:name="Medium List 1 Accent 1" w:semiHidden="0" w:uiPriority="65" w:unhideWhenUsed="0"/>
+    <w:lsdException w:name="Revision" w:unhideWhenUsed="0"/>
+    <w:lsdException w:name="List Paragraph" w:semiHidden="0" w:uiPriority="34" w:unhideWhenUsed="0" w:qFormat="1"/>
+    <w:lsdException w:name="Quote" w:semiHidden="0" w:uiPriority="29" w:unhideWhenUsed="0" w:qFormat="1"/>
+    <w:lsdException w:name="Intense Quote" w:semiHidden="0" w:uiPriority="30" w:unhideWhenUsed="0" w:qFormat="1"/>
+    <w:lsdException w:name="Medium List 2 Accent 1" w:semiHidden="0" w:uiPriority="66" w:unhideWhenUsed="0"/>
+    <w:lsdException w:name="Medium Grid 1 Accent 1" w:semiHidden="0" w:uiPriority="67" w:unhideWhenUsed="0"/>
+    <w:lsdException w:name="Medium Grid 2 Accent 1" w:semiHidden="0" w:uiPriority="68" w:unhideWhenUsed="0"/>
+    <w:lsdException w:name="Medium Grid 3 Accent 1" w:semiHidden="0" w:uiPriority="69" w:unhideWhenUsed="0"/>
+    <w:lsdException w:name="Dark List Accent 1" w:semiHidden="0" w:uiPriority="70" w:unhideWhenUsed="0"/>
+    <w:lsdException w:name="Colorful Shading Accent 1" w:semiHidden="0" w:uiPriority="71" w:unhideWhenUsed="0"/>
+    <w:lsdException w:name="Colorful List Accent 1" w:semiHidden="0" w:uiPriority="72" w:unhideWhenUsed="0"/>
+    <w:lsdException w:name="Colorful Grid Accent 1" w:semiHidden="0" w:uiPriority="73" w:unhideWhenUsed="0"/>
+    <w:lsdException w:name="Light Shading Accent 2" w:semiHidden="0" w:uiPriority="60" w:unhideWhenUsed="0"/>
+    <w:lsdException w:name="Light List Accent 2" w:semiHidden="0" w:uiPriority="61" w:unhideWhenUsed="0"/>
+    <w:lsdException w:name="Light Grid Accent 2" w:semiHidden="0" w:uiPriority="62" w:unhideWhenUsed="0"/>
+    <w:lsdException w:name="Medium Shading 1 Accent 2" w:semiHidden="0" w:uiPriority="63" w:unhideWhenUsed="0"/>
+    <w:lsdException w:name="Medium Shading 2 Accent 2" w:semiHidden="0" w:uiPriority="64" w:unhideWhenUsed="0"/>
+    <w:lsdException w:name="Medium List 1 Accent 2" w:semiHidden="0" w:uiPriority="65" w:unhideWhenUsed="0"/>
+    <w:lsdException w:name="Medium List 2 Accent 2" w:semiHidden="0" w:uiPriority="66" w:unhideWhenUsed="0"/>
+    <w:lsdException w:name="Medium Grid 1 Accent 2" w:semiHidden="0" w:uiPriority="67" w:unhideWhenUsed="0"/>
+    <w:lsdException w:name="Medium Grid 2 Accent 2" w:semiHidden="0" w:uiPriority="68" w:unhideWhenUsed="0"/>
+    <w:lsdException w:name="Medium Grid 3 Accent 2" w:semiHidden="0" w:uiPriority="69" w:unhideWhenUsed="0"/>
+    <w:lsdException w:name="Dark List Accent 2" w:semiHidden="0" w:uiPriority="70" w:unhideWhenUsed="0"/>
+    <w:lsdException w:name="Colorful Shading Accent 2" w:semiHidden="0" w:uiPriority="71" w:unhideWhenUsed="0"/>
+    <w:lsdException w:name="Colorful List Accent 2" w:semiHidden="0" w:uiPriority="72" w:unhideWhenUsed="0"/>
+    <w:lsdException w:name="Colorful Grid Accent 2" w:semiHidden="0" w:uiPriority="73" w:unhideWhenUsed="0"/>
+    <w:lsdException w:name="Light Shading Accent 3" w:semiHidden="0" w:uiPriority="60" w:unhideWhenUsed="0"/>
+    <w:lsdException w:name="Light List Accent 3" w:semiHidden="0" w:uiPriority="61" w:unhideWhenUsed="0"/>
+    <w:lsdException w:name="Light Grid Accent 3" w:semiHidden="0" w:uiPriority="62" w:unhideWhenUsed="0"/>
+    <w:lsdException w:name="Medium Shading 1 Accent 3" w:semiHidden="0" w:uiPriority="63" w:unhideWhenUsed="0"/>
+    <w:lsdException w:name="Medium Shading 2 Accent 3" w:semiHidden="0" w:uiPriority="64" w:unhideWhenUsed="0"/>
+    <w:lsdException w:name="Medium List 1 Accent 3" w:semiHidden="0" w:uiPriority="65" w:unhideWhenUsed="0"/>
+    <w:lsdException w:name="Medium List 2 Accent 3" w:semiHidden="0" w:uiPriority="66" w:unhideWhenUsed="0"/>
+    <w:lsdException w:name="Medium Grid 1 Accent 3" w:semiHidden="0" w:uiPriority="67" w:unhideWhenUsed="0"/>
+    <w:lsdException w:name="Medium Grid 2 Accent 3" w:semiHidden="0" w:uiPriority="68" w:unhideWhenUsed="0"/>
+    <w:lsdException w:name="Medium Grid 3 Accent 3" w:semiHidden="0" w:uiPriority="69" w:unhideWhenUsed="0"/>
+    <w:lsdException w:name="Dark List Accent 3" w:semiHidden="0" w:uiPriority="70" w:unhideWhenUsed="0"/>
+    <w:lsdException w:name="Colorful Shading Accent 3" w:semiHidden="0" w:uiPriority="71" w:unhideWhenUsed="0"/>
+    <w:lsdException w:name="Colorful List Accent 3" w:semiHidden="0" w:uiPriority="72" w:unhideWhenUsed="0"/>
+    <w:lsdException w:name="Colorful Grid Accent 3" w:semiHidden="0" w:uiPriority="73" w:unhideWhenUsed="0"/>
+    <w:lsdException w:name="Light Shading Accent 4" w:semiHidden="0" w:uiPriority="60" w:unhideWhenUsed="0"/>
+    <w:lsdException w:name="Light List Accent 4" w:semiHidden="0" w:uiPriority="61" w:unhideWhenUsed="0"/>
+    <w:lsdException w:name="Light Grid Accent 4" w:semiHidden="0" w:uiPriority="62" w:unhideWhenUsed="0"/>
+    <w:lsdException w:name="Medium Shading 1 Accent 4" w:semiHidden="0" w:uiPriority="63" w:unhideWhenUsed="0"/>
+    <w:lsdException w:name="Medium Shading 2 Accent 4" w:semiHidden="0" w:uiPriority="64" w:unhideWhenUsed="0"/>
+    <w:lsdException w:name="Medium List 1 Accent 4" w:semiHidden="0" w:uiPriority="65" w:unhideWhenUsed="0"/>
+    <w:lsdException w:name="Medium List 2 Accent 4" w:semiHidden="0" w:uiPriority="66" w:unhideWhenUsed="0"/>
+    <w:lsdException w:name="Medium Grid 1 Accent 4" w:semiHidden="0" w:uiPriority="67" w:unhideWhenUsed="0"/>
+    <w:lsdException w:name="Medium Grid 2 Accent 4" w:semiHidden="0" w:uiPriority="68" w:unhideWhenUsed="0"/>
+    <w:lsdException w:name="Medium Grid 3 Accent 4" w:semiHidden="0" w:uiPriority="69" w:unhideWhenUsed="0"/>
+    <w:lsdException w:name="Dark List Accent 4" w:semiHidden="0" w:uiPriority="70" w:unhideWhenUsed="0"/>
+    <w:lsdException w:name="Colorful Shading Accent 4" w:semiHidden="0" w:uiPriority="71" w:unhideWhenUsed="0"/>
+    <w:lsdException w:name="Colorful List Accent 4" w:semiHidden="0" w:uiPriority="72" w:unhideWhenUsed="0"/>
+    <w:lsdException w:name="Colorful Grid Accent 4" w:semiHidden="0" w:uiPriority="73" w:unhideWhenUsed="0"/>
+    <w:lsdException w:name="Light Shading Accent 5" w:semiHidden="0" w:uiPriority="60" w:unhideWhenUsed="0"/>
+    <w:lsdException w:name="Light List Accent 5" w:semiHidden="0" w:uiPriority="61" w:unhideWhenUsed="0"/>
+    <w:lsdException w:name="Light Grid Accent 5" w:semiHidden="0" w:uiPriority="62" w:unhideWhenUsed="0"/>
+    <w:lsdException w:name="Medium Shading 1 Accent 5" w:semiHidden="0" w:uiPriority="63" w:unhideWhenUsed="0"/>
+    <w:lsdException w:name="Medium Shading 2 Accent 5" w:semiHidden="0" w:uiPriority="64" w:unhideWhenUsed="0"/>
+    <w:lsdException w:name="Medium List 1 Accent 5" w:semiHidden="0" w:uiPriority="65" w:unhideWhenUsed="0"/>
+    <w:lsdException w:name="Medium List 2 Accent 5" w:semiHidden="0" w:uiPriority="66" w:unhideWhenUsed="0"/>
+    <w:lsdException w:name="Medium Grid 1 Accent 5" w:semiHidden="0" w:uiPriority="67" w:unhideWhenUsed="0"/>
+    <w:lsdException w:name="Medium Grid 2 Accent 5" w:semiHidden="0" w:uiPriority="68" w:unhideWhenUsed="0"/>
+    <w:lsdException w:name="Medium Grid 3 Accent 5" w:semiHidden="0" w:uiPriority="69" w:unhideWhenUsed="0"/>
+    <w:lsdException w:name="Dark List Accent 5" w:semiHidden="0" w:uiPriority="70" w:unhideWhenUsed="0"/>
+    <w:lsdException w:name="Colorful Shading Accent 5" w:semiHidden="0" w:uiPriority="71" w:unhideWhenUsed="0"/>
+    <w:lsdException w:name="Colorful List Accent 5" w:semiHidden="0" w:uiPriority="72" w:unhideWhenUsed="0"/>
+    <w:lsdException w:name="Colorful Grid Accent 5" w:semiHidden="0" w:uiPriority="73" w:unhideWhenUsed="0"/>
+    <w:lsdException w:name="Light Shading Accent 6" w:semiHidden="0" w:uiPriority="60" w:unhideWhenUsed="0"/>
+    <w:lsdException w:name="Light List Accent 6" w:semiHidden="0" w:uiPriority="61" w:unhideWhenUsed="0"/>
+    <w:lsdException w:name="Light Grid Accent 6" w:semiHidden="0" w:uiPriority="62" w:unhideWhenUsed="0"/>
+    <w:lsdException w:name="Medium Shading 1 Accent 6" w:semiHidden="0" w:uiPriority="63" w:unhideWhenUsed="0"/>
+    <w:lsdException w:name="Medium Shading 2 Accent 6" w:semiHidden="0" w:uiPriority="64" w:unhideWhenUsed="0"/>
+    <w:lsdException w:name="Medium List 1 Accent 6" w:semiHidden="0" w:uiPriority="65" w:unhideWhenUsed="0"/>
+    <w:lsdException w:name="Medium List 2 Accent 6" w:semiHidden="0" w:uiPriority="66" w:unhideWhenUsed="0"/>
+    <w:lsdException w:name="Medium Grid 1 Accent 6" w:semiHidden="0" w:uiPriority="67" w:unhideWhenUsed="0"/>
+    <w:lsdException w:name="Medium Grid 2 Accent 6" w:semiHidden="0" w:uiPriority="68" w:unhideWhenUsed="0"/>
+    <w:lsdException w:name="Medium Grid 3 Accent 6" w:semiHidden="0" w:uiPriority="69" w:unhideWhenUsed="0"/>
+    <w:lsdException w:name="Dark List Accent 6" w:semiHidden="0" w:uiPriority="70" w:unhideWhenUsed="0"/>
+    <w:lsdException w:name="Colorful Shading Accent 6" w:semiHidden="0" w:uiPriority="71" w:unhideWhenUsed="0"/>
+    <w:lsdException w:name="Colorful List Accent 6" w:semiHidden="0" w:uiPriority="72" w:unhideWhenUsed="0"/>
+    <w:lsdException w:name="Colorful Grid Accent 6" w:semiHidden="0" w:uiPriority="73" w:unhideWhenUsed="0"/>
+    <w:lsdException w:name="Subtle Emphasis" w:semiHidden="0" w:uiPriority="19" w:unhideWhenUsed="0" w:qFormat="1"/>
+    <w:lsdException w:name="Intense Emphasis" w:semiHidden="0" w:uiPriority="21" w:unhideWhenUsed="0" w:qFormat="1"/>
+    <w:lsdException w:name="Subtle Reference" w:semiHidden="0" w:uiPriority="31" w:unhideWhenUsed="0" w:qFormat="1"/>
+    <w:lsdException w:name="Intense Reference" w:semiHidden="0" w:uiPriority="32" w:unhideWhenUsed="0" w:qFormat="1"/>
+    <w:lsdException w:name="Book Title" w:semiHidden="0" w:uiPriority="33" w:unhideWhenUsed="0" w:qFormat="1"/>
+    <w:lsdException w:name="Bibliography" w:uiPriority="37"/>
+    <w:lsdException w:name="TOC Heading" w:uiPriority="39" w:qFormat="1"/>
+  </w:latentStyles>
+  <w:style w:type="paragraph" w:default="1" w:styleId="Normal">
+    <w:name w:val="Normal"/>
+    <w:qFormat/>
+  </w:style>
+  <w:style w:type="paragraph" w:styleId="Heading1">
+    <w:name w:val="heading 1"/>
+    <w:basedOn w:val="Normal"/>
+    <w:next w:val="Normal"/>
+    <w:link w:val="Heading1Char"/>
+    <w:uiPriority w:val="9"/>
+    <w:qFormat/>
+    <w:rsid w:val="00C47539"/>
+    <w:pPr>
+      <w:keepNext/>
+      <w:keepLines/>
+      <w:spacing w:before="240" w:after="0"/>
+      <w:outlineLvl w:val="0"/>
+    </w:pPr>
+    <w:rPr>
+      <w:rFonts w:asciiTheme="majorHAnsi" w:eastAsiaTheme="majorEastAsia" w:hAnsiTheme="majorHAnsi" w:cstheme="majorBidi"/>
+      <w:color w:val="2E74B5" w:themeColor="accent1" w:themeShade="BF"/>
+      <w:sz w:val="32"/>
+      <w:szCs w:val="32"/>
+    </w:rPr>
+  </w:style>
+  <w:style w:type="character" w:default="1" w:styleId="DefaultParagraphFont">
+    <w:name w:val="Default Paragraph Font"/>
+    <w:uiPriority w:val="1"/>
+    <w:semiHidden/>
+    <w:unhideWhenUsed/>
+  </w:style>
+  <w:style w:type="table" w:default="1" w:styleId="TableNormal">
+    <w:name w:val="Normal Table"/>
+    <w:uiPriority w:val="99"/>
+    <w:semiHidden/>
+    <w:unhideWhenUsed/>
+    <w:tblPr>
+      <w:tblInd w:w="0" w:type="dxa"/>
+      <w:tblCellMar>
+        <w:top w:w="0" w:type="dxa"/>
+        <w:left w:w="108" w:type="dxa"/>
+        <w:bottom w:w="0" w:type="dxa"/>
+        <w:right w:w="108" w:type="dxa"/>
+      </w:tblCellMar>
+    </w:tblPr>
+  </w:style>
+  <w:style w:type="numbering" w:default="1" w:styleId="NoList">
+    <w:name w:val="No List"/>
+    <w:uiPriority w:val="99"/>
+    <w:semiHidden/>
+    <w:unhideWhenUsed/>
+  </w:style>
+  <w:style w:type="character" w:customStyle="1" w:styleId="Heading1Char">
+    <w:name w:val="Heading 1 Char"/>
+    <w:basedOn w:val="DefaultParagraphFont"/>
+    <w:link w:val="Heading1"/>
+    <w:uiPriority w:val="9"/>
+    <w:rsid w:val="00C47539"/>
+    <w:rPr>
+      <w:rFonts w:asciiTheme="majorHAnsi" w:eastAsiaTheme="majorEastAsia" w:hAnsiTheme="majorHAnsi" w:cstheme="majorBidi"/>
+      <w:color w:val="2E74B5" w:themeColor="accent1" w:themeShade="BF"/>
+      <w:sz w:val="32"/>
+      <w:szCs w:val="32"/>
+    </w:rPr>
+  </w:style>
+  <w:style w:type="paragraph" w:styleId="ListParagraph">
+    <w:name w:val="List Paragraph"/>
+    <w:basedOn w:val="Normal"/>
+    <w:uiPriority w:val="34"/>
+    <w:qFormat/>
+    <w:rsid w:val="00C47539"/>
+    <w:pPr>
+      <w:ind w:left="720"/>
+      <w:contextualSpacing/>
+    </w:pPr>
+  </w:style>
+  <w:style w:type="paragraph" w:styleId="BalloonText">
+    <w:name w:val="Balloon Text"/>
+    <w:basedOn w:val="Normal"/>
+    <w:link w:val="BalloonTextChar"/>
+    <w:uiPriority w:val="99"/>
+    <w:semiHidden/>
+    <w:unhideWhenUsed/>
+    <w:rsid w:val="00477BDC"/>
+    <w:pPr>
+      <w:spacing w:after="0" w:line="240" w:lineRule="auto"/>
+    </w:pPr>
+    <w:rPr>
+      <w:rFonts w:ascii="Tahoma" w:hAnsi="Tahoma" w:cs="Tahoma"/>
+      <w:sz w:val="16"/>
+      <w:szCs w:val="16"/>
+    </w:rPr>
+  </w:style>
+  <w:style w:type="character" w:customStyle="1" w:styleId="BalloonTextChar">
+    <w:name w:val="Balloon Text Char"/>
+    <w:basedOn w:val="DefaultParagraphFont"/>
+    <w:link w:val="BalloonText"/>
+    <w:uiPriority w:val="99"/>
+    <w:semiHidden/>
+    <w:rsid w:val="00477BDC"/>
+    <w:rPr>
+      <w:rFonts w:ascii="Tahoma" w:hAnsi="Tahoma" w:cs="Tahoma"/>
+      <w:sz w:val="16"/>
+      <w:szCs w:val="16"/>
+    </w:rPr>
   </w:style>
 </w:styles>
 </file>
@@ -994,7 +1398,7 @@
     </a:clrScheme>
     <a:fontScheme name="Office">
       <a:majorFont>
-        <a:latin typeface="Calibri Light" panose="020F0302020204030204"/>
+        <a:latin typeface="Calibri Light"/>
         <a:ea typeface=""/>
         <a:cs typeface=""/>
         <a:font script="Jpan" typeface="ＭＳ ゴシック"/>
@@ -1029,7 +1433,7 @@
         <a:font script="Geor" typeface="Sylfaen"/>
       </a:majorFont>
       <a:minorFont>
-        <a:latin typeface="Calibri" panose="020F0502020204030204"/>
+        <a:latin typeface="Calibri"/>
         <a:ea typeface=""/>
         <a:cs typeface=""/>
         <a:font script="Jpan" typeface="ＭＳ 明朝"/>
@@ -1206,8 +1610,72 @@
   <a:extraClrSchemeLst/>
   <a:extLst>
     <a:ext uri="{05A4C25C-085E-4340-85A3-A5531E510DB2}">
-      <thm15:themeFamily xmlns:thm15="http://schemas.microsoft.com/office/thememl/2012/main" name="Office Theme" id="{62F939B6-93AF-4DB8-9C6B-D6C7DFDC589F}" vid="{4A3C46E8-61CC-4603-A589-7422A47A8E4A}"/>
+      <thm15:themeFamily xmlns="" xmlns:thm15="http://schemas.microsoft.com/office/thememl/2012/main" name="Office Theme" id="{62F939B6-93AF-4DB8-9C6B-D6C7DFDC589F}" vid="{4A3C46E8-61CC-4603-A589-7422A47A8E4A}"/>
     </a:ext>
   </a:extLst>
 </a:theme>
+</file>
+
+<file path=customXml/item1.xml><?xml version="1.0" encoding="utf-8"?>
+<b:Sources xmlns:b="http://schemas.openxmlformats.org/officeDocument/2006/bibliography" xmlns="http://schemas.openxmlformats.org/officeDocument/2006/bibliography" SelectedStyle="\HarvardAnglia.XSL" StyleName="Harvard - Anglia*">
+  <b:Source>
+    <b:Tag>KEM20</b:Tag>
+    <b:SourceType>InternetSite</b:SourceType>
+    <b:Guid>{C79DC9AA-1234-4C6A-AFDC-D4EEF3EB52BA}</b:Guid>
+    <b:Title>KEMENTRIAN KESEHATAN REPUBLIK INDONESIA</b:Title>
+    <b:InternetSiteTitle>KEMENTRIAN KESEHATAN REPUBLIK INDONESIA</b:InternetSiteTitle>
+    <b:Year>2020</b:Year>
+    <b:Month>Desember</b:Month>
+    <b:Day>16</b:Day>
+    <b:YearAccessed>2020</b:YearAccessed>
+    <b:MonthAccessed>Desember</b:MonthAccessed>
+    <b:DayAccessed>16</b:DayAccessed>
+    <b:URL>https://www.kemkes.go.id/folder/view/full-content/structure-faq.html</b:URL>
+    <b:Author>
+      <b:Author>
+        <b:NameList>
+          <b:Person>
+            <b:Last>KEMENKES</b:Last>
+            <b:Middle>Kesehatan</b:Middle>
+            <b:First>Kementrian</b:First>
+          </b:Person>
+        </b:NameList>
+      </b:Author>
+    </b:Author>
+    <b:RefOrder>2</b:RefOrder>
+  </b:Source>
+  <b:Source>
+    <b:Tag>KEM201</b:Tag>
+    <b:SourceType>DocumentFromInternetSite</b:SourceType>
+    <b:Guid>{E7B34B06-4744-4A02-AAB0-A494416448E3}</b:Guid>
+    <b:Title>Direktorat Pendidikan Profesi dan Pembinaan Guru dan Tenaga Pendidikan</b:Title>
+    <b:InternetSiteTitle>Direktorat Pendidikan Profesi dan Pembinaan Guru dan Tenaga Pendidikan</b:InternetSiteTitle>
+    <b:Year>2020</b:Year>
+    <b:Month>Desember</b:Month>
+    <b:Day>16</b:Day>
+    <b:YearAccessed>2020</b:YearAccessed>
+    <b:MonthAccessed>Desember</b:MonthAccessed>
+    <b:DayAccessed>16</b:DayAccessed>
+    <b:URL>https://p3gtk.kemdikbud.go.id/publikasi/pedoman-penyelenggaraan-belajar-dari-rumah-dalam-masa-darurat-penyebaran-corona-virus-disease-covid-19-K0013</b:URL>
+    <b:Author>
+      <b:Author>
+        <b:NameList>
+          <b:Person>
+            <b:Last>KEMENDIKBUD</b:Last>
+            <b:First>Kementrian Pendidikan dan Kebudayaan</b:First>
+          </b:Person>
+        </b:NameList>
+      </b:Author>
+    </b:Author>
+    <b:RefOrder>1</b:RefOrder>
+  </b:Source>
+</b:Sources>
+</file>
+
+<file path=customXml/itemProps1.xml><?xml version="1.0" encoding="utf-8"?>
+<ds:datastoreItem xmlns:ds="http://schemas.openxmlformats.org/officeDocument/2006/customXml" ds:itemID="{BC58C856-F207-47EE-8005-792A16DF00DA}">
+  <ds:schemaRefs>
+    <ds:schemaRef ds:uri="http://schemas.openxmlformats.org/officeDocument/2006/bibliography"/>
+  </ds:schemaRefs>
+</ds:datastoreItem>
 </file>
</xml_diff>

<commit_message>
menambah materi di latar belakang / kutipan baru
</commit_message>
<xml_diff>
--- a/BAB1.docx
+++ b/BAB1.docx
@@ -4,7 +4,7 @@
   <w:body>
     <w:p>
       <w:pPr>
-        <w:spacing w:line="480" w:lineRule="auto"/>
+        <w:spacing w:line="240" w:lineRule="auto"/>
         <w:jc w:val="center"/>
         <w:rPr>
           <w:rFonts w:ascii="Times New Roman" w:hAnsi="Times New Roman" w:cs="Times New Roman"/>
@@ -37,7 +37,7 @@
     </w:p>
     <w:p>
       <w:pPr>
-        <w:spacing w:line="480" w:lineRule="auto"/>
+        <w:spacing w:line="240" w:lineRule="auto"/>
         <w:jc w:val="center"/>
         <w:rPr>
           <w:rFonts w:ascii="Times New Roman" w:hAnsi="Times New Roman" w:cs="Times New Roman"/>
@@ -163,33 +163,124 @@
           <w:sz w:val="24"/>
           <w:szCs w:val="24"/>
         </w:rPr>
-        <w:t xml:space="preserve">Di dunia saat ini sedang dilanda pandemi COVID-19. </w:t>
-      </w:r>
-      <w:r>
-        <w:rPr>
-          <w:rFonts w:ascii="Times New Roman" w:hAnsi="Times New Roman" w:cs="Times New Roman"/>
-          <w:sz w:val="24"/>
-          <w:szCs w:val="24"/>
-        </w:rPr>
-        <w:t>Coronavirus merupakan keluarga besar virus yang menyebabkan penyakit pada manusia dan hewan. Pada manusia biasanya menyebabkan penyakit infeksi saluran pernapasan, mulai flu biasa hingga penyakit yang serius seperti Middle East Respiratory Syndrome (MERS) dan Sindrom Pernafasan Akut Berat/ Severe Acute Respiratory Syndrome (SARS). Coronavirus jenis baru yang ditemukan pada manusia sejak kejadian luar biasa</w:t>
-      </w:r>
-      <w:bookmarkStart w:id="0" w:name="_GoBack"/>
-      <w:bookmarkEnd w:id="0"/>
-      <w:r>
-        <w:rPr>
-          <w:rFonts w:ascii="Times New Roman" w:hAnsi="Times New Roman" w:cs="Times New Roman"/>
-          <w:sz w:val="24"/>
-          <w:szCs w:val="24"/>
-        </w:rPr>
-        <w:t xml:space="preserve"> muncul di Wuhan Cina, pada Desember 2019, kemudian diberi nama Severe Acute Respiratory Syndrome Coronavirus 2 (SARS-COV2), dan menyebabkan penyakit Coro</w:t>
-      </w:r>
-      <w:r>
-        <w:rPr>
-          <w:rFonts w:ascii="Times New Roman" w:hAnsi="Times New Roman" w:cs="Times New Roman"/>
-          <w:sz w:val="24"/>
-          <w:szCs w:val="24"/>
-        </w:rPr>
-        <w:t xml:space="preserve">navirus Disease-2019 (COVID-19) </w:t>
+        <w:t>D</w:t>
+      </w:r>
+      <w:r>
+        <w:rPr>
+          <w:rFonts w:ascii="Times New Roman" w:hAnsi="Times New Roman" w:cs="Times New Roman"/>
+          <w:sz w:val="24"/>
+          <w:szCs w:val="24"/>
+        </w:rPr>
+        <w:t xml:space="preserve">unia saat ini sedang </w:t>
+      </w:r>
+      <w:r>
+        <w:rPr>
+          <w:rFonts w:ascii="Times New Roman" w:hAnsi="Times New Roman" w:cs="Times New Roman"/>
+          <w:sz w:val="24"/>
+          <w:szCs w:val="24"/>
+        </w:rPr>
+        <w:t>ditimpa</w:t>
+      </w:r>
+      <w:r>
+        <w:rPr>
+          <w:rFonts w:ascii="Times New Roman" w:hAnsi="Times New Roman" w:cs="Times New Roman"/>
+          <w:sz w:val="24"/>
+          <w:szCs w:val="24"/>
+        </w:rPr>
+        <w:t xml:space="preserve"> pandemi COVID-19. </w:t>
+      </w:r>
+      <w:r>
+        <w:rPr>
+          <w:rFonts w:ascii="Times New Roman" w:hAnsi="Times New Roman" w:cs="Times New Roman"/>
+          <w:i/>
+          <w:sz w:val="24"/>
+          <w:szCs w:val="24"/>
+        </w:rPr>
+        <w:t>Coronavirus</w:t>
+      </w:r>
+      <w:r>
+        <w:rPr>
+          <w:rFonts w:ascii="Times New Roman" w:hAnsi="Times New Roman" w:cs="Times New Roman"/>
+          <w:sz w:val="24"/>
+          <w:szCs w:val="24"/>
+        </w:rPr>
+        <w:t xml:space="preserve"> merupakan keluarga besar virus yang menyebabkan penyakit pada manusia dan hewan. Pada manusia biasanya menyebabkan penyakit infeksi saluran pernapasan, mulai flu biasa hingga penyakit yang serius seperti </w:t>
+      </w:r>
+      <w:r>
+        <w:rPr>
+          <w:rFonts w:ascii="Times New Roman" w:hAnsi="Times New Roman" w:cs="Times New Roman"/>
+          <w:i/>
+          <w:sz w:val="24"/>
+          <w:szCs w:val="24"/>
+        </w:rPr>
+        <w:t>Middle East Respiratory Syndrome</w:t>
+      </w:r>
+      <w:r>
+        <w:rPr>
+          <w:rFonts w:ascii="Times New Roman" w:hAnsi="Times New Roman" w:cs="Times New Roman"/>
+          <w:sz w:val="24"/>
+          <w:szCs w:val="24"/>
+        </w:rPr>
+        <w:t xml:space="preserve"> (MERS) dan</w:t>
+      </w:r>
+      <w:r>
+        <w:rPr>
+          <w:rFonts w:ascii="Times New Roman" w:hAnsi="Times New Roman" w:cs="Times New Roman"/>
+          <w:sz w:val="24"/>
+          <w:szCs w:val="24"/>
+        </w:rPr>
+        <w:t xml:space="preserve"> Sindrom Pernafasan Akut Berat atau </w:t>
+      </w:r>
+      <w:r>
+        <w:rPr>
+          <w:rFonts w:ascii="Times New Roman" w:hAnsi="Times New Roman" w:cs="Times New Roman"/>
+          <w:i/>
+          <w:sz w:val="24"/>
+          <w:szCs w:val="24"/>
+        </w:rPr>
+        <w:t>Severe Acute Respiratory Syndrome</w:t>
+      </w:r>
+      <w:r>
+        <w:rPr>
+          <w:rFonts w:ascii="Times New Roman" w:hAnsi="Times New Roman" w:cs="Times New Roman"/>
+          <w:sz w:val="24"/>
+          <w:szCs w:val="24"/>
+        </w:rPr>
+        <w:t xml:space="preserve"> (SARS). Coronavirus jenis baru yang ditemukan pada manusia sejak kejadian luar biasa muncul di Wuhan Cina, pada Desember 2019, kemudian diberi nama </w:t>
+      </w:r>
+      <w:r>
+        <w:rPr>
+          <w:rFonts w:ascii="Times New Roman" w:hAnsi="Times New Roman" w:cs="Times New Roman"/>
+          <w:i/>
+          <w:sz w:val="24"/>
+          <w:szCs w:val="24"/>
+        </w:rPr>
+        <w:t>Severe Acute Respiratory Syndrome Coronavirus 2</w:t>
+      </w:r>
+      <w:r>
+        <w:rPr>
+          <w:rFonts w:ascii="Times New Roman" w:hAnsi="Times New Roman" w:cs="Times New Roman"/>
+          <w:sz w:val="24"/>
+          <w:szCs w:val="24"/>
+        </w:rPr>
+        <w:t xml:space="preserve"> (SARS-COV2), dan menyebabkan penyakit </w:t>
+      </w:r>
+      <w:r>
+        <w:rPr>
+          <w:rFonts w:ascii="Times New Roman" w:hAnsi="Times New Roman" w:cs="Times New Roman"/>
+          <w:i/>
+          <w:sz w:val="24"/>
+          <w:szCs w:val="24"/>
+        </w:rPr>
+        <w:t>Coronavirus Disease-2019</w:t>
+      </w:r>
+      <w:r>
+        <w:rPr>
+          <w:rFonts w:ascii="Times New Roman" w:hAnsi="Times New Roman" w:cs="Times New Roman"/>
+          <w:sz w:val="24"/>
+          <w:szCs w:val="24"/>
+        </w:rPr>
+        <w:t xml:space="preserve"> (COVID-19) </w:t>
       </w:r>
       <w:sdt>
         <w:sdtPr>
@@ -201,6 +292,7 @@
           <w:id w:val="1647161446"/>
           <w:citation/>
         </w:sdtPr>
+        <w:sdtEndPr/>
         <w:sdtContent>
           <w:r>
             <w:rPr>
@@ -284,6 +376,7 @@
           <w:id w:val="767124293"/>
           <w:citation/>
         </w:sdtPr>
+        <w:sdtEndPr/>
         <w:sdtContent>
           <w:r>
             <w:rPr>
@@ -299,7 +392,7 @@
               <w:sz w:val="24"/>
               <w:szCs w:val="24"/>
             </w:rPr>
-            <w:instrText xml:space="preserve"> CITATION KEM201 \l 1057 </w:instrText>
+            <w:instrText xml:space="preserve">CITATION KEM201 \l 1057 </w:instrText>
           </w:r>
           <w:r>
             <w:rPr>
@@ -350,7 +443,24 @@
           <w:sz w:val="24"/>
           <w:szCs w:val="24"/>
         </w:rPr>
-        <w:t xml:space="preserve">ejak  kemunculan  kasus  pertama  positif  COVID-19  di  Indonesia  tanggal  2  Maret  2020,  jumlah kasus terkonfirmasi positif dan meninggal masih terus meningkat. Pandemi COVID-19 berdampak sistemik dan mengganggu hampir seluruh aspek kehidupan manusia termasuk di  bidang  pendidikan.  Secara  global,  United  Nation  Educational,  Scientific  and  Cultural Organization (UNESCO) melaporkan pada tanggal 20 April 2020 sudah 191 negara menutup satuan pendidikan dengan 1,575,270,054 peserta didik terdampak. Di Indonesia Pandemi COVID-19  berdampak  pada  646.192  satuan  </w:t>
+        <w:t xml:space="preserve">ejak  kemunculan  kasus  pertama  positif  COVID-19  di  Indonesia  tanggal  2  Maret  2020,  jumlah kasus terkonfirmasi positif dan meninggal masih terus meningkat. Pandemi COVID-19 berdampak sistemik dan mengganggu hampir seluruh aspek kehidupan manusia termasuk di  bidang  pendidikan.  Secara  global,  </w:t>
+      </w:r>
+      <w:r>
+        <w:rPr>
+          <w:rFonts w:ascii="Times New Roman" w:hAnsi="Times New Roman" w:cs="Times New Roman"/>
+          <w:i/>
+          <w:sz w:val="24"/>
+          <w:szCs w:val="24"/>
+        </w:rPr>
+        <w:t>United  Nation  Educational,  Scientific  and  Cultural Organization</w:t>
+      </w:r>
+      <w:r>
+        <w:rPr>
+          <w:rFonts w:ascii="Times New Roman" w:hAnsi="Times New Roman" w:cs="Times New Roman"/>
+          <w:sz w:val="24"/>
+          <w:szCs w:val="24"/>
+        </w:rPr>
+        <w:t xml:space="preserve"> (UNESCO) melaporkan pada tanggal 20 April 2020 sudah 191 negara menutup satuan pendidikan dengan 1,575,270,054 peserta didik terdampak. Di Indonesia Pandemi COVID-19  berdampak  pada  646.192  satuan  pendidikan,  68.801.708  Peserta  Didik,  dan  4.183.591 Pendidik mulai dari </w:t>
       </w:r>
       <w:r>
         <w:rPr>
@@ -359,7 +469,173 @@
           <w:szCs w:val="24"/>
         </w:rPr>
         <w:lastRenderedPageBreak/>
-        <w:t>pendidikan,  68.801.708  Peserta  Didik,  dan  4.183.591 Pendidik mulai dari jenjang Pendidikan Anak Usia Dini sampai Pendidikan Tinggi, Pendidikan  Khusus,  Pendidikan  Vokasi,  Pendidikan  Masyarakat,  Kursus  dan  Pendidikan  Keagamaan. Dalam  menanggulangi  dampak  COVID19,  Pemerintah  Indonesia  mengambil  kebijakan  Pembatasan Sosial Berskala Besar (PSBB) dan menetapkan bencana non-alam penyebaran COVID-19 sebagai Bencana Nasional. Kebijakan ini berdampak langsung terhadap kegiatan yang  bersifat  komunal  atau  menghimpun  orang  banyak  dalam  suatu  tempat.  Satuan pendidikan  merupakan  institusi  yang  diliburkan  dan  peserta  didik  melakukan  proses  pembelajaran dari rumah. Dalam  situasi  darurat  bencana,  merujuk  kepada  Peraturan  Menteri  Pendidikan  dan  Kebudayaan  (Permendikbud)  No  72  Tahun  2013  tentang  Penyelenggaraan  Pendidikan Layanan  Khusus  dan  sesuai  dengan  Peraturan  Menteri  Pendidikan  dan  Kebudayaan  (Permendikbud) Nomor 33 Tahun 2019 tentang Penyelenggaraan Program Satuan Pendidikan Aman Bencana (SPAB), dalam situasi darurat, pendidikan harus tetap berlangsung dengan akses  dan  layanan  pendidikan  dilaksanakan  sesuai  dengan  kondisi  dan  berpusat  pada  pemenuhan hak pendidikan anak.</w:t>
+        <w:t>jenjang Pendidikan Anak Usia Dini sampai Pendidikan Tinggi, Pendidikan  Khusus,  Pendidikan  Vokasi,  Pendidikan  Masyarakat,  Kursus  dan  Pendidikan  Keagamaan. Dalam  menanggulangi  dampak  COVID</w:t>
+      </w:r>
+      <w:r>
+        <w:rPr>
+          <w:rFonts w:ascii="Times New Roman" w:hAnsi="Times New Roman" w:cs="Times New Roman"/>
+          <w:sz w:val="24"/>
+          <w:szCs w:val="24"/>
+        </w:rPr>
+        <w:t>-</w:t>
+      </w:r>
+      <w:r>
+        <w:rPr>
+          <w:rFonts w:ascii="Times New Roman" w:hAnsi="Times New Roman" w:cs="Times New Roman"/>
+          <w:sz w:val="24"/>
+          <w:szCs w:val="24"/>
+        </w:rPr>
+        <w:t>19,  Pemerintah  Indonesia  mengambil  kebijakan  Pembatasan Sosial Berskala Besar (PSBB) dan menetapkan bencana non-alam penyebaran COVID-19 sebagai Bencana Nasional. Kebijakan ini berdampak langsung terhadap kegiatan yang  bersifat  komunal  atau  menghimpun  orang  banyak  dalam  suatu  tempat.  Satuan pendidikan  merupakan  institusi  yang  diliburkan  dan  peserta  didik  melakukan  proses  pembelajaran dari rumah. Dalam  situasi  darurat  bencana,  merujuk  kepada  Peraturan  Menteri  Pendidikan  dan  Kebudayaan  (Permendikbud)  No  72  Tahun  2013  tentang  Penyelenggaraan  Pendidikan Layanan  Khusus  dan  sesuai  dengan  Peraturan  Menteri  Pendidikan  dan  Kebudayaan  (Permendikbud) Nomor 33 Tahun 2019 tentang Penyelenggaraan Program Satuan Pendidikan Aman Bencana (SPAB), dalam situasi darurat, pendidikan harus tetap berlangsung dengan akses  dan  layanan  pendidikan  dilaksanakan  sesuai  dengan  kondisi  dan  berpusat  pada  pemenuhan hak pendidikan anak.</w:t>
+      </w:r>
+    </w:p>
+    <w:p>
+      <w:pPr>
+        <w:pStyle w:val="ListParagraph"/>
+        <w:spacing w:line="480" w:lineRule="auto"/>
+        <w:ind w:left="567" w:firstLine="709"/>
+        <w:jc w:val="both"/>
+        <w:rPr>
+          <w:rFonts w:ascii="Times New Roman" w:hAnsi="Times New Roman" w:cs="Times New Roman"/>
+          <w:sz w:val="24"/>
+          <w:szCs w:val="24"/>
+        </w:rPr>
+      </w:pPr>
+      <w:r>
+        <w:rPr>
+          <w:rFonts w:ascii="Times New Roman" w:hAnsi="Times New Roman" w:cs="Times New Roman"/>
+          <w:sz w:val="24"/>
+          <w:szCs w:val="24"/>
+        </w:rPr>
+        <w:t>Untuk mempertimbangkan kesehatan siswa, guru dan seluruh warga sekolah maka Kementrian Pendidikan dan Kebudayaan menerbitkan Surat Edaran Nomor 4 Tahun 2020 Tentang Pelaksanaan Kebijakan Pendidikan Dalam Masa Darurat Penyebaran COVID-19, ada banyak hal yang disampikan sal</w:t>
+      </w:r>
+      <w:r>
+        <w:rPr>
+          <w:rFonts w:ascii="Times New Roman" w:hAnsi="Times New Roman" w:cs="Times New Roman"/>
+          <w:sz w:val="24"/>
+          <w:szCs w:val="24"/>
+        </w:rPr>
+        <w:t>ah satunya adalah belajar dari r</w:t>
+      </w:r>
+      <w:r>
+        <w:rPr>
+          <w:rFonts w:ascii="Times New Roman" w:hAnsi="Times New Roman" w:cs="Times New Roman"/>
+          <w:sz w:val="24"/>
+          <w:szCs w:val="24"/>
+        </w:rPr>
+        <w:t xml:space="preserve">umah melalui pembelajaran daring/jarak jauh dilaksanakan untuk memberikan pengalaman belajar yang bermakna bagi siswa, tanpa terbebani tuntutan menuntaskan seluruh capaian </w:t>
+      </w:r>
+      <w:r>
+        <w:rPr>
+          <w:rFonts w:ascii="Times New Roman" w:hAnsi="Times New Roman" w:cs="Times New Roman"/>
+          <w:sz w:val="24"/>
+          <w:szCs w:val="24"/>
+        </w:rPr>
+        <w:lastRenderedPageBreak/>
+        <w:t xml:space="preserve">kurikulum untuk kenaikan </w:t>
+      </w:r>
+      <w:bookmarkStart w:id="0" w:name="_GoBack"/>
+      <w:r>
+        <w:rPr>
+          <w:rFonts w:ascii="Times New Roman" w:hAnsi="Times New Roman" w:cs="Times New Roman"/>
+          <w:sz w:val="24"/>
+          <w:szCs w:val="24"/>
+        </w:rPr>
+        <w:t>k</w:t>
+      </w:r>
+      <w:bookmarkEnd w:id="0"/>
+      <w:r>
+        <w:rPr>
+          <w:rFonts w:ascii="Times New Roman" w:hAnsi="Times New Roman" w:cs="Times New Roman"/>
+          <w:sz w:val="24"/>
+          <w:szCs w:val="24"/>
+        </w:rPr>
+        <w:t>elas maupu</w:t>
+      </w:r>
+      <w:r>
+        <w:rPr>
+          <w:rFonts w:ascii="Times New Roman" w:hAnsi="Times New Roman" w:cs="Times New Roman"/>
+          <w:sz w:val="24"/>
+          <w:szCs w:val="24"/>
+        </w:rPr>
+        <w:t>n keluiusan</w:t>
+      </w:r>
+      <w:r>
+        <w:rPr>
+          <w:rFonts w:ascii="Times New Roman" w:hAnsi="Times New Roman" w:cs="Times New Roman"/>
+          <w:sz w:val="24"/>
+          <w:szCs w:val="24"/>
+        </w:rPr>
+        <w:t xml:space="preserve"> </w:t>
+      </w:r>
+      <w:sdt>
+        <w:sdtPr>
+          <w:rPr>
+            <w:rFonts w:ascii="Times New Roman" w:hAnsi="Times New Roman" w:cs="Times New Roman"/>
+            <w:sz w:val="24"/>
+            <w:szCs w:val="24"/>
+          </w:rPr>
+          <w:id w:val="-479006690"/>
+          <w:citation/>
+        </w:sdtPr>
+        <w:sdtContent>
+          <w:r>
+            <w:rPr>
+              <w:rFonts w:ascii="Times New Roman" w:hAnsi="Times New Roman" w:cs="Times New Roman"/>
+              <w:sz w:val="24"/>
+              <w:szCs w:val="24"/>
+            </w:rPr>
+            <w:fldChar w:fldCharType="begin"/>
+          </w:r>
+          <w:r>
+            <w:rPr>
+              <w:rFonts w:ascii="Times New Roman" w:hAnsi="Times New Roman" w:cs="Times New Roman"/>
+              <w:sz w:val="24"/>
+              <w:szCs w:val="24"/>
+            </w:rPr>
+            <w:instrText xml:space="preserve"> CITATION KEM202 \l 1057 </w:instrText>
+          </w:r>
+          <w:r>
+            <w:rPr>
+              <w:rFonts w:ascii="Times New Roman" w:hAnsi="Times New Roman" w:cs="Times New Roman"/>
+              <w:sz w:val="24"/>
+              <w:szCs w:val="24"/>
+            </w:rPr>
+            <w:fldChar w:fldCharType="separate"/>
+          </w:r>
+          <w:r>
+            <w:rPr>
+              <w:rFonts w:ascii="Times New Roman" w:hAnsi="Times New Roman" w:cs="Times New Roman"/>
+              <w:noProof/>
+              <w:sz w:val="24"/>
+              <w:szCs w:val="24"/>
+            </w:rPr>
+            <w:t>(KEMENDIKBUD, 2020)</w:t>
+          </w:r>
+          <w:r>
+            <w:rPr>
+              <w:rFonts w:ascii="Times New Roman" w:hAnsi="Times New Roman" w:cs="Times New Roman"/>
+              <w:sz w:val="24"/>
+              <w:szCs w:val="24"/>
+            </w:rPr>
+            <w:fldChar w:fldCharType="end"/>
+          </w:r>
+        </w:sdtContent>
+      </w:sdt>
+      <w:r>
+        <w:rPr>
+          <w:rFonts w:ascii="Times New Roman" w:hAnsi="Times New Roman" w:cs="Times New Roman"/>
+          <w:sz w:val="24"/>
+          <w:szCs w:val="24"/>
+        </w:rPr>
+        <w:t xml:space="preserve">. Menanggapi hal ini </w:t>
+      </w:r>
+      <w:r>
+        <w:rPr>
+          <w:rFonts w:ascii="Times New Roman" w:hAnsi="Times New Roman" w:cs="Times New Roman"/>
+          <w:sz w:val="24"/>
+          <w:szCs w:val="24"/>
+        </w:rPr>
+        <w:t xml:space="preserve"> pihak sekolah harus melakukan terobosan baru dalam melaksanakan proses belajar mengajar karena kegiatan belajar mengajar tatap muka di kelas untuk saan ini belum bisa dilaksanakn.</w:t>
       </w:r>
     </w:p>
     <w:p>
@@ -1610,7 +1886,7 @@
   <a:extraClrSchemeLst/>
   <a:extLst>
     <a:ext uri="{05A4C25C-085E-4340-85A3-A5531E510DB2}">
-      <thm15:themeFamily xmlns="" xmlns:thm15="http://schemas.microsoft.com/office/thememl/2012/main" name="Office Theme" id="{62F939B6-93AF-4DB8-9C6B-D6C7DFDC589F}" vid="{4A3C46E8-61CC-4603-A589-7422A47A8E4A}"/>
+      <thm15:themeFamily xmlns:thm15="http://schemas.microsoft.com/office/thememl/2012/main" xmlns="" name="Office Theme" id="{62F939B6-93AF-4DB8-9C6B-D6C7DFDC589F}" vid="{4A3C46E8-61CC-4603-A589-7422A47A8E4A}"/>
     </a:ext>
   </a:extLst>
 </a:theme>
@@ -1642,13 +1918,36 @@
         </b:NameList>
       </b:Author>
     </b:Author>
-    <b:RefOrder>2</b:RefOrder>
+    <b:RefOrder>1</b:RefOrder>
+  </b:Source>
+  <b:Source>
+    <b:Tag>KEM202</b:Tag>
+    <b:SourceType>DocumentFromInternetSite</b:SourceType>
+    <b:Guid>{9C1674B7-8D71-4D1A-BA15-0728682CCAA9}</b:Guid>
+    <b:Title>Surat Edaran Mendikbud Nomor 4 Tahun 2020</b:Title>
+    <b:InternetSiteTitle>Direktorat Guru dan Tenaga Kependidikan Pendidikan Menengah dan Pendidikan Khusus, Republik Indonesia</b:InternetSiteTitle>
+    <b:Year>2020</b:Year>
+    <b:YearAccessed>2020</b:YearAccessed>
+    <b:MonthAccessed>Desember</b:MonthAccessed>
+    <b:DayAccessed>16</b:DayAccessed>
+    <b:URL>http://pgdikmen.kemdikbud.go.id/read-news/surat-edaran-mendikbud-nomor-4-tahun-2020</b:URL>
+    <b:Author>
+      <b:Author>
+        <b:NameList>
+          <b:Person>
+            <b:Last>KEMENDIKBUD</b:Last>
+            <b:First>Kementrian Pendidikan dan Kebudayaan</b:First>
+          </b:Person>
+        </b:NameList>
+      </b:Author>
+    </b:Author>
+    <b:RefOrder>3</b:RefOrder>
   </b:Source>
   <b:Source>
     <b:Tag>KEM201</b:Tag>
     <b:SourceType>DocumentFromInternetSite</b:SourceType>
-    <b:Guid>{E7B34B06-4744-4A02-AAB0-A494416448E3}</b:Guid>
-    <b:Title>Direktorat Pendidikan Profesi dan Pembinaan Guru dan Tenaga Pendidikan</b:Title>
+    <b:Guid>{F2E60588-0AFA-4305-B037-A5ECB2CC4378}</b:Guid>
+    <b:Title>PEDOMAN PENYELENGGARAAN BELAJAR DARI RUMAH DALAM MASA DARURAT PENYEBARAN CORONA VIRUS DISEASE (COVID-19)</b:Title>
     <b:InternetSiteTitle>Direktorat Pendidikan Profesi dan Pembinaan Guru dan Tenaga Pendidikan</b:InternetSiteTitle>
     <b:Year>2020</b:Year>
     <b:Month>Desember</b:Month>
@@ -1667,13 +1966,13 @@
         </b:NameList>
       </b:Author>
     </b:Author>
-    <b:RefOrder>1</b:RefOrder>
+    <b:RefOrder>2</b:RefOrder>
   </b:Source>
 </b:Sources>
 </file>
 
 <file path=customXml/itemProps1.xml><?xml version="1.0" encoding="utf-8"?>
-<ds:datastoreItem xmlns:ds="http://schemas.openxmlformats.org/officeDocument/2006/customXml" ds:itemID="{BC58C856-F207-47EE-8005-792A16DF00DA}">
+<ds:datastoreItem xmlns:ds="http://schemas.openxmlformats.org/officeDocument/2006/customXml" ds:itemID="{7E471F90-B6D8-4945-8EBE-69F40F2A3BDE}">
   <ds:schemaRefs>
     <ds:schemaRef ds:uri="http://schemas.openxmlformats.org/officeDocument/2006/bibliography"/>
   </ds:schemaRefs>

</xml_diff>

<commit_message>
menambah materi di latar belakang / permasalahan yang muncul
</commit_message>
<xml_diff>
--- a/BAB1.docx
+++ b/BAB1.docx
@@ -576,7 +576,23 @@
           <w:szCs w:val="24"/>
         </w:rPr>
         <w:lastRenderedPageBreak/>
-        <w:t xml:space="preserve">Menanggapi hal ini </w:t>
+        <w:t>Untuk m</w:t>
+      </w:r>
+      <w:r>
+        <w:rPr>
+          <w:rFonts w:ascii="Times New Roman" w:hAnsi="Times New Roman" w:cs="Times New Roman"/>
+          <w:sz w:val="24"/>
+          <w:szCs w:val="24"/>
+        </w:rPr>
+        <w:t>enanggapi hal</w:t>
+      </w:r>
+      <w:r>
+        <w:rPr>
+          <w:rFonts w:ascii="Times New Roman" w:hAnsi="Times New Roman" w:cs="Times New Roman"/>
+          <w:sz w:val="24"/>
+          <w:szCs w:val="24"/>
+        </w:rPr>
+        <w:t xml:space="preserve"> ini</w:t>
       </w:r>
       <w:r>
         <w:rPr>
@@ -774,33 +790,331 @@
           <w:sz w:val="24"/>
           <w:szCs w:val="24"/>
         </w:rPr>
-        <w:t>yang akan digunakan untuk proses belajar mengajar dengan judul “</w:t>
-      </w:r>
-      <w:r>
-        <w:rPr>
-          <w:rFonts w:ascii="Times New Roman" w:hAnsi="Times New Roman" w:cs="Times New Roman"/>
-          <w:i/>
-          <w:sz w:val="24"/>
-          <w:szCs w:val="24"/>
-        </w:rPr>
-        <w:t>Rancang Bangun Sistem Pembelajaran Daring Berbasis Android di</w:t>
-      </w:r>
-      <w:r>
-        <w:rPr>
-          <w:rFonts w:ascii="Times New Roman" w:hAnsi="Times New Roman" w:cs="Times New Roman"/>
-          <w:i/>
-          <w:sz w:val="24"/>
-          <w:szCs w:val="24"/>
-        </w:rPr>
-        <w:t xml:space="preserve"> SMPN 1 Pesawaran</w:t>
-      </w:r>
-      <w:r>
-        <w:rPr>
-          <w:rFonts w:ascii="Times New Roman" w:hAnsi="Times New Roman" w:cs="Times New Roman"/>
-          <w:sz w:val="24"/>
-          <w:szCs w:val="24"/>
-        </w:rPr>
-        <w:t xml:space="preserve"> ”</w:t>
+        <w:t xml:space="preserve">yang akan digunakan untuk proses belajar mengajar </w:t>
+      </w:r>
+      <w:r>
+        <w:rPr>
+          <w:rFonts w:ascii="Times New Roman" w:hAnsi="Times New Roman" w:cs="Times New Roman"/>
+          <w:sz w:val="24"/>
+          <w:szCs w:val="24"/>
+        </w:rPr>
+        <w:t xml:space="preserve">di </w:t>
+      </w:r>
+      <w:r>
+        <w:rPr>
+          <w:rFonts w:ascii="Times New Roman" w:hAnsi="Times New Roman" w:cs="Times New Roman"/>
+          <w:sz w:val="24"/>
+          <w:szCs w:val="24"/>
+        </w:rPr>
+        <w:t>SMPN 1 Pesawaran</w:t>
+      </w:r>
+      <w:r>
+        <w:rPr>
+          <w:rFonts w:ascii="Times New Roman" w:hAnsi="Times New Roman" w:cs="Times New Roman"/>
+          <w:sz w:val="24"/>
+          <w:szCs w:val="24"/>
+        </w:rPr>
+        <w:t xml:space="preserve"> </w:t>
+      </w:r>
+      <w:r>
+        <w:rPr>
+          <w:rFonts w:ascii="Times New Roman" w:hAnsi="Times New Roman" w:cs="Times New Roman"/>
+          <w:sz w:val="24"/>
+          <w:szCs w:val="24"/>
+        </w:rPr>
+        <w:t>yang masih mengikuti anjuran</w:t>
+      </w:r>
+      <w:r>
+        <w:rPr>
+          <w:rFonts w:ascii="Times New Roman" w:hAnsi="Times New Roman" w:cs="Times New Roman"/>
+          <w:sz w:val="24"/>
+          <w:szCs w:val="24"/>
+        </w:rPr>
+        <w:t xml:space="preserve"> </w:t>
+      </w:r>
+      <w:r>
+        <w:rPr>
+          <w:rFonts w:ascii="Times New Roman" w:hAnsi="Times New Roman" w:cs="Times New Roman"/>
+          <w:sz w:val="24"/>
+          <w:szCs w:val="24"/>
+        </w:rPr>
+        <w:t>dari pemerintah pusat</w:t>
+      </w:r>
+      <w:r>
+        <w:rPr>
+          <w:rFonts w:ascii="Times New Roman" w:hAnsi="Times New Roman" w:cs="Times New Roman"/>
+          <w:sz w:val="24"/>
+          <w:szCs w:val="24"/>
+        </w:rPr>
+        <w:t xml:space="preserve"> </w:t>
+      </w:r>
+      <w:r>
+        <w:rPr>
+          <w:rFonts w:ascii="Times New Roman" w:hAnsi="Times New Roman" w:cs="Times New Roman"/>
+          <w:sz w:val="24"/>
+          <w:szCs w:val="24"/>
+        </w:rPr>
+        <w:t xml:space="preserve">yaitu </w:t>
+      </w:r>
+      <w:r>
+        <w:rPr>
+          <w:rFonts w:ascii="Times New Roman" w:hAnsi="Times New Roman" w:cs="Times New Roman"/>
+          <w:sz w:val="24"/>
+          <w:szCs w:val="24"/>
+        </w:rPr>
+        <w:t>proses pembelajaran jarak jauh</w:t>
+      </w:r>
+      <w:r>
+        <w:rPr>
+          <w:rFonts w:ascii="Times New Roman" w:hAnsi="Times New Roman" w:cs="Times New Roman"/>
+          <w:sz w:val="24"/>
+          <w:szCs w:val="24"/>
+        </w:rPr>
+        <w:t>, karena salah satu cara pencegahan penularan virus COVID-19 adalah dengan menjaga jarak dan menghindari kerumunan</w:t>
+      </w:r>
+      <w:r>
+        <w:rPr>
+          <w:rFonts w:ascii="Times New Roman" w:hAnsi="Times New Roman" w:cs="Times New Roman"/>
+          <w:sz w:val="24"/>
+          <w:szCs w:val="24"/>
+        </w:rPr>
+        <w:t xml:space="preserve">. Dari data </w:t>
+      </w:r>
+      <w:sdt>
+        <w:sdtPr>
+          <w:rPr>
+            <w:rFonts w:ascii="Times New Roman" w:hAnsi="Times New Roman" w:cs="Times New Roman"/>
+            <w:sz w:val="24"/>
+            <w:szCs w:val="24"/>
+          </w:rPr>
+          <w:id w:val="213704932"/>
+          <w:citation/>
+        </w:sdtPr>
+        <w:sdtContent>
+          <w:r>
+            <w:rPr>
+              <w:rFonts w:ascii="Times New Roman" w:hAnsi="Times New Roman" w:cs="Times New Roman"/>
+              <w:sz w:val="24"/>
+              <w:szCs w:val="24"/>
+            </w:rPr>
+            <w:fldChar w:fldCharType="begin"/>
+          </w:r>
+          <w:r>
+            <w:rPr>
+              <w:rFonts w:ascii="Times New Roman" w:hAnsi="Times New Roman" w:cs="Times New Roman"/>
+              <w:sz w:val="24"/>
+              <w:szCs w:val="24"/>
+            </w:rPr>
+            <w:instrText xml:space="preserve"> CITATION Din21 \l 1057 </w:instrText>
+          </w:r>
+          <w:r>
+            <w:rPr>
+              <w:rFonts w:ascii="Times New Roman" w:hAnsi="Times New Roman" w:cs="Times New Roman"/>
+              <w:sz w:val="24"/>
+              <w:szCs w:val="24"/>
+            </w:rPr>
+            <w:fldChar w:fldCharType="separate"/>
+          </w:r>
+          <w:r>
+            <w:rPr>
+              <w:rFonts w:ascii="Times New Roman" w:hAnsi="Times New Roman" w:cs="Times New Roman"/>
+              <w:noProof/>
+              <w:sz w:val="24"/>
+              <w:szCs w:val="24"/>
+            </w:rPr>
+            <w:t>(Dinas Kesehatan Provinsi Lampung, 2021)</w:t>
+          </w:r>
+          <w:r>
+            <w:rPr>
+              <w:rFonts w:ascii="Times New Roman" w:hAnsi="Times New Roman" w:cs="Times New Roman"/>
+              <w:sz w:val="24"/>
+              <w:szCs w:val="24"/>
+            </w:rPr>
+            <w:fldChar w:fldCharType="end"/>
+          </w:r>
+        </w:sdtContent>
+      </w:sdt>
+      <w:r>
+        <w:rPr>
+          <w:rFonts w:ascii="Times New Roman" w:hAnsi="Times New Roman" w:cs="Times New Roman"/>
+          <w:sz w:val="24"/>
+          <w:szCs w:val="24"/>
+        </w:rPr>
+        <w:t xml:space="preserve"> </w:t>
+      </w:r>
+      <w:r>
+        <w:rPr>
+          <w:rFonts w:ascii="Times New Roman" w:hAnsi="Times New Roman" w:cs="Times New Roman"/>
+          <w:sz w:val="24"/>
+          <w:szCs w:val="24"/>
+        </w:rPr>
+        <w:t xml:space="preserve">tanggal 18 Maret 2020 sampai dengan tanggal 31 </w:t>
+      </w:r>
+      <w:r>
+        <w:rPr>
+          <w:rFonts w:ascii="Times New Roman" w:hAnsi="Times New Roman" w:cs="Times New Roman"/>
+          <w:sz w:val="24"/>
+          <w:szCs w:val="24"/>
+        </w:rPr>
+        <w:t>J</w:t>
+      </w:r>
+      <w:r>
+        <w:rPr>
+          <w:rFonts w:ascii="Times New Roman" w:hAnsi="Times New Roman" w:cs="Times New Roman"/>
+          <w:sz w:val="24"/>
+          <w:szCs w:val="24"/>
+        </w:rPr>
+        <w:t xml:space="preserve">anuari 2021 kasus terkonfirmasi </w:t>
+      </w:r>
+      <w:r>
+        <w:rPr>
+          <w:rFonts w:ascii="Times New Roman" w:hAnsi="Times New Roman" w:cs="Times New Roman"/>
+          <w:sz w:val="24"/>
+          <w:szCs w:val="24"/>
+        </w:rPr>
+        <w:t xml:space="preserve">positif </w:t>
+      </w:r>
+      <w:r>
+        <w:rPr>
+          <w:rFonts w:ascii="Times New Roman" w:hAnsi="Times New Roman" w:cs="Times New Roman"/>
+          <w:sz w:val="24"/>
+          <w:szCs w:val="24"/>
+        </w:rPr>
+        <w:t xml:space="preserve">COVID-19 </w:t>
+      </w:r>
+      <w:r>
+        <w:rPr>
+          <w:rFonts w:ascii="Times New Roman" w:hAnsi="Times New Roman" w:cs="Times New Roman"/>
+          <w:sz w:val="24"/>
+          <w:szCs w:val="24"/>
+        </w:rPr>
+        <w:t>sebanyak 10009 orang, kasus kematian sebanyak 521 orang, dan ka</w:t>
+      </w:r>
+      <w:r>
+        <w:rPr>
+          <w:rFonts w:ascii="Times New Roman" w:hAnsi="Times New Roman" w:cs="Times New Roman"/>
+          <w:sz w:val="24"/>
+          <w:szCs w:val="24"/>
+        </w:rPr>
+        <w:t>sus sembuh sebanyak 7386 orang</w:t>
+      </w:r>
+      <w:r>
+        <w:rPr>
+          <w:rFonts w:ascii="Times New Roman" w:hAnsi="Times New Roman" w:cs="Times New Roman"/>
+          <w:sz w:val="24"/>
+          <w:szCs w:val="24"/>
+        </w:rPr>
+        <w:t>.</w:t>
+      </w:r>
+      <w:r>
+        <w:rPr>
+          <w:rFonts w:ascii="Times New Roman" w:hAnsi="Times New Roman" w:cs="Times New Roman"/>
+          <w:sz w:val="24"/>
+          <w:szCs w:val="24"/>
+        </w:rPr>
+        <w:t xml:space="preserve"> </w:t>
+      </w:r>
+    </w:p>
+    <w:p>
+      <w:pPr>
+        <w:pStyle w:val="ListParagraph"/>
+        <w:spacing w:line="480" w:lineRule="auto"/>
+        <w:ind w:left="0" w:firstLine="567"/>
+        <w:jc w:val="both"/>
+        <w:rPr>
+          <w:rFonts w:ascii="Times New Roman" w:hAnsi="Times New Roman" w:cs="Times New Roman"/>
+          <w:sz w:val="24"/>
+          <w:szCs w:val="24"/>
+        </w:rPr>
+      </w:pPr>
+      <w:r>
+        <w:rPr>
+          <w:rFonts w:ascii="Times New Roman" w:hAnsi="Times New Roman" w:cs="Times New Roman"/>
+          <w:sz w:val="24"/>
+          <w:szCs w:val="24"/>
+        </w:rPr>
+        <w:t xml:space="preserve">SMPN 1 Pesawaran adalah sekolah menengah pertama yang ada di </w:t>
+      </w:r>
+      <w:r>
+        <w:rPr>
+          <w:rFonts w:ascii="Times New Roman" w:hAnsi="Times New Roman" w:cs="Times New Roman"/>
+          <w:sz w:val="24"/>
+          <w:szCs w:val="24"/>
+        </w:rPr>
+        <w:t xml:space="preserve">alamat </w:t>
+      </w:r>
+      <w:r>
+        <w:rPr>
+          <w:rFonts w:ascii="Times New Roman" w:hAnsi="Times New Roman" w:cs="Times New Roman"/>
+          <w:sz w:val="24"/>
+          <w:szCs w:val="24"/>
+        </w:rPr>
+        <w:t>Jl.</w:t>
+      </w:r>
+      <w:r>
+        <w:rPr>
+          <w:rFonts w:ascii="Times New Roman" w:hAnsi="Times New Roman" w:cs="Times New Roman"/>
+          <w:sz w:val="24"/>
+          <w:szCs w:val="24"/>
+        </w:rPr>
+        <w:t xml:space="preserve"> Jend. Ahmad Yani No.21 Kecamatan Gedong Tataan Kabupaten Pesawaran Provinsi Lampung. Selama masa pandemi </w:t>
+      </w:r>
+      <w:r>
+        <w:rPr>
+          <w:rFonts w:ascii="Times New Roman" w:hAnsi="Times New Roman" w:cs="Times New Roman"/>
+          <w:sz w:val="24"/>
+          <w:szCs w:val="24"/>
+        </w:rPr>
+        <w:t xml:space="preserve">COVID-19 proses pembelajaran jarak jauh pihak sekolah dan guru mengunakan aplikasi Whatsapp untuk memberikan materi dan tugas </w:t>
+      </w:r>
+      <w:r>
+        <w:rPr>
+          <w:rFonts w:ascii="Times New Roman" w:hAnsi="Times New Roman" w:cs="Times New Roman"/>
+          <w:sz w:val="24"/>
+          <w:szCs w:val="24"/>
+        </w:rPr>
+        <w:t>untuk dikirimkan kepada para siswa</w:t>
+      </w:r>
+      <w:r>
+        <w:rPr>
+          <w:rFonts w:ascii="Times New Roman" w:hAnsi="Times New Roman" w:cs="Times New Roman"/>
+          <w:sz w:val="24"/>
+          <w:szCs w:val="24"/>
+        </w:rPr>
+        <w:t>, kemudian materi tersebut digunakan untuk bahan belajar dan tugas</w:t>
+      </w:r>
+      <w:r>
+        <w:rPr>
+          <w:rFonts w:ascii="Times New Roman" w:hAnsi="Times New Roman" w:cs="Times New Roman"/>
+          <w:sz w:val="24"/>
+          <w:szCs w:val="24"/>
+        </w:rPr>
+        <w:t xml:space="preserve"> untuk proses pengambilan nilai dari siswa.</w:t>
+      </w:r>
+      <w:r>
+        <w:rPr>
+          <w:rFonts w:ascii="Times New Roman" w:hAnsi="Times New Roman" w:cs="Times New Roman"/>
+          <w:sz w:val="24"/>
+          <w:szCs w:val="24"/>
+        </w:rPr>
+        <w:t xml:space="preserve"> Selama proses pembelajaran muncul permasalahan karena manajemen </w:t>
+      </w:r>
+      <w:r>
+        <w:rPr>
+          <w:rFonts w:ascii="Times New Roman" w:hAnsi="Times New Roman" w:cs="Times New Roman"/>
+          <w:sz w:val="24"/>
+          <w:szCs w:val="24"/>
+        </w:rPr>
+        <w:lastRenderedPageBreak/>
+        <w:t xml:space="preserve">pesan yang tidak rapih dikarenakan setiap ada pesan baru masuk maka pesan yang lama </w:t>
+      </w:r>
+      <w:r>
+        <w:rPr>
+          <w:rFonts w:ascii="Times New Roman" w:hAnsi="Times New Roman" w:cs="Times New Roman"/>
+          <w:sz w:val="24"/>
+          <w:szCs w:val="24"/>
+        </w:rPr>
+        <w:t>akan tertimpa dan menumpuk</w:t>
       </w:r>
       <w:r>
         <w:rPr>
@@ -843,6 +1157,7 @@
         <w:pStyle w:val="ListParagraph"/>
         <w:spacing w:line="480" w:lineRule="auto"/>
         <w:ind w:left="0" w:firstLine="567"/>
+        <w:jc w:val="both"/>
         <w:rPr>
           <w:rFonts w:ascii="Times New Roman" w:hAnsi="Times New Roman" w:cs="Times New Roman"/>
           <w:sz w:val="24"/>
@@ -915,6 +1230,7 @@
         </w:numPr>
         <w:spacing w:line="480" w:lineRule="auto"/>
         <w:ind w:left="567" w:hanging="567"/>
+        <w:jc w:val="both"/>
         <w:rPr>
           <w:rFonts w:ascii="Times New Roman" w:hAnsi="Times New Roman" w:cs="Times New Roman"/>
           <w:sz w:val="24"/>
@@ -936,23 +1252,7 @@
           <w:sz w:val="24"/>
           <w:szCs w:val="24"/>
         </w:rPr>
-        <w:t xml:space="preserve"> sistem pembelajaran daring sebagai media belajar mengajar </w:t>
-      </w:r>
-      <w:r>
-        <w:rPr>
-          <w:rFonts w:ascii="Times New Roman" w:hAnsi="Times New Roman" w:cs="Times New Roman"/>
-          <w:sz w:val="24"/>
-          <w:szCs w:val="24"/>
-        </w:rPr>
-        <w:t>yang mudah digunakan</w:t>
-      </w:r>
-      <w:r>
-        <w:rPr>
-          <w:rFonts w:ascii="Times New Roman" w:hAnsi="Times New Roman" w:cs="Times New Roman"/>
-          <w:sz w:val="24"/>
-          <w:szCs w:val="24"/>
-        </w:rPr>
-        <w:t>.</w:t>
+        <w:t xml:space="preserve"> sistem pembelajaran daring sebagai media belajar mengajar yang mudah digunakan.</w:t>
       </w:r>
     </w:p>
     <w:p>
@@ -964,6 +1264,7 @@
         </w:numPr>
         <w:spacing w:line="480" w:lineRule="auto"/>
         <w:ind w:left="567" w:hanging="567"/>
+        <w:jc w:val="both"/>
         <w:rPr>
           <w:rFonts w:ascii="Times New Roman" w:hAnsi="Times New Roman" w:cs="Times New Roman"/>
           <w:sz w:val="24"/>
@@ -985,31 +1286,7 @@
           <w:sz w:val="24"/>
           <w:szCs w:val="24"/>
         </w:rPr>
-        <w:t>sebuah media untuk proses belajar mengajar</w:t>
-      </w:r>
-      <w:r>
-        <w:rPr>
-          <w:rFonts w:ascii="Times New Roman" w:hAnsi="Times New Roman" w:cs="Times New Roman"/>
-          <w:sz w:val="24"/>
-          <w:szCs w:val="24"/>
-        </w:rPr>
-        <w:t xml:space="preserve"> secara daring</w:t>
-      </w:r>
-      <w:r>
-        <w:rPr>
-          <w:rFonts w:ascii="Times New Roman" w:hAnsi="Times New Roman" w:cs="Times New Roman"/>
-          <w:sz w:val="24"/>
-          <w:szCs w:val="24"/>
-        </w:rPr>
-        <w:t xml:space="preserve"> </w:t>
-      </w:r>
-      <w:r>
-        <w:rPr>
-          <w:rFonts w:ascii="Times New Roman" w:hAnsi="Times New Roman" w:cs="Times New Roman"/>
-          <w:sz w:val="24"/>
-          <w:szCs w:val="24"/>
-        </w:rPr>
-        <w:t>yang dapat dilaksanakan dari rumah.</w:t>
+        <w:t>sebuah media untuk proses belajar mengajar secara daring yang dapat dilaksanakan dari rumah.</w:t>
       </w:r>
     </w:p>
     <w:p>
@@ -1021,6 +1298,7 @@
         </w:numPr>
         <w:spacing w:line="480" w:lineRule="auto"/>
         <w:ind w:left="567" w:hanging="567"/>
+        <w:jc w:val="both"/>
         <w:rPr>
           <w:rFonts w:ascii="Times New Roman" w:hAnsi="Times New Roman" w:cs="Times New Roman"/>
           <w:b/>
@@ -1063,6 +1341,7 @@
         <w:pStyle w:val="ListParagraph"/>
         <w:spacing w:line="480" w:lineRule="auto"/>
         <w:ind w:left="0" w:firstLine="567"/>
+        <w:jc w:val="both"/>
         <w:rPr>
           <w:rFonts w:ascii="Times New Roman" w:hAnsi="Times New Roman" w:cs="Times New Roman"/>
           <w:sz w:val="24"/>
@@ -1103,6 +1382,7 @@
         </w:numPr>
         <w:spacing w:line="480" w:lineRule="auto"/>
         <w:ind w:left="567" w:hanging="567"/>
+        <w:jc w:val="both"/>
         <w:rPr>
           <w:rFonts w:ascii="Times New Roman" w:hAnsi="Times New Roman" w:cs="Times New Roman"/>
           <w:i/>
@@ -1137,6 +1417,7 @@
         </w:numPr>
         <w:spacing w:line="480" w:lineRule="auto"/>
         <w:ind w:left="567" w:hanging="567"/>
+        <w:jc w:val="both"/>
         <w:rPr>
           <w:rFonts w:ascii="Times New Roman" w:hAnsi="Times New Roman" w:cs="Times New Roman"/>
           <w:i/>
@@ -1162,6 +1443,7 @@
         </w:numPr>
         <w:spacing w:line="480" w:lineRule="auto"/>
         <w:ind w:left="567" w:hanging="567"/>
+        <w:jc w:val="both"/>
         <w:rPr>
           <w:rFonts w:ascii="Times New Roman" w:hAnsi="Times New Roman" w:cs="Times New Roman"/>
           <w:i/>
@@ -1187,6 +1469,7 @@
         </w:numPr>
         <w:spacing w:line="480" w:lineRule="auto"/>
         <w:ind w:left="567" w:hanging="567"/>
+        <w:jc w:val="both"/>
         <w:rPr>
           <w:rFonts w:ascii="Times New Roman" w:hAnsi="Times New Roman" w:cs="Times New Roman"/>
           <w:b/>
@@ -1202,7 +1485,6 @@
           <w:sz w:val="24"/>
           <w:szCs w:val="24"/>
         </w:rPr>
-        <w:lastRenderedPageBreak/>
         <w:t>Tujuan</w:t>
       </w:r>
       <w:r>
@@ -1230,6 +1512,7 @@
         <w:pStyle w:val="ListParagraph"/>
         <w:spacing w:line="480" w:lineRule="auto"/>
         <w:ind w:left="0" w:firstLine="567"/>
+        <w:jc w:val="both"/>
         <w:rPr>
           <w:rFonts w:ascii="Times New Roman" w:hAnsi="Times New Roman" w:cs="Times New Roman"/>
           <w:sz w:val="24"/>
@@ -1270,6 +1553,7 @@
         </w:numPr>
         <w:spacing w:line="480" w:lineRule="auto"/>
         <w:ind w:left="567" w:hanging="567"/>
+        <w:jc w:val="both"/>
         <w:rPr>
           <w:rFonts w:ascii="Times New Roman" w:hAnsi="Times New Roman" w:cs="Times New Roman"/>
           <w:sz w:val="24"/>
@@ -1283,23 +1567,7 @@
           <w:sz w:val="24"/>
           <w:szCs w:val="24"/>
         </w:rPr>
-        <w:t xml:space="preserve">Tercapainya sebuah </w:t>
-      </w:r>
-      <w:r>
-        <w:rPr>
-          <w:rFonts w:ascii="Times New Roman" w:hAnsi="Times New Roman" w:cs="Times New Roman"/>
-          <w:sz w:val="24"/>
-          <w:szCs w:val="24"/>
-        </w:rPr>
-        <w:t>sistem pembelajaran daring sebagai media belajar mengajar yang mudah digunakan</w:t>
-      </w:r>
-      <w:r>
-        <w:rPr>
-          <w:rFonts w:ascii="Times New Roman" w:hAnsi="Times New Roman" w:cs="Times New Roman"/>
-          <w:sz w:val="24"/>
-          <w:szCs w:val="24"/>
-        </w:rPr>
-        <w:t>.</w:t>
+        <w:t>Tercapainya sebuah sistem pembelajaran daring sebagai media belajar mengajar yang mudah digunakan.</w:t>
       </w:r>
     </w:p>
     <w:p>
@@ -1311,6 +1579,7 @@
         </w:numPr>
         <w:spacing w:line="480" w:lineRule="auto"/>
         <w:ind w:left="567" w:hanging="567"/>
+        <w:jc w:val="both"/>
         <w:rPr>
           <w:rFonts w:ascii="Times New Roman" w:hAnsi="Times New Roman" w:cs="Times New Roman"/>
           <w:sz w:val="24"/>
@@ -1356,16 +1625,32 @@
           <w:sz w:val="24"/>
           <w:szCs w:val="24"/>
         </w:rPr>
-        <w:t xml:space="preserve">nya </w:t>
-      </w:r>
-      <w:r>
-        <w:rPr>
-          <w:rFonts w:ascii="Times New Roman" w:hAnsi="Times New Roman" w:cs="Times New Roman"/>
-          <w:sz w:val="24"/>
-          <w:szCs w:val="24"/>
-        </w:rPr>
-        <w:t>sebuah media untuk proses belajar mengajar secara daring yang dapat dilaksanakan dari rumah.</w:t>
-      </w:r>
+        <w:t>nya sebuah media untuk proses belajar mengajar secara daring yang dapat dilaksanakan dari rumah.</w:t>
+      </w:r>
+    </w:p>
+    <w:p>
+      <w:pPr>
+        <w:spacing w:line="480" w:lineRule="auto"/>
+        <w:jc w:val="both"/>
+        <w:rPr>
+          <w:rFonts w:ascii="Times New Roman" w:hAnsi="Times New Roman" w:cs="Times New Roman"/>
+          <w:sz w:val="24"/>
+          <w:szCs w:val="24"/>
+        </w:rPr>
+      </w:pPr>
+    </w:p>
+    <w:p>
+      <w:pPr>
+        <w:spacing w:line="480" w:lineRule="auto"/>
+        <w:jc w:val="both"/>
+        <w:rPr>
+          <w:rFonts w:ascii="Times New Roman" w:hAnsi="Times New Roman" w:cs="Times New Roman"/>
+          <w:sz w:val="24"/>
+          <w:szCs w:val="24"/>
+        </w:rPr>
+      </w:pPr>
+      <w:bookmarkStart w:id="0" w:name="_GoBack"/>
+      <w:bookmarkEnd w:id="0"/>
     </w:p>
     <w:p>
       <w:pPr>
@@ -1376,6 +1661,7 @@
         </w:numPr>
         <w:spacing w:line="480" w:lineRule="auto"/>
         <w:ind w:left="567" w:hanging="567"/>
+        <w:jc w:val="both"/>
         <w:rPr>
           <w:rFonts w:ascii="Times New Roman" w:hAnsi="Times New Roman" w:cs="Times New Roman"/>
           <w:b/>
@@ -1391,6 +1677,7 @@
           <w:sz w:val="24"/>
           <w:szCs w:val="24"/>
         </w:rPr>
+        <w:lastRenderedPageBreak/>
         <w:t>Manfaat Penelitian</w:t>
       </w:r>
     </w:p>
@@ -1398,95 +1685,57 @@
       <w:pPr>
         <w:pStyle w:val="ListParagraph"/>
         <w:spacing w:line="480" w:lineRule="auto"/>
-        <w:ind w:left="567"/>
-        <w:rPr>
-          <w:rFonts w:ascii="Times New Roman" w:hAnsi="Times New Roman" w:cs="Times New Roman"/>
-          <w:sz w:val="24"/>
-          <w:szCs w:val="24"/>
-        </w:rPr>
-      </w:pPr>
-      <w:r>
-        <w:rPr>
-          <w:rFonts w:ascii="Times New Roman" w:hAnsi="Times New Roman" w:cs="Times New Roman"/>
-          <w:sz w:val="24"/>
-          <w:szCs w:val="24"/>
-        </w:rPr>
-        <w:t>Manfaat yang diharapkan penulis dalam penelitian ini yaitu, sebagi berikut:</w:t>
+        <w:ind w:left="0" w:firstLine="567"/>
+        <w:jc w:val="both"/>
+        <w:rPr>
+          <w:rFonts w:ascii="Times New Roman" w:hAnsi="Times New Roman" w:cs="Times New Roman"/>
+          <w:sz w:val="24"/>
+          <w:szCs w:val="24"/>
+        </w:rPr>
+      </w:pPr>
+      <w:r>
+        <w:rPr>
+          <w:rFonts w:ascii="Times New Roman" w:hAnsi="Times New Roman" w:cs="Times New Roman"/>
+          <w:sz w:val="24"/>
+          <w:szCs w:val="24"/>
+        </w:rPr>
+        <w:t>Manfaat yang diharapkan penulis dalam penelitian ini yaitu s</w:t>
+      </w:r>
+      <w:r>
+        <w:rPr>
+          <w:rFonts w:ascii="Times New Roman" w:hAnsi="Times New Roman" w:cs="Times New Roman"/>
+          <w:sz w:val="24"/>
+          <w:szCs w:val="24"/>
+        </w:rPr>
+        <w:t>ebagai media pembelajaran bagi guru dan siswa untuk memudahkan proses belajar mengajar secara daring yang dilaksankan dari rumah</w:t>
+      </w:r>
+      <w:r>
+        <w:rPr>
+          <w:rFonts w:ascii="Times New Roman" w:hAnsi="Times New Roman" w:cs="Times New Roman"/>
+          <w:sz w:val="24"/>
+          <w:szCs w:val="24"/>
+        </w:rPr>
+        <w:t xml:space="preserve"> selama masa pandemi COVID-19</w:t>
+      </w:r>
+      <w:r>
+        <w:rPr>
+          <w:rFonts w:ascii="Times New Roman" w:hAnsi="Times New Roman" w:cs="Times New Roman"/>
+          <w:sz w:val="24"/>
+          <w:szCs w:val="24"/>
+        </w:rPr>
+        <w:t>.</w:t>
       </w:r>
     </w:p>
     <w:p>
       <w:pPr>
-        <w:pStyle w:val="ListParagraph"/>
-        <w:numPr>
-          <w:ilvl w:val="0"/>
-          <w:numId w:val="6"/>
-        </w:numPr>
         <w:spacing w:line="480" w:lineRule="auto"/>
-        <w:ind w:left="567" w:hanging="567"/>
-        <w:rPr>
-          <w:rFonts w:ascii="Times New Roman" w:hAnsi="Times New Roman" w:cs="Times New Roman"/>
-          <w:sz w:val="24"/>
-          <w:szCs w:val="24"/>
-        </w:rPr>
-      </w:pPr>
-      <w:bookmarkStart w:id="0" w:name="_GoBack"/>
-      <w:bookmarkEnd w:id="0"/>
-      <w:r>
-        <w:rPr>
-          <w:rFonts w:ascii="Times New Roman" w:hAnsi="Times New Roman" w:cs="Times New Roman"/>
-          <w:sz w:val="24"/>
-          <w:szCs w:val="24"/>
-        </w:rPr>
-        <w:t>S</w:t>
-      </w:r>
-      <w:r>
-        <w:rPr>
-          <w:rFonts w:ascii="Times New Roman" w:hAnsi="Times New Roman" w:cs="Times New Roman"/>
-          <w:sz w:val="24"/>
-          <w:szCs w:val="24"/>
-        </w:rPr>
-        <w:t>ebagai media pembelajaran</w:t>
-      </w:r>
-      <w:r>
-        <w:rPr>
-          <w:rFonts w:ascii="Times New Roman" w:hAnsi="Times New Roman" w:cs="Times New Roman"/>
-          <w:sz w:val="24"/>
-          <w:szCs w:val="24"/>
-        </w:rPr>
-        <w:t xml:space="preserve"> bagi</w:t>
-      </w:r>
-      <w:r>
-        <w:rPr>
-          <w:rFonts w:ascii="Times New Roman" w:hAnsi="Times New Roman" w:cs="Times New Roman"/>
-          <w:sz w:val="24"/>
-          <w:szCs w:val="24"/>
-        </w:rPr>
-        <w:t xml:space="preserve"> guru dan siswa untuk memudahkan proses belajar mengajar secara daring </w:t>
-      </w:r>
-      <w:r>
-        <w:rPr>
-          <w:rFonts w:ascii="Times New Roman" w:hAnsi="Times New Roman" w:cs="Times New Roman"/>
-          <w:sz w:val="24"/>
-          <w:szCs w:val="24"/>
-        </w:rPr>
-        <w:t xml:space="preserve">yang dilaksankan </w:t>
-      </w:r>
-      <w:r>
-        <w:rPr>
-          <w:rFonts w:ascii="Times New Roman" w:hAnsi="Times New Roman" w:cs="Times New Roman"/>
-          <w:sz w:val="24"/>
-          <w:szCs w:val="24"/>
-        </w:rPr>
-        <w:t>dari rumah</w:t>
-      </w:r>
-      <w:r>
-        <w:rPr>
-          <w:rFonts w:ascii="Times New Roman" w:hAnsi="Times New Roman" w:cs="Times New Roman"/>
-          <w:sz w:val="24"/>
-          <w:szCs w:val="24"/>
-        </w:rPr>
-        <w:t>.</w:t>
-      </w:r>
+        <w:rPr>
+          <w:rFonts w:ascii="Times New Roman" w:hAnsi="Times New Roman" w:cs="Times New Roman"/>
+          <w:b/>
+          <w:sz w:val="24"/>
+          <w:szCs w:val="24"/>
+        </w:rPr>
+      </w:pPr>
     </w:p>
     <w:sectPr>
       <w:pgSz w:w="11906" w:h="16838" w:code="9"/>
@@ -2296,7 +2545,6 @@
   <w:style w:type="character" w:default="1" w:styleId="DefaultParagraphFont">
     <w:name w:val="Default Paragraph Font"/>
     <w:uiPriority w:val="1"/>
-    <w:semiHidden/>
     <w:unhideWhenUsed/>
   </w:style>
   <w:style w:type="table" w:default="1" w:styleId="TableNormal">
@@ -2561,7 +2809,6 @@
   <w:style w:type="character" w:default="1" w:styleId="DefaultParagraphFont">
     <w:name w:val="Default Paragraph Font"/>
     <w:uiPriority w:val="1"/>
-    <w:semiHidden/>
     <w:unhideWhenUsed/>
   </w:style>
   <w:style w:type="table" w:default="1" w:styleId="TableNormal">
@@ -2897,7 +3144,7 @@
   <a:extraClrSchemeLst/>
   <a:extLst>
     <a:ext uri="{05A4C25C-085E-4340-85A3-A5531E510DB2}">
-      <thm15:themeFamily xmlns="" xmlns:thm15="http://schemas.microsoft.com/office/thememl/2012/main" name="Office Theme" id="{62F939B6-93AF-4DB8-9C6B-D6C7DFDC589F}" vid="{4A3C46E8-61CC-4603-A589-7422A47A8E4A}"/>
+      <thm15:themeFamily xmlns:thm15="http://schemas.microsoft.com/office/thememl/2012/main" xmlns="" name="Office Theme" id="{62F939B6-93AF-4DB8-9C6B-D6C7DFDC589F}" vid="{4A3C46E8-61CC-4603-A589-7422A47A8E4A}"/>
     </a:ext>
   </a:extLst>
 </a:theme>
@@ -2979,11 +3226,32 @@
     </b:Author>
     <b:RefOrder>2</b:RefOrder>
   </b:Source>
+  <b:Source>
+    <b:Tag>Din21</b:Tag>
+    <b:SourceType>InternetSite</b:SourceType>
+    <b:Guid>{5038E94D-7C20-43D7-9D39-53D5D42CD8E2}</b:Guid>
+    <b:Title>Infografis Update Situasi COVID-19 Provinsi Lampung 31 Januari 2021 Pukul 10.00</b:Title>
+    <b:Year>2021</b:Year>
+    <b:YearAccessed>2021</b:YearAccessed>
+    <b:MonthAccessed>Januari</b:MonthAccessed>
+    <b:DayAccessed>31</b:DayAccessed>
+    <b:URL>http://dinkes.lampungprov.go.id/infografis-update-situasi-covid-19-provinsi-lampung-31-januari-2021-pukul-10-00/</b:URL>
+    <b:Author>
+      <b:Author>
+        <b:NameList>
+          <b:Person>
+            <b:Last>Dinas Kesehatan Provinsi Lampung</b:Last>
+          </b:Person>
+        </b:NameList>
+      </b:Author>
+    </b:Author>
+    <b:RefOrder>4</b:RefOrder>
+  </b:Source>
 </b:Sources>
 </file>
 
 <file path=customXml/itemProps1.xml><?xml version="1.0" encoding="utf-8"?>
-<ds:datastoreItem xmlns:ds="http://schemas.openxmlformats.org/officeDocument/2006/customXml" ds:itemID="{AA234D1E-AEFD-452C-A8F1-FD46890A074F}">
+<ds:datastoreItem xmlns:ds="http://schemas.openxmlformats.org/officeDocument/2006/customXml" ds:itemID="{4F4B81B1-747D-47C0-AF24-941042AF4309}">
   <ds:schemaRefs>
     <ds:schemaRef ds:uri="http://schemas.openxmlformats.org/officeDocument/2006/bibliography"/>
   </ds:schemaRefs>

</xml_diff>

<commit_message>
membuat BAB II membuat nomor halaman pada BAB I
</commit_message>
<xml_diff>
--- a/BAB1.docx
+++ b/BAB1.docx
@@ -4,7 +4,7 @@
   <w:body>
     <w:p>
       <w:pPr>
-        <w:spacing w:line="240" w:lineRule="auto"/>
+        <w:spacing w:line="480" w:lineRule="auto"/>
         <w:jc w:val="center"/>
         <w:rPr>
           <w:rFonts w:ascii="Times New Roman" w:hAnsi="Times New Roman" w:cs="Times New Roman"/>
@@ -37,29 +37,6 @@
     </w:p>
     <w:p>
       <w:pPr>
-        <w:spacing w:line="240" w:lineRule="auto"/>
-        <w:jc w:val="center"/>
-        <w:rPr>
-          <w:rFonts w:ascii="Times New Roman" w:hAnsi="Times New Roman" w:cs="Times New Roman"/>
-          <w:b/>
-          <w:sz w:val="24"/>
-          <w:szCs w:val="24"/>
-          <w:lang w:val="en-US"/>
-        </w:rPr>
-      </w:pPr>
-      <w:r>
-        <w:rPr>
-          <w:rFonts w:ascii="Times New Roman" w:hAnsi="Times New Roman" w:cs="Times New Roman"/>
-          <w:b/>
-          <w:sz w:val="24"/>
-          <w:szCs w:val="24"/>
-          <w:lang w:val="en-US"/>
-        </w:rPr>
-        <w:t>PENDAHULUAN</w:t>
-      </w:r>
-    </w:p>
-    <w:p>
-      <w:pPr>
         <w:spacing w:line="480" w:lineRule="auto"/>
         <w:jc w:val="center"/>
         <w:rPr>
@@ -67,9 +44,18 @@
           <w:b/>
           <w:sz w:val="24"/>
           <w:szCs w:val="24"/>
+        </w:rPr>
+      </w:pPr>
+      <w:r>
+        <w:rPr>
+          <w:rFonts w:ascii="Times New Roman" w:hAnsi="Times New Roman" w:cs="Times New Roman"/>
+          <w:b/>
+          <w:sz w:val="24"/>
+          <w:szCs w:val="24"/>
           <w:lang w:val="en-US"/>
         </w:rPr>
-      </w:pPr>
+        <w:t>PENDAHULUAN</w:t>
+      </w:r>
     </w:p>
     <w:p>
       <w:pPr>
@@ -157,7 +143,17 @@
           <w:sz w:val="24"/>
           <w:szCs w:val="24"/>
         </w:rPr>
-        <w:t xml:space="preserve"> merupakan keluarga besar virus yang menyebabkan penyakit pada manusia dan hewan. Pada manusia biasanya menyebabkan penyakit infeksi saluran pernapasan, mulai flu biasa hingga penyakit yang serius seperti </w:t>
+        <w:t xml:space="preserve"> merupakan ke</w:t>
+      </w:r>
+      <w:bookmarkStart w:id="0" w:name="_GoBack"/>
+      <w:bookmarkEnd w:id="0"/>
+      <w:r>
+        <w:rPr>
+          <w:rFonts w:ascii="Times New Roman" w:hAnsi="Times New Roman" w:cs="Times New Roman"/>
+          <w:sz w:val="24"/>
+          <w:szCs w:val="24"/>
+        </w:rPr>
+        <w:t xml:space="preserve">luarga besar virus yang menyebabkan penyakit pada manusia dan hewan. Pada manusia biasanya menyebabkan penyakit infeksi saluran pernapasan, mulai flu biasa hingga penyakit yang serius seperti </w:t>
       </w:r>
       <w:r>
         <w:rPr>
@@ -413,7 +409,7 @@
           <w:sz w:val="24"/>
           <w:szCs w:val="24"/>
         </w:rPr>
-        <w:t xml:space="preserve"> (UNESCO) melaporkan pada tanggal 20 April 2020 sudah 191 negara menutup satuan pendidikan dengan 1,575,270,054 peserta didik terdampak. Di Indonesia Pandemi COVID-19  berdampak  pada  646.192  satuan  pendidikan,  68.801.708  Peserta  Didik,  dan  4.183.591 Pendidik mulai dari jenjang Pendidikan Anak Usia Dini sampai Pendidikan </w:t>
+        <w:t xml:space="preserve"> (UNESCO) melaporkan pada tanggal 20 April 2020 sudah 191 negara menutup satuan pendidikan dengan 1,575,270,054 peserta didik terdampak. Di Indonesia Pandemi COVID-19  berdampak  pada  646.192  satuan  pendidikan,  68.801.708  Peserta  Didik,  dan  4.183.591 Pendidik mulai dari jenjang Pendidikan Anak Usia Dini sampai Pendidikan Tinggi, Pendidikan  Khusus,  Pendidikan  Vokasi,  Pendidikan  Masyarakat,  </w:t>
       </w:r>
       <w:r>
         <w:rPr>
@@ -422,7 +418,7 @@
           <w:szCs w:val="24"/>
         </w:rPr>
         <w:lastRenderedPageBreak/>
-        <w:t>Tinggi, Pendidikan  Khusus,  Pendidikan  Vokasi,  Pendidikan  Masyarakat,  Kursus  dan  Pendidikan  Keagamaan. Dalam  menanggulangi  dampak  COVID</w:t>
+        <w:t>Kursus  dan  Pendidikan  Keagamaan. Dalam  menanggulangi  dampak  COVID</w:t>
       </w:r>
       <w:r>
         <w:rPr>
@@ -838,15 +834,7 @@
           <w:sz w:val="24"/>
           <w:szCs w:val="24"/>
         </w:rPr>
-        <w:t>dari pemerintah pusat</w:t>
-      </w:r>
-      <w:r>
-        <w:rPr>
-          <w:rFonts w:ascii="Times New Roman" w:hAnsi="Times New Roman" w:cs="Times New Roman"/>
-          <w:sz w:val="24"/>
-          <w:szCs w:val="24"/>
-        </w:rPr>
-        <w:t xml:space="preserve"> </w:t>
+        <w:t xml:space="preserve">dari pemerintah pusat </w:t>
       </w:r>
       <w:r>
         <w:rPr>
@@ -890,6 +878,7 @@
           <w:id w:val="213704932"/>
           <w:citation/>
         </w:sdtPr>
+        <w:sdtEndPr/>
         <w:sdtContent>
           <w:r>
             <w:rPr>
@@ -1649,8 +1638,6 @@
           <w:szCs w:val="24"/>
         </w:rPr>
       </w:pPr>
-      <w:bookmarkStart w:id="0" w:name="_GoBack"/>
-      <w:bookmarkEnd w:id="0"/>
     </w:p>
     <w:p>
       <w:pPr>
@@ -1738,13 +1725,119 @@
       </w:pPr>
     </w:p>
     <w:sectPr>
+      <w:headerReference w:type="default" r:id="rId9"/>
       <w:pgSz w:w="11906" w:h="16838" w:code="9"/>
       <w:pgMar w:top="1701" w:right="1701" w:bottom="1701" w:left="2268" w:header="720" w:footer="720" w:gutter="0"/>
+      <w:pgNumType w:start="1" w:chapStyle="1"/>
       <w:cols w:space="720"/>
+      <w:titlePg/>
       <w:docGrid w:linePitch="360"/>
     </w:sectPr>
   </w:body>
 </w:document>
+</file>
+
+<file path=word/endnotes.xml><?xml version="1.0" encoding="utf-8"?>
+<w:endnotes xmlns:wpc="http://schemas.microsoft.com/office/word/2010/wordprocessingCanvas" xmlns:mc="http://schemas.openxmlformats.org/markup-compatibility/2006" xmlns:o="urn:schemas-microsoft-com:office:office" xmlns:r="http://schemas.openxmlformats.org/officeDocument/2006/relationships" xmlns:m="http://schemas.openxmlformats.org/officeDocument/2006/math" xmlns:v="urn:schemas-microsoft-com:vml" xmlns:wp14="http://schemas.microsoft.com/office/word/2010/wordprocessingDrawing" xmlns:wp="http://schemas.openxmlformats.org/drawingml/2006/wordprocessingDrawing" xmlns:w10="urn:schemas-microsoft-com:office:word" xmlns:w="http://schemas.openxmlformats.org/wordprocessingml/2006/main" xmlns:w14="http://schemas.microsoft.com/office/word/2010/wordml" xmlns:wpg="http://schemas.microsoft.com/office/word/2010/wordprocessingGroup" xmlns:wpi="http://schemas.microsoft.com/office/word/2010/wordprocessingInk" xmlns:wne="http://schemas.microsoft.com/office/word/2006/wordml" xmlns:wps="http://schemas.microsoft.com/office/word/2010/wordprocessingShape" mc:Ignorable="w14 wp14">
+  <w:endnote w:type="separator" w:id="-1">
+    <w:p>
+      <w:pPr>
+        <w:spacing w:after="0" w:line="240" w:lineRule="auto"/>
+      </w:pPr>
+      <w:r>
+        <w:separator/>
+      </w:r>
+    </w:p>
+  </w:endnote>
+  <w:endnote w:type="continuationSeparator" w:id="0">
+    <w:p>
+      <w:pPr>
+        <w:spacing w:after="0" w:line="240" w:lineRule="auto"/>
+      </w:pPr>
+      <w:r>
+        <w:continuationSeparator/>
+      </w:r>
+    </w:p>
+  </w:endnote>
+</w:endnotes>
+</file>
+
+<file path=word/footnotes.xml><?xml version="1.0" encoding="utf-8"?>
+<w:footnotes xmlns:wpc="http://schemas.microsoft.com/office/word/2010/wordprocessingCanvas" xmlns:mc="http://schemas.openxmlformats.org/markup-compatibility/2006" xmlns:o="urn:schemas-microsoft-com:office:office" xmlns:r="http://schemas.openxmlformats.org/officeDocument/2006/relationships" xmlns:m="http://schemas.openxmlformats.org/officeDocument/2006/math" xmlns:v="urn:schemas-microsoft-com:vml" xmlns:wp14="http://schemas.microsoft.com/office/word/2010/wordprocessingDrawing" xmlns:wp="http://schemas.openxmlformats.org/drawingml/2006/wordprocessingDrawing" xmlns:w10="urn:schemas-microsoft-com:office:word" xmlns:w="http://schemas.openxmlformats.org/wordprocessingml/2006/main" xmlns:w14="http://schemas.microsoft.com/office/word/2010/wordml" xmlns:wpg="http://schemas.microsoft.com/office/word/2010/wordprocessingGroup" xmlns:wpi="http://schemas.microsoft.com/office/word/2010/wordprocessingInk" xmlns:wne="http://schemas.microsoft.com/office/word/2006/wordml" xmlns:wps="http://schemas.microsoft.com/office/word/2010/wordprocessingShape" mc:Ignorable="w14 wp14">
+  <w:footnote w:type="separator" w:id="-1">
+    <w:p>
+      <w:pPr>
+        <w:spacing w:after="0" w:line="240" w:lineRule="auto"/>
+      </w:pPr>
+      <w:r>
+        <w:separator/>
+      </w:r>
+    </w:p>
+  </w:footnote>
+  <w:footnote w:type="continuationSeparator" w:id="0">
+    <w:p>
+      <w:pPr>
+        <w:spacing w:after="0" w:line="240" w:lineRule="auto"/>
+      </w:pPr>
+      <w:r>
+        <w:continuationSeparator/>
+      </w:r>
+    </w:p>
+  </w:footnote>
+</w:footnotes>
+</file>
+
+<file path=word/header1.xml><?xml version="1.0" encoding="utf-8"?>
+<w:hdr xmlns:wpc="http://schemas.microsoft.com/office/word/2010/wordprocessingCanvas" xmlns:mc="http://schemas.openxmlformats.org/markup-compatibility/2006" xmlns:o="urn:schemas-microsoft-com:office:office" xmlns:r="http://schemas.openxmlformats.org/officeDocument/2006/relationships" xmlns:m="http://schemas.openxmlformats.org/officeDocument/2006/math" xmlns:v="urn:schemas-microsoft-com:vml" xmlns:wp14="http://schemas.microsoft.com/office/word/2010/wordprocessingDrawing" xmlns:wp="http://schemas.openxmlformats.org/drawingml/2006/wordprocessingDrawing" xmlns:w10="urn:schemas-microsoft-com:office:word" xmlns:w="http://schemas.openxmlformats.org/wordprocessingml/2006/main" xmlns:w14="http://schemas.microsoft.com/office/word/2010/wordml" xmlns:wpg="http://schemas.microsoft.com/office/word/2010/wordprocessingGroup" xmlns:wpi="http://schemas.microsoft.com/office/word/2010/wordprocessingInk" xmlns:wne="http://schemas.microsoft.com/office/word/2006/wordml" xmlns:wps="http://schemas.microsoft.com/office/word/2010/wordprocessingShape" mc:Ignorable="w14 wp14">
+  <w:sdt>
+    <w:sdtPr>
+      <w:id w:val="-1798286072"/>
+      <w:docPartObj>
+        <w:docPartGallery w:val="Page Numbers (Top of Page)"/>
+        <w:docPartUnique/>
+      </w:docPartObj>
+    </w:sdtPr>
+    <w:sdtEndPr>
+      <w:rPr>
+        <w:noProof/>
+      </w:rPr>
+    </w:sdtEndPr>
+    <w:sdtContent>
+      <w:p>
+        <w:pPr>
+          <w:pStyle w:val="Header"/>
+          <w:jc w:val="right"/>
+        </w:pPr>
+        <w:r>
+          <w:fldChar w:fldCharType="begin"/>
+        </w:r>
+        <w:r>
+          <w:instrText xml:space="preserve"> PAGE   \* MERGEFORMAT </w:instrText>
+        </w:r>
+        <w:r>
+          <w:fldChar w:fldCharType="separate"/>
+        </w:r>
+        <w:r>
+          <w:rPr>
+            <w:noProof/>
+          </w:rPr>
+          <w:t>5</w:t>
+        </w:r>
+        <w:r>
+          <w:rPr>
+            <w:noProof/>
+          </w:rPr>
+          <w:fldChar w:fldCharType="end"/>
+        </w:r>
+      </w:p>
+    </w:sdtContent>
+  </w:sdt>
+  <w:p>
+    <w:pPr>
+      <w:pStyle w:val="Header"/>
+    </w:pPr>
+  </w:p>
+</w:hdr>
 </file>
 
 <file path=word/numbering.xml><?xml version="1.0" encoding="utf-8"?>
@@ -1752,11 +1845,11 @@
   <w:abstractNum w:abstractNumId="0">
     <w:nsid w:val="0082303D"/>
     <w:multiLevelType w:val="multilevel"/>
-    <w:tmpl w:val="9938A84A"/>
+    <w:tmpl w:val="0421001F"/>
     <w:lvl w:ilvl="0">
       <w:start w:val="1"/>
       <w:numFmt w:val="decimal"/>
-      <w:lvlText w:val="%1"/>
+      <w:lvlText w:val="%1."/>
       <w:lvlJc w:val="left"/>
       <w:pPr>
         <w:ind w:left="360" w:hanging="360"/>
@@ -1768,10 +1861,10 @@
     <w:lvl w:ilvl="1">
       <w:start w:val="1"/>
       <w:numFmt w:val="decimal"/>
-      <w:lvlText w:val="%1.%2"/>
-      <w:lvlJc w:val="left"/>
-      <w:pPr>
-        <w:ind w:left="786" w:hanging="360"/>
+      <w:lvlText w:val="%1.%2."/>
+      <w:lvlJc w:val="left"/>
+      <w:pPr>
+        <w:ind w:left="792" w:hanging="432"/>
       </w:pPr>
       <w:rPr>
         <w:rFonts w:hint="default"/>
@@ -1780,10 +1873,10 @@
     <w:lvl w:ilvl="2">
       <w:start w:val="1"/>
       <w:numFmt w:val="decimal"/>
-      <w:lvlText w:val="%1.%2.%3"/>
-      <w:lvlJc w:val="left"/>
-      <w:pPr>
-        <w:ind w:left="1572" w:hanging="720"/>
+      <w:lvlText w:val="%1.%2.%3."/>
+      <w:lvlJc w:val="left"/>
+      <w:pPr>
+        <w:ind w:left="1224" w:hanging="504"/>
       </w:pPr>
       <w:rPr>
         <w:rFonts w:hint="default"/>
@@ -1792,10 +1885,10 @@
     <w:lvl w:ilvl="3">
       <w:start w:val="1"/>
       <w:numFmt w:val="decimal"/>
-      <w:lvlText w:val="%1.%2.%3.%4"/>
-      <w:lvlJc w:val="left"/>
-      <w:pPr>
-        <w:ind w:left="1998" w:hanging="720"/>
+      <w:lvlText w:val="%1.%2.%3.%4."/>
+      <w:lvlJc w:val="left"/>
+      <w:pPr>
+        <w:ind w:left="1728" w:hanging="648"/>
       </w:pPr>
       <w:rPr>
         <w:rFonts w:hint="default"/>
@@ -1804,10 +1897,10 @@
     <w:lvl w:ilvl="4">
       <w:start w:val="1"/>
       <w:numFmt w:val="decimal"/>
-      <w:lvlText w:val="%1.%2.%3.%4.%5"/>
-      <w:lvlJc w:val="left"/>
-      <w:pPr>
-        <w:ind w:left="2784" w:hanging="1080"/>
+      <w:lvlText w:val="%1.%2.%3.%4.%5."/>
+      <w:lvlJc w:val="left"/>
+      <w:pPr>
+        <w:ind w:left="2232" w:hanging="792"/>
       </w:pPr>
       <w:rPr>
         <w:rFonts w:hint="default"/>
@@ -1816,10 +1909,10 @@
     <w:lvl w:ilvl="5">
       <w:start w:val="1"/>
       <w:numFmt w:val="decimal"/>
-      <w:lvlText w:val="%1.%2.%3.%4.%5.%6"/>
-      <w:lvlJc w:val="left"/>
-      <w:pPr>
-        <w:ind w:left="3210" w:hanging="1080"/>
+      <w:lvlText w:val="%1.%2.%3.%4.%5.%6."/>
+      <w:lvlJc w:val="left"/>
+      <w:pPr>
+        <w:ind w:left="2736" w:hanging="936"/>
       </w:pPr>
       <w:rPr>
         <w:rFonts w:hint="default"/>
@@ -1828,10 +1921,10 @@
     <w:lvl w:ilvl="6">
       <w:start w:val="1"/>
       <w:numFmt w:val="decimal"/>
-      <w:lvlText w:val="%1.%2.%3.%4.%5.%6.%7"/>
-      <w:lvlJc w:val="left"/>
-      <w:pPr>
-        <w:ind w:left="3996" w:hanging="1440"/>
+      <w:lvlText w:val="%1.%2.%3.%4.%5.%6.%7."/>
+      <w:lvlJc w:val="left"/>
+      <w:pPr>
+        <w:ind w:left="3240" w:hanging="1080"/>
       </w:pPr>
       <w:rPr>
         <w:rFonts w:hint="default"/>
@@ -1840,10 +1933,10 @@
     <w:lvl w:ilvl="7">
       <w:start w:val="1"/>
       <w:numFmt w:val="decimal"/>
-      <w:lvlText w:val="%1.%2.%3.%4.%5.%6.%7.%8"/>
-      <w:lvlJc w:val="left"/>
-      <w:pPr>
-        <w:ind w:left="4422" w:hanging="1440"/>
+      <w:lvlText w:val="%1.%2.%3.%4.%5.%6.%7.%8."/>
+      <w:lvlJc w:val="left"/>
+      <w:pPr>
+        <w:ind w:left="3744" w:hanging="1224"/>
       </w:pPr>
       <w:rPr>
         <w:rFonts w:hint="default"/>
@@ -1852,10 +1945,10 @@
     <w:lvl w:ilvl="8">
       <w:start w:val="1"/>
       <w:numFmt w:val="decimal"/>
-      <w:lvlText w:val="%1.%2.%3.%4.%5.%6.%7.%8.%9"/>
-      <w:lvlJc w:val="left"/>
-      <w:pPr>
-        <w:ind w:left="5208" w:hanging="1800"/>
+      <w:lvlText w:val="%1.%2.%3.%4.%5.%6.%7.%8.%9."/>
+      <w:lvlJc w:val="left"/>
+      <w:pPr>
+        <w:ind w:left="4320" w:hanging="1440"/>
       </w:pPr>
       <w:rPr>
         <w:rFonts w:hint="default"/>
@@ -2545,6 +2638,7 @@
   <w:style w:type="character" w:default="1" w:styleId="DefaultParagraphFont">
     <w:name w:val="Default Paragraph Font"/>
     <w:uiPriority w:val="1"/>
+    <w:semiHidden/>
     <w:unhideWhenUsed/>
   </w:style>
   <w:style w:type="table" w:default="1" w:styleId="TableNormal">
@@ -2621,6 +2715,50 @@
       <w:sz w:val="16"/>
       <w:szCs w:val="16"/>
     </w:rPr>
+  </w:style>
+  <w:style w:type="paragraph" w:styleId="Header">
+    <w:name w:val="header"/>
+    <w:basedOn w:val="Normal"/>
+    <w:link w:val="HeaderChar"/>
+    <w:uiPriority w:val="99"/>
+    <w:unhideWhenUsed/>
+    <w:rsid w:val="00012D72"/>
+    <w:pPr>
+      <w:tabs>
+        <w:tab w:val="center" w:pos="4513"/>
+        <w:tab w:val="right" w:pos="9026"/>
+      </w:tabs>
+      <w:spacing w:after="0" w:line="240" w:lineRule="auto"/>
+    </w:pPr>
+  </w:style>
+  <w:style w:type="character" w:customStyle="1" w:styleId="HeaderChar">
+    <w:name w:val="Header Char"/>
+    <w:basedOn w:val="DefaultParagraphFont"/>
+    <w:link w:val="Header"/>
+    <w:uiPriority w:val="99"/>
+    <w:rsid w:val="00012D72"/>
+  </w:style>
+  <w:style w:type="paragraph" w:styleId="Footer">
+    <w:name w:val="footer"/>
+    <w:basedOn w:val="Normal"/>
+    <w:link w:val="FooterChar"/>
+    <w:uiPriority w:val="99"/>
+    <w:unhideWhenUsed/>
+    <w:rsid w:val="00012D72"/>
+    <w:pPr>
+      <w:tabs>
+        <w:tab w:val="center" w:pos="4513"/>
+        <w:tab w:val="right" w:pos="9026"/>
+      </w:tabs>
+      <w:spacing w:after="0" w:line="240" w:lineRule="auto"/>
+    </w:pPr>
+  </w:style>
+  <w:style w:type="character" w:customStyle="1" w:styleId="FooterChar">
+    <w:name w:val="Footer Char"/>
+    <w:basedOn w:val="DefaultParagraphFont"/>
+    <w:link w:val="Footer"/>
+    <w:uiPriority w:val="99"/>
+    <w:rsid w:val="00012D72"/>
   </w:style>
 </w:styles>
 </file>
@@ -2809,6 +2947,7 @@
   <w:style w:type="character" w:default="1" w:styleId="DefaultParagraphFont">
     <w:name w:val="Default Paragraph Font"/>
     <w:uiPriority w:val="1"/>
+    <w:semiHidden/>
     <w:unhideWhenUsed/>
   </w:style>
   <w:style w:type="table" w:default="1" w:styleId="TableNormal">
@@ -2885,6 +3024,50 @@
       <w:sz w:val="16"/>
       <w:szCs w:val="16"/>
     </w:rPr>
+  </w:style>
+  <w:style w:type="paragraph" w:styleId="Header">
+    <w:name w:val="header"/>
+    <w:basedOn w:val="Normal"/>
+    <w:link w:val="HeaderChar"/>
+    <w:uiPriority w:val="99"/>
+    <w:unhideWhenUsed/>
+    <w:rsid w:val="00012D72"/>
+    <w:pPr>
+      <w:tabs>
+        <w:tab w:val="center" w:pos="4513"/>
+        <w:tab w:val="right" w:pos="9026"/>
+      </w:tabs>
+      <w:spacing w:after="0" w:line="240" w:lineRule="auto"/>
+    </w:pPr>
+  </w:style>
+  <w:style w:type="character" w:customStyle="1" w:styleId="HeaderChar">
+    <w:name w:val="Header Char"/>
+    <w:basedOn w:val="DefaultParagraphFont"/>
+    <w:link w:val="Header"/>
+    <w:uiPriority w:val="99"/>
+    <w:rsid w:val="00012D72"/>
+  </w:style>
+  <w:style w:type="paragraph" w:styleId="Footer">
+    <w:name w:val="footer"/>
+    <w:basedOn w:val="Normal"/>
+    <w:link w:val="FooterChar"/>
+    <w:uiPriority w:val="99"/>
+    <w:unhideWhenUsed/>
+    <w:rsid w:val="00012D72"/>
+    <w:pPr>
+      <w:tabs>
+        <w:tab w:val="center" w:pos="4513"/>
+        <w:tab w:val="right" w:pos="9026"/>
+      </w:tabs>
+      <w:spacing w:after="0" w:line="240" w:lineRule="auto"/>
+    </w:pPr>
+  </w:style>
+  <w:style w:type="character" w:customStyle="1" w:styleId="FooterChar">
+    <w:name w:val="Footer Char"/>
+    <w:basedOn w:val="DefaultParagraphFont"/>
+    <w:link w:val="Footer"/>
+    <w:uiPriority w:val="99"/>
+    <w:rsid w:val="00012D72"/>
   </w:style>
 </w:styles>
 </file>
@@ -3144,7 +3327,7 @@
   <a:extraClrSchemeLst/>
   <a:extLst>
     <a:ext uri="{05A4C25C-085E-4340-85A3-A5531E510DB2}">
-      <thm15:themeFamily xmlns:thm15="http://schemas.microsoft.com/office/thememl/2012/main" xmlns="" name="Office Theme" id="{62F939B6-93AF-4DB8-9C6B-D6C7DFDC589F}" vid="{4A3C46E8-61CC-4603-A589-7422A47A8E4A}"/>
+      <thm15:themeFamily xmlns="" xmlns:thm15="http://schemas.microsoft.com/office/thememl/2012/main" name="Office Theme" id="{62F939B6-93AF-4DB8-9C6B-D6C7DFDC589F}" vid="{4A3C46E8-61CC-4603-A589-7422A47A8E4A}"/>
     </a:ext>
   </a:extLst>
 </a:theme>
@@ -3251,7 +3434,7 @@
 </file>
 
 <file path=customXml/itemProps1.xml><?xml version="1.0" encoding="utf-8"?>
-<ds:datastoreItem xmlns:ds="http://schemas.openxmlformats.org/officeDocument/2006/customXml" ds:itemID="{4F4B81B1-747D-47C0-AF24-941042AF4309}">
+<ds:datastoreItem xmlns:ds="http://schemas.openxmlformats.org/officeDocument/2006/customXml" ds:itemID="{51779283-31B8-43FF-A097-260F1D1C8722}">
   <ds:schemaRefs>
     <ds:schemaRef ds:uri="http://schemas.openxmlformats.org/officeDocument/2006/bibliography"/>
   </ds:schemaRefs>

</xml_diff>

<commit_message>
menambah materi pada BAB I
</commit_message>
<xml_diff>
--- a/BAB1.docx
+++ b/BAB1.docx
@@ -143,17 +143,7 @@
           <w:sz w:val="24"/>
           <w:szCs w:val="24"/>
         </w:rPr>
-        <w:t xml:space="preserve"> merupakan ke</w:t>
-      </w:r>
-      <w:bookmarkStart w:id="0" w:name="_GoBack"/>
-      <w:bookmarkEnd w:id="0"/>
-      <w:r>
-        <w:rPr>
-          <w:rFonts w:ascii="Times New Roman" w:hAnsi="Times New Roman" w:cs="Times New Roman"/>
-          <w:sz w:val="24"/>
-          <w:szCs w:val="24"/>
-        </w:rPr>
-        <w:t xml:space="preserve">luarga besar virus yang menyebabkan penyakit pada manusia dan hewan. Pada manusia biasanya menyebabkan penyakit infeksi saluran pernapasan, mulai flu biasa hingga penyakit yang serius seperti </w:t>
+        <w:t xml:space="preserve"> merupakan keluarga besar virus yang menyebabkan penyakit pada manusia dan hewan. Pada manusia biasanya menyebabkan penyakit infeksi saluran pernapasan, mulai flu biasa hingga penyakit yang serius seperti </w:t>
       </w:r>
       <w:r>
         <w:rPr>
@@ -436,6 +426,14 @@
         </w:rPr>
         <w:t>19,  Pemerintah  Indonesia  mengambil  kebijakan  Pembatasan Sosial Berskala Besar (PSBB) dan menetapkan bencana non-alam penyebaran COVID-19 sebagai Bencana Nasional. Kebijakan ini berdampak langsung terhadap kegiatan yang  bersifat  komunal  atau  menghimpun  orang  banyak  dalam  suatu  tempat.  Satuan pendidikan  merupakan  institusi  yang  diliburkan  dan  peserta  didik  melakukan  proses  pembelajaran dari rumah. Dalam  situasi  darurat  bencana,  merujuk  kepada  Peraturan  Menteri  Pendidikan  dan  Kebudayaan  (Permendikbud)  No  72  Tahun  2013  tentang  Penyelenggaraan  Pendidikan Layanan  Khusus  dan  sesuai  dengan  Peraturan  Menteri  Pendidikan  dan  Kebudayaan  (Permendikbud) Nomor 33 Tahun 2019 tentang Penyelenggaraan Program Satuan Pendidikan Aman Bencana (SPAB), dalam situasi darurat, pendidikan harus tetap berlangsung dengan akses  dan  layanan  pendidikan  dilaksanakan  sesuai  dengan  kondisi  dan  berpusat  pada  pemenuhan hak pendidikan anak.</w:t>
       </w:r>
+      <w:r>
+        <w:rPr>
+          <w:rFonts w:ascii="Times New Roman" w:hAnsi="Times New Roman" w:cs="Times New Roman"/>
+          <w:sz w:val="24"/>
+          <w:szCs w:val="24"/>
+        </w:rPr>
+        <w:t xml:space="preserve"> </w:t>
+      </w:r>
     </w:p>
     <w:p>
       <w:pPr>
@@ -550,323 +548,15 @@
           <w:sz w:val="24"/>
           <w:szCs w:val="24"/>
         </w:rPr>
-        <w:t>.</w:t>
-      </w:r>
-    </w:p>
-    <w:p>
-      <w:pPr>
-        <w:pStyle w:val="ListParagraph"/>
-        <w:spacing w:line="480" w:lineRule="auto"/>
-        <w:ind w:left="0" w:firstLine="567"/>
-        <w:jc w:val="both"/>
-        <w:rPr>
-          <w:rFonts w:ascii="Times New Roman" w:hAnsi="Times New Roman" w:cs="Times New Roman"/>
-          <w:sz w:val="24"/>
-          <w:szCs w:val="24"/>
-        </w:rPr>
-      </w:pPr>
-      <w:r>
-        <w:rPr>
-          <w:rFonts w:ascii="Times New Roman" w:hAnsi="Times New Roman" w:cs="Times New Roman"/>
-          <w:sz w:val="24"/>
-          <w:szCs w:val="24"/>
-        </w:rPr>
-        <w:lastRenderedPageBreak/>
-        <w:t>Untuk m</w:t>
-      </w:r>
-      <w:r>
-        <w:rPr>
-          <w:rFonts w:ascii="Times New Roman" w:hAnsi="Times New Roman" w:cs="Times New Roman"/>
-          <w:sz w:val="24"/>
-          <w:szCs w:val="24"/>
-        </w:rPr>
-        <w:t>enanggapi hal</w:t>
-      </w:r>
-      <w:r>
-        <w:rPr>
-          <w:rFonts w:ascii="Times New Roman" w:hAnsi="Times New Roman" w:cs="Times New Roman"/>
-          <w:sz w:val="24"/>
-          <w:szCs w:val="24"/>
-        </w:rPr>
-        <w:t xml:space="preserve"> ini</w:t>
-      </w:r>
-      <w:r>
-        <w:rPr>
-          <w:rFonts w:ascii="Times New Roman" w:hAnsi="Times New Roman" w:cs="Times New Roman"/>
-          <w:sz w:val="24"/>
-          <w:szCs w:val="24"/>
-        </w:rPr>
-        <w:t xml:space="preserve"> pihak sekolah harus melakukan terobosan baru dalam melaksanakan proses belajar mengajar karena kegiatan belajar mengaja</w:t>
-      </w:r>
-      <w:r>
-        <w:rPr>
-          <w:rFonts w:ascii="Times New Roman" w:hAnsi="Times New Roman" w:cs="Times New Roman"/>
-          <w:sz w:val="24"/>
-          <w:szCs w:val="24"/>
-        </w:rPr>
-        <w:t>r tatap muka di kelas untuk saat</w:t>
-      </w:r>
-      <w:r>
-        <w:rPr>
-          <w:rFonts w:ascii="Times New Roman" w:hAnsi="Times New Roman" w:cs="Times New Roman"/>
-          <w:sz w:val="24"/>
-          <w:szCs w:val="24"/>
-        </w:rPr>
-        <w:t xml:space="preserve"> ini belum </w:t>
-      </w:r>
-      <w:r>
-        <w:rPr>
-          <w:rFonts w:ascii="Times New Roman" w:hAnsi="Times New Roman" w:cs="Times New Roman"/>
-          <w:sz w:val="24"/>
-          <w:szCs w:val="24"/>
-        </w:rPr>
-        <w:t>dapat</w:t>
-      </w:r>
-      <w:r>
-        <w:rPr>
-          <w:rFonts w:ascii="Times New Roman" w:hAnsi="Times New Roman" w:cs="Times New Roman"/>
-          <w:sz w:val="24"/>
-          <w:szCs w:val="24"/>
-        </w:rPr>
-        <w:t xml:space="preserve"> dilaksanak</w:t>
-      </w:r>
-      <w:r>
-        <w:rPr>
-          <w:rFonts w:ascii="Times New Roman" w:hAnsi="Times New Roman" w:cs="Times New Roman"/>
-          <w:sz w:val="24"/>
-          <w:szCs w:val="24"/>
-        </w:rPr>
-        <w:t>a</w:t>
-      </w:r>
-      <w:r>
-        <w:rPr>
-          <w:rFonts w:ascii="Times New Roman" w:hAnsi="Times New Roman" w:cs="Times New Roman"/>
-          <w:sz w:val="24"/>
-          <w:szCs w:val="24"/>
-        </w:rPr>
-        <w:t>n.</w:t>
-      </w:r>
-      <w:r>
-        <w:rPr>
-          <w:rFonts w:ascii="Times New Roman" w:hAnsi="Times New Roman" w:cs="Times New Roman"/>
-          <w:sz w:val="24"/>
-          <w:szCs w:val="24"/>
-        </w:rPr>
-        <w:t xml:space="preserve"> </w:t>
-      </w:r>
-      <w:r>
-        <w:rPr>
-          <w:rFonts w:ascii="Times New Roman" w:hAnsi="Times New Roman" w:cs="Times New Roman"/>
-          <w:sz w:val="24"/>
-          <w:szCs w:val="24"/>
-        </w:rPr>
-        <w:t xml:space="preserve">Untuk mengatasi masalah ini maka dibutuhkan media untuk proses belajar mengajar berupa aplikasi belajar secara daring dengan menggunakan teknologi </w:t>
-      </w:r>
-      <w:r>
-        <w:rPr>
-          <w:rFonts w:ascii="Times New Roman" w:hAnsi="Times New Roman" w:cs="Times New Roman"/>
-          <w:i/>
-          <w:sz w:val="24"/>
-          <w:szCs w:val="24"/>
-        </w:rPr>
-        <w:t>mobile</w:t>
-      </w:r>
-      <w:r>
-        <w:rPr>
-          <w:rFonts w:ascii="Times New Roman" w:hAnsi="Times New Roman" w:cs="Times New Roman"/>
-          <w:sz w:val="24"/>
-          <w:szCs w:val="24"/>
-        </w:rPr>
-        <w:t>, agar para guru dan siswa dapat melaksanakan proses belajar mengajar dimana saja, sehingga proses belajar mengajar dapat</w:t>
-      </w:r>
-      <w:r>
-        <w:rPr>
-          <w:rFonts w:ascii="Times New Roman" w:hAnsi="Times New Roman" w:cs="Times New Roman"/>
-          <w:sz w:val="24"/>
-          <w:szCs w:val="24"/>
-        </w:rPr>
-        <w:t xml:space="preserve"> dilaksanakan</w:t>
-      </w:r>
-      <w:r>
-        <w:rPr>
-          <w:rFonts w:ascii="Times New Roman" w:hAnsi="Times New Roman" w:cs="Times New Roman"/>
-          <w:sz w:val="24"/>
-          <w:szCs w:val="24"/>
-        </w:rPr>
-        <w:t xml:space="preserve"> lebih mudah</w:t>
-      </w:r>
-      <w:r>
-        <w:rPr>
-          <w:rFonts w:ascii="Times New Roman" w:hAnsi="Times New Roman" w:cs="Times New Roman"/>
-          <w:sz w:val="24"/>
-          <w:szCs w:val="24"/>
-        </w:rPr>
-        <w:t>.</w:t>
-      </w:r>
-    </w:p>
-    <w:p>
-      <w:pPr>
-        <w:pStyle w:val="ListParagraph"/>
-        <w:spacing w:line="480" w:lineRule="auto"/>
-        <w:ind w:left="0" w:firstLine="567"/>
-        <w:jc w:val="both"/>
-        <w:rPr>
-          <w:rFonts w:ascii="Times New Roman" w:hAnsi="Times New Roman" w:cs="Times New Roman"/>
-          <w:sz w:val="24"/>
-          <w:szCs w:val="24"/>
-        </w:rPr>
-      </w:pPr>
-      <w:r>
-        <w:rPr>
-          <w:rFonts w:ascii="Times New Roman" w:hAnsi="Times New Roman" w:cs="Times New Roman"/>
-          <w:sz w:val="24"/>
-          <w:szCs w:val="24"/>
-        </w:rPr>
-        <w:t xml:space="preserve">Berdasarkan </w:t>
-      </w:r>
-      <w:r>
-        <w:rPr>
-          <w:rFonts w:ascii="Times New Roman" w:hAnsi="Times New Roman" w:cs="Times New Roman"/>
-          <w:sz w:val="24"/>
-          <w:szCs w:val="24"/>
-        </w:rPr>
-        <w:t>uraian</w:t>
-      </w:r>
-      <w:r>
-        <w:rPr>
-          <w:rFonts w:ascii="Times New Roman" w:hAnsi="Times New Roman" w:cs="Times New Roman"/>
-          <w:sz w:val="24"/>
-          <w:szCs w:val="24"/>
-        </w:rPr>
-        <w:t xml:space="preserve"> di atas </w:t>
-      </w:r>
-      <w:r>
-        <w:rPr>
-          <w:rFonts w:ascii="Times New Roman" w:hAnsi="Times New Roman" w:cs="Times New Roman"/>
-          <w:sz w:val="24"/>
-          <w:szCs w:val="24"/>
-        </w:rPr>
-        <w:t>penulis</w:t>
-      </w:r>
-      <w:r>
-        <w:rPr>
-          <w:rFonts w:ascii="Times New Roman" w:hAnsi="Times New Roman" w:cs="Times New Roman"/>
-          <w:sz w:val="24"/>
-          <w:szCs w:val="24"/>
-        </w:rPr>
-        <w:t xml:space="preserve"> bermaksud untuk membangun </w:t>
-      </w:r>
-      <w:r>
-        <w:rPr>
-          <w:rFonts w:ascii="Times New Roman" w:hAnsi="Times New Roman" w:cs="Times New Roman"/>
-          <w:sz w:val="24"/>
-          <w:szCs w:val="24"/>
-        </w:rPr>
-        <w:t xml:space="preserve">sistem pembelajaran </w:t>
-      </w:r>
-      <w:r>
-        <w:rPr>
-          <w:rFonts w:ascii="Times New Roman" w:hAnsi="Times New Roman" w:cs="Times New Roman"/>
-          <w:sz w:val="24"/>
-          <w:szCs w:val="24"/>
-        </w:rPr>
-        <w:t>d</w:t>
-      </w:r>
-      <w:r>
-        <w:rPr>
-          <w:rFonts w:ascii="Times New Roman" w:hAnsi="Times New Roman" w:cs="Times New Roman"/>
-          <w:sz w:val="24"/>
-          <w:szCs w:val="24"/>
-        </w:rPr>
-        <w:t xml:space="preserve">aring </w:t>
-      </w:r>
-      <w:r>
-        <w:rPr>
-          <w:rFonts w:ascii="Times New Roman" w:hAnsi="Times New Roman" w:cs="Times New Roman"/>
-          <w:sz w:val="24"/>
-          <w:szCs w:val="24"/>
-        </w:rPr>
-        <w:t xml:space="preserve">yang akan digunakan untuk proses belajar mengajar </w:t>
-      </w:r>
-      <w:r>
-        <w:rPr>
-          <w:rFonts w:ascii="Times New Roman" w:hAnsi="Times New Roman" w:cs="Times New Roman"/>
-          <w:sz w:val="24"/>
-          <w:szCs w:val="24"/>
-        </w:rPr>
-        <w:t xml:space="preserve">di </w:t>
-      </w:r>
-      <w:r>
-        <w:rPr>
-          <w:rFonts w:ascii="Times New Roman" w:hAnsi="Times New Roman" w:cs="Times New Roman"/>
-          <w:sz w:val="24"/>
-          <w:szCs w:val="24"/>
-        </w:rPr>
-        <w:t>SMPN 1 Pesawaran</w:t>
-      </w:r>
-      <w:r>
-        <w:rPr>
-          <w:rFonts w:ascii="Times New Roman" w:hAnsi="Times New Roman" w:cs="Times New Roman"/>
-          <w:sz w:val="24"/>
-          <w:szCs w:val="24"/>
-        </w:rPr>
-        <w:t xml:space="preserve"> </w:t>
-      </w:r>
-      <w:r>
-        <w:rPr>
-          <w:rFonts w:ascii="Times New Roman" w:hAnsi="Times New Roman" w:cs="Times New Roman"/>
-          <w:sz w:val="24"/>
-          <w:szCs w:val="24"/>
-        </w:rPr>
-        <w:t>yang masih mengikuti anjuran</w:t>
-      </w:r>
-      <w:r>
-        <w:rPr>
-          <w:rFonts w:ascii="Times New Roman" w:hAnsi="Times New Roman" w:cs="Times New Roman"/>
-          <w:sz w:val="24"/>
-          <w:szCs w:val="24"/>
-        </w:rPr>
-        <w:t xml:space="preserve"> </w:t>
-      </w:r>
-      <w:r>
-        <w:rPr>
-          <w:rFonts w:ascii="Times New Roman" w:hAnsi="Times New Roman" w:cs="Times New Roman"/>
-          <w:sz w:val="24"/>
-          <w:szCs w:val="24"/>
-        </w:rPr>
-        <w:t xml:space="preserve">dari pemerintah pusat </w:t>
-      </w:r>
-      <w:r>
-        <w:rPr>
-          <w:rFonts w:ascii="Times New Roman" w:hAnsi="Times New Roman" w:cs="Times New Roman"/>
-          <w:sz w:val="24"/>
-          <w:szCs w:val="24"/>
-        </w:rPr>
-        <w:t xml:space="preserve">yaitu </w:t>
-      </w:r>
-      <w:r>
-        <w:rPr>
-          <w:rFonts w:ascii="Times New Roman" w:hAnsi="Times New Roman" w:cs="Times New Roman"/>
-          <w:sz w:val="24"/>
-          <w:szCs w:val="24"/>
-        </w:rPr>
-        <w:t>proses pembelajaran jarak jauh</w:t>
-      </w:r>
-      <w:r>
-        <w:rPr>
-          <w:rFonts w:ascii="Times New Roman" w:hAnsi="Times New Roman" w:cs="Times New Roman"/>
-          <w:sz w:val="24"/>
-          <w:szCs w:val="24"/>
-        </w:rPr>
-        <w:t>, karena salah satu cara pencegahan penularan virus COVID-19 adalah dengan menjaga jarak dan menghindari kerumunan</w:t>
-      </w:r>
-      <w:r>
-        <w:rPr>
-          <w:rFonts w:ascii="Times New Roman" w:hAnsi="Times New Roman" w:cs="Times New Roman"/>
-          <w:sz w:val="24"/>
-          <w:szCs w:val="24"/>
-        </w:rPr>
-        <w:t xml:space="preserve">. Dari data </w:t>
+        <w:t xml:space="preserve">. </w:t>
+      </w:r>
+      <w:r>
+        <w:rPr>
+          <w:rFonts w:ascii="Times New Roman" w:hAnsi="Times New Roman" w:cs="Times New Roman"/>
+          <w:sz w:val="24"/>
+          <w:szCs w:val="24"/>
+        </w:rPr>
+        <w:t xml:space="preserve">Dari data </w:t>
       </w:r>
       <w:sdt>
         <w:sdtPr>
@@ -875,10 +565,9 @@
             <w:sz w:val="24"/>
             <w:szCs w:val="24"/>
           </w:rPr>
-          <w:id w:val="213704932"/>
+          <w:id w:val="1467931032"/>
           <w:citation/>
         </w:sdtPr>
-        <w:sdtEndPr/>
         <w:sdtContent>
           <w:r>
             <w:rPr>
@@ -929,63 +618,16 @@
           <w:sz w:val="24"/>
           <w:szCs w:val="24"/>
         </w:rPr>
-        <w:t xml:space="preserve"> </w:t>
-      </w:r>
-      <w:r>
-        <w:rPr>
-          <w:rFonts w:ascii="Times New Roman" w:hAnsi="Times New Roman" w:cs="Times New Roman"/>
-          <w:sz w:val="24"/>
-          <w:szCs w:val="24"/>
-        </w:rPr>
-        <w:t xml:space="preserve">tanggal 18 Maret 2020 sampai dengan tanggal 31 </w:t>
-      </w:r>
-      <w:r>
-        <w:rPr>
-          <w:rFonts w:ascii="Times New Roman" w:hAnsi="Times New Roman" w:cs="Times New Roman"/>
-          <w:sz w:val="24"/>
-          <w:szCs w:val="24"/>
-        </w:rPr>
-        <w:t>J</w:t>
-      </w:r>
-      <w:r>
-        <w:rPr>
-          <w:rFonts w:ascii="Times New Roman" w:hAnsi="Times New Roman" w:cs="Times New Roman"/>
-          <w:sz w:val="24"/>
-          <w:szCs w:val="24"/>
-        </w:rPr>
-        <w:t xml:space="preserve">anuari 2021 kasus terkonfirmasi </w:t>
-      </w:r>
-      <w:r>
-        <w:rPr>
-          <w:rFonts w:ascii="Times New Roman" w:hAnsi="Times New Roman" w:cs="Times New Roman"/>
-          <w:sz w:val="24"/>
-          <w:szCs w:val="24"/>
-        </w:rPr>
-        <w:t xml:space="preserve">positif </w:t>
-      </w:r>
-      <w:r>
-        <w:rPr>
-          <w:rFonts w:ascii="Times New Roman" w:hAnsi="Times New Roman" w:cs="Times New Roman"/>
-          <w:sz w:val="24"/>
-          <w:szCs w:val="24"/>
-        </w:rPr>
-        <w:t xml:space="preserve">COVID-19 </w:t>
-      </w:r>
-      <w:r>
-        <w:rPr>
-          <w:rFonts w:ascii="Times New Roman" w:hAnsi="Times New Roman" w:cs="Times New Roman"/>
-          <w:sz w:val="24"/>
-          <w:szCs w:val="24"/>
-        </w:rPr>
-        <w:t>sebanyak 10009 orang, kasus kematian sebanyak 521 orang, dan ka</w:t>
-      </w:r>
-      <w:r>
-        <w:rPr>
-          <w:rFonts w:ascii="Times New Roman" w:hAnsi="Times New Roman" w:cs="Times New Roman"/>
-          <w:sz w:val="24"/>
-          <w:szCs w:val="24"/>
-        </w:rPr>
-        <w:t>sus sembuh sebanyak 7386 orang</w:t>
+        <w:t xml:space="preserve"> tanggal 18 Maret 2020 sampai dengan tanggal 31 Januari 2021 </w:t>
+      </w:r>
+      <w:r>
+        <w:rPr>
+          <w:rFonts w:ascii="Times New Roman" w:hAnsi="Times New Roman" w:cs="Times New Roman"/>
+          <w:sz w:val="24"/>
+          <w:szCs w:val="24"/>
+        </w:rPr>
+        <w:lastRenderedPageBreak/>
+        <w:t>kasus terkonfirmasi positif COVID-19 sebanyak 10009 orang, kasus kematian sebanyak 521 orang, dan kasus sembuh sebanyak 7386 orang.</w:t>
       </w:r>
       <w:r>
         <w:rPr>
@@ -994,14 +636,6 @@
           <w:szCs w:val="24"/>
         </w:rPr>
         <w:t>.</w:t>
-      </w:r>
-      <w:r>
-        <w:rPr>
-          <w:rFonts w:ascii="Times New Roman" w:hAnsi="Times New Roman" w:cs="Times New Roman"/>
-          <w:sz w:val="24"/>
-          <w:szCs w:val="24"/>
-        </w:rPr>
-        <w:t xml:space="preserve"> </w:t>
       </w:r>
     </w:p>
     <w:p>
@@ -1022,71 +656,294 @@
           <w:sz w:val="24"/>
           <w:szCs w:val="24"/>
         </w:rPr>
-        <w:t xml:space="preserve">SMPN 1 Pesawaran adalah sekolah menengah pertama yang ada di </w:t>
-      </w:r>
-      <w:r>
-        <w:rPr>
-          <w:rFonts w:ascii="Times New Roman" w:hAnsi="Times New Roman" w:cs="Times New Roman"/>
-          <w:sz w:val="24"/>
-          <w:szCs w:val="24"/>
-        </w:rPr>
-        <w:t xml:space="preserve">alamat </w:t>
-      </w:r>
-      <w:r>
-        <w:rPr>
-          <w:rFonts w:ascii="Times New Roman" w:hAnsi="Times New Roman" w:cs="Times New Roman"/>
-          <w:sz w:val="24"/>
-          <w:szCs w:val="24"/>
-        </w:rPr>
-        <w:t>Jl.</w:t>
-      </w:r>
-      <w:r>
-        <w:rPr>
-          <w:rFonts w:ascii="Times New Roman" w:hAnsi="Times New Roman" w:cs="Times New Roman"/>
-          <w:sz w:val="24"/>
-          <w:szCs w:val="24"/>
-        </w:rPr>
-        <w:t xml:space="preserve"> Jend. Ahmad Yani No.21 Kecamatan Gedong Tataan Kabupaten Pesawaran Provinsi Lampung. Selama masa pandemi </w:t>
-      </w:r>
-      <w:r>
-        <w:rPr>
-          <w:rFonts w:ascii="Times New Roman" w:hAnsi="Times New Roman" w:cs="Times New Roman"/>
-          <w:sz w:val="24"/>
-          <w:szCs w:val="24"/>
-        </w:rPr>
-        <w:t xml:space="preserve">COVID-19 proses pembelajaran jarak jauh pihak sekolah dan guru mengunakan aplikasi Whatsapp untuk memberikan materi dan tugas </w:t>
-      </w:r>
-      <w:r>
-        <w:rPr>
-          <w:rFonts w:ascii="Times New Roman" w:hAnsi="Times New Roman" w:cs="Times New Roman"/>
-          <w:sz w:val="24"/>
-          <w:szCs w:val="24"/>
-        </w:rPr>
-        <w:t>untuk dikirimkan kepada para siswa</w:t>
-      </w:r>
-      <w:r>
-        <w:rPr>
-          <w:rFonts w:ascii="Times New Roman" w:hAnsi="Times New Roman" w:cs="Times New Roman"/>
-          <w:sz w:val="24"/>
-          <w:szCs w:val="24"/>
-        </w:rPr>
-        <w:t>, kemudian materi tersebut digunakan untuk bahan belajar dan tugas</w:t>
-      </w:r>
-      <w:r>
-        <w:rPr>
-          <w:rFonts w:ascii="Times New Roman" w:hAnsi="Times New Roman" w:cs="Times New Roman"/>
-          <w:sz w:val="24"/>
-          <w:szCs w:val="24"/>
-        </w:rPr>
-        <w:t xml:space="preserve"> untuk proses pengambilan nilai dari siswa.</w:t>
-      </w:r>
-      <w:r>
-        <w:rPr>
-          <w:rFonts w:ascii="Times New Roman" w:hAnsi="Times New Roman" w:cs="Times New Roman"/>
-          <w:sz w:val="24"/>
-          <w:szCs w:val="24"/>
-        </w:rPr>
-        <w:t xml:space="preserve"> Selama proses pembelajaran muncul permasalahan karena manajemen </w:t>
+        <w:t xml:space="preserve">Daring adalah singkatan dalam jaringan, yang memiliki arti terhubung melalui komputer, internet, dan sebagainya </w:t>
+      </w:r>
+      <w:sdt>
+        <w:sdtPr>
+          <w:rPr>
+            <w:rFonts w:ascii="Times New Roman" w:hAnsi="Times New Roman" w:cs="Times New Roman"/>
+            <w:sz w:val="24"/>
+            <w:szCs w:val="24"/>
+          </w:rPr>
+          <w:id w:val="1598138982"/>
+          <w:citation/>
+        </w:sdtPr>
+        <w:sdtContent>
+          <w:r>
+            <w:rPr>
+              <w:rFonts w:ascii="Times New Roman" w:hAnsi="Times New Roman" w:cs="Times New Roman"/>
+              <w:sz w:val="24"/>
+              <w:szCs w:val="24"/>
+            </w:rPr>
+            <w:fldChar w:fldCharType="begin"/>
+          </w:r>
+          <w:r>
+            <w:rPr>
+              <w:rFonts w:ascii="Times New Roman" w:hAnsi="Times New Roman" w:cs="Times New Roman"/>
+              <w:sz w:val="24"/>
+              <w:szCs w:val="24"/>
+            </w:rPr>
+            <w:instrText xml:space="preserve"> CITATION KBB16 \l 1057 </w:instrText>
+          </w:r>
+          <w:r>
+            <w:rPr>
+              <w:rFonts w:ascii="Times New Roman" w:hAnsi="Times New Roman" w:cs="Times New Roman"/>
+              <w:sz w:val="24"/>
+              <w:szCs w:val="24"/>
+            </w:rPr>
+            <w:fldChar w:fldCharType="separate"/>
+          </w:r>
+          <w:r>
+            <w:rPr>
+              <w:rFonts w:ascii="Times New Roman" w:hAnsi="Times New Roman" w:cs="Times New Roman"/>
+              <w:noProof/>
+              <w:sz w:val="24"/>
+              <w:szCs w:val="24"/>
+            </w:rPr>
+            <w:t>(KBBI, 2016)</w:t>
+          </w:r>
+          <w:r>
+            <w:rPr>
+              <w:rFonts w:ascii="Times New Roman" w:hAnsi="Times New Roman" w:cs="Times New Roman"/>
+              <w:sz w:val="24"/>
+              <w:szCs w:val="24"/>
+            </w:rPr>
+            <w:fldChar w:fldCharType="end"/>
+          </w:r>
+        </w:sdtContent>
+      </w:sdt>
+      <w:r>
+        <w:rPr>
+          <w:rFonts w:ascii="Times New Roman" w:hAnsi="Times New Roman" w:cs="Times New Roman"/>
+          <w:sz w:val="24"/>
+          <w:szCs w:val="24"/>
+        </w:rPr>
+        <w:t xml:space="preserve">. </w:t>
+      </w:r>
+      <w:r>
+        <w:rPr>
+          <w:rFonts w:ascii="Times New Roman" w:hAnsi="Times New Roman" w:cs="Times New Roman"/>
+          <w:sz w:val="24"/>
+          <w:szCs w:val="24"/>
+        </w:rPr>
+        <w:t>Sistem pembelajaran daring (dalam jaringan) merupakan sistem pembelajaran tanpa tatap muka secara langsung antara guru dan siswa tetapi dilakukan melalui online yang menggunakan jaringan internet. Guru harus memastikan kegiatan belajar mengajar tetap berjalan, meskipun siswa berada di rumah. Solusinya, guru dituntut dapat mendesain media pembelajaran sebagai inovasi dengan mem</w:t>
+      </w:r>
+      <w:r>
+        <w:rPr>
+          <w:rFonts w:ascii="Times New Roman" w:hAnsi="Times New Roman" w:cs="Times New Roman"/>
+          <w:sz w:val="24"/>
+          <w:szCs w:val="24"/>
+        </w:rPr>
+        <w:t>anfaatkan media daring (</w:t>
+      </w:r>
+      <w:r>
+        <w:rPr>
+          <w:rFonts w:ascii="Times New Roman" w:hAnsi="Times New Roman" w:cs="Times New Roman"/>
+          <w:i/>
+          <w:sz w:val="24"/>
+          <w:szCs w:val="24"/>
+        </w:rPr>
+        <w:t>online</w:t>
+      </w:r>
+      <w:r>
+        <w:rPr>
+          <w:rFonts w:ascii="Times New Roman" w:hAnsi="Times New Roman" w:cs="Times New Roman"/>
+          <w:sz w:val="24"/>
+          <w:szCs w:val="24"/>
+        </w:rPr>
+        <w:t xml:space="preserve">) </w:t>
+      </w:r>
+      <w:sdt>
+        <w:sdtPr>
+          <w:rPr>
+            <w:rFonts w:ascii="Times New Roman" w:hAnsi="Times New Roman" w:cs="Times New Roman"/>
+            <w:sz w:val="24"/>
+            <w:szCs w:val="24"/>
+          </w:rPr>
+          <w:id w:val="-741793543"/>
+          <w:citation/>
+        </w:sdtPr>
+        <w:sdtContent>
+          <w:r>
+            <w:rPr>
+              <w:rFonts w:ascii="Times New Roman" w:hAnsi="Times New Roman" w:cs="Times New Roman"/>
+              <w:sz w:val="24"/>
+              <w:szCs w:val="24"/>
+            </w:rPr>
+            <w:fldChar w:fldCharType="begin"/>
+          </w:r>
+          <w:r>
+            <w:rPr>
+              <w:rFonts w:ascii="Times New Roman" w:hAnsi="Times New Roman" w:cs="Times New Roman"/>
+              <w:sz w:val="24"/>
+              <w:szCs w:val="24"/>
+            </w:rPr>
+            <w:instrText xml:space="preserve"> CITATION Har20 \l 1057 </w:instrText>
+          </w:r>
+          <w:r>
+            <w:rPr>
+              <w:rFonts w:ascii="Times New Roman" w:hAnsi="Times New Roman" w:cs="Times New Roman"/>
+              <w:sz w:val="24"/>
+              <w:szCs w:val="24"/>
+            </w:rPr>
+            <w:fldChar w:fldCharType="separate"/>
+          </w:r>
+          <w:r>
+            <w:rPr>
+              <w:rFonts w:ascii="Times New Roman" w:hAnsi="Times New Roman" w:cs="Times New Roman"/>
+              <w:noProof/>
+              <w:sz w:val="24"/>
+              <w:szCs w:val="24"/>
+            </w:rPr>
+            <w:t>(Harnani, 2020)</w:t>
+          </w:r>
+          <w:r>
+            <w:rPr>
+              <w:rFonts w:ascii="Times New Roman" w:hAnsi="Times New Roman" w:cs="Times New Roman"/>
+              <w:sz w:val="24"/>
+              <w:szCs w:val="24"/>
+            </w:rPr>
+            <w:fldChar w:fldCharType="end"/>
+          </w:r>
+        </w:sdtContent>
+      </w:sdt>
+      <w:r>
+        <w:rPr>
+          <w:rFonts w:ascii="Times New Roman" w:hAnsi="Times New Roman" w:cs="Times New Roman"/>
+          <w:sz w:val="24"/>
+          <w:szCs w:val="24"/>
+        </w:rPr>
+        <w:t>.</w:t>
+      </w:r>
+    </w:p>
+    <w:p>
+      <w:pPr>
+        <w:pStyle w:val="ListParagraph"/>
+        <w:spacing w:line="480" w:lineRule="auto"/>
+        <w:ind w:left="0" w:firstLine="567"/>
+        <w:jc w:val="both"/>
+        <w:rPr>
+          <w:rFonts w:ascii="Times New Roman" w:hAnsi="Times New Roman" w:cs="Times New Roman"/>
+          <w:sz w:val="24"/>
+          <w:szCs w:val="24"/>
+        </w:rPr>
+      </w:pPr>
+      <w:r>
+        <w:rPr>
+          <w:rFonts w:ascii="Times New Roman" w:hAnsi="Times New Roman" w:cs="Times New Roman"/>
+          <w:sz w:val="24"/>
+          <w:szCs w:val="24"/>
+        </w:rPr>
+        <w:t>SMPN 1 Pesawaran adalah sekolah menengah pertama yang ada di alamat Jl. Jend. Ahmad Yani No.21 Kecamatan Gedong Tataan Kabupaten Pesawaran Provinsi Lampung. Selama masa pandemi COVID-19 proses pembelajaran jarak jauh pihak sekolah dan guru mengunakan aplikasi Whatsapp untuk memberikan materi dan tugas untuk dikirimkan kepada para siswa, kemudian materi tersebut digunakan untuk bahan belajar dan tugas untuk proses pengambilan nilai dari siswa. Selama proses pembelajaran muncul permasalahan karena manajemen pesan yang tidak rapih dikarenakan setiap ada pesan baru masuk maka pesan yang lama akan tertimpa dan menumpuk.</w:t>
+      </w:r>
+    </w:p>
+    <w:p>
+      <w:pPr>
+        <w:pStyle w:val="ListParagraph"/>
+        <w:spacing w:line="480" w:lineRule="auto"/>
+        <w:ind w:left="0" w:firstLine="567"/>
+        <w:jc w:val="both"/>
+        <w:rPr>
+          <w:rFonts w:ascii="Times New Roman" w:hAnsi="Times New Roman" w:cs="Times New Roman"/>
+          <w:sz w:val="24"/>
+          <w:szCs w:val="24"/>
+        </w:rPr>
+      </w:pPr>
+      <w:r>
+        <w:rPr>
+          <w:rFonts w:ascii="Times New Roman" w:hAnsi="Times New Roman" w:cs="Times New Roman"/>
+          <w:sz w:val="24"/>
+          <w:szCs w:val="24"/>
+        </w:rPr>
+        <w:t>Untuk m</w:t>
+      </w:r>
+      <w:r>
+        <w:rPr>
+          <w:rFonts w:ascii="Times New Roman" w:hAnsi="Times New Roman" w:cs="Times New Roman"/>
+          <w:sz w:val="24"/>
+          <w:szCs w:val="24"/>
+        </w:rPr>
+        <w:t>enanggapi hal</w:t>
+      </w:r>
+      <w:r>
+        <w:rPr>
+          <w:rFonts w:ascii="Times New Roman" w:hAnsi="Times New Roman" w:cs="Times New Roman"/>
+          <w:sz w:val="24"/>
+          <w:szCs w:val="24"/>
+        </w:rPr>
+        <w:t xml:space="preserve"> ini</w:t>
+      </w:r>
+      <w:r>
+        <w:rPr>
+          <w:rFonts w:ascii="Times New Roman" w:hAnsi="Times New Roman" w:cs="Times New Roman"/>
+          <w:sz w:val="24"/>
+          <w:szCs w:val="24"/>
+        </w:rPr>
+        <w:t xml:space="preserve"> pihak sekolah harus melakukan terobosan baru dalam melaksanakan proses belajar mengajar karena kegiatan belajar mengaja</w:t>
+      </w:r>
+      <w:r>
+        <w:rPr>
+          <w:rFonts w:ascii="Times New Roman" w:hAnsi="Times New Roman" w:cs="Times New Roman"/>
+          <w:sz w:val="24"/>
+          <w:szCs w:val="24"/>
+        </w:rPr>
+        <w:t>r tatap muka di kelas untuk saat</w:t>
+      </w:r>
+      <w:r>
+        <w:rPr>
+          <w:rFonts w:ascii="Times New Roman" w:hAnsi="Times New Roman" w:cs="Times New Roman"/>
+          <w:sz w:val="24"/>
+          <w:szCs w:val="24"/>
+        </w:rPr>
+        <w:t xml:space="preserve"> ini belum </w:t>
+      </w:r>
+      <w:r>
+        <w:rPr>
+          <w:rFonts w:ascii="Times New Roman" w:hAnsi="Times New Roman" w:cs="Times New Roman"/>
+          <w:sz w:val="24"/>
+          <w:szCs w:val="24"/>
+        </w:rPr>
+        <w:t>dapat</w:t>
+      </w:r>
+      <w:r>
+        <w:rPr>
+          <w:rFonts w:ascii="Times New Roman" w:hAnsi="Times New Roman" w:cs="Times New Roman"/>
+          <w:sz w:val="24"/>
+          <w:szCs w:val="24"/>
+        </w:rPr>
+        <w:t xml:space="preserve"> dilaksanak</w:t>
+      </w:r>
+      <w:r>
+        <w:rPr>
+          <w:rFonts w:ascii="Times New Roman" w:hAnsi="Times New Roman" w:cs="Times New Roman"/>
+          <w:sz w:val="24"/>
+          <w:szCs w:val="24"/>
+        </w:rPr>
+        <w:t>a</w:t>
+      </w:r>
+      <w:r>
+        <w:rPr>
+          <w:rFonts w:ascii="Times New Roman" w:hAnsi="Times New Roman" w:cs="Times New Roman"/>
+          <w:sz w:val="24"/>
+          <w:szCs w:val="24"/>
+        </w:rPr>
+        <w:t>n.</w:t>
+      </w:r>
+      <w:r>
+        <w:rPr>
+          <w:rFonts w:ascii="Times New Roman" w:hAnsi="Times New Roman" w:cs="Times New Roman"/>
+          <w:sz w:val="24"/>
+          <w:szCs w:val="24"/>
+        </w:rPr>
+        <w:t xml:space="preserve"> </w:t>
+      </w:r>
+      <w:r>
+        <w:rPr>
+          <w:rFonts w:ascii="Times New Roman" w:hAnsi="Times New Roman" w:cs="Times New Roman"/>
+          <w:sz w:val="24"/>
+          <w:szCs w:val="24"/>
+        </w:rPr>
+        <w:t xml:space="preserve">Untuk mengatasi masalah ini maka dibutuhkan media untuk proses belajar mengajar berupa aplikasi belajar secara daring, agar para guru dan siswa dapat melaksanakan proses belajar </w:t>
       </w:r>
       <w:r>
         <w:rPr>
@@ -1095,15 +952,23 @@
           <w:szCs w:val="24"/>
         </w:rPr>
         <w:lastRenderedPageBreak/>
-        <w:t xml:space="preserve">pesan yang tidak rapih dikarenakan setiap ada pesan baru masuk maka pesan yang lama </w:t>
-      </w:r>
-      <w:r>
-        <w:rPr>
-          <w:rFonts w:ascii="Times New Roman" w:hAnsi="Times New Roman" w:cs="Times New Roman"/>
-          <w:sz w:val="24"/>
-          <w:szCs w:val="24"/>
-        </w:rPr>
-        <w:t>akan tertimpa dan menumpuk</w:t>
+        <w:t>mengajar dimana saja, sehingga proses belajar mengajar dapat</w:t>
+      </w:r>
+      <w:r>
+        <w:rPr>
+          <w:rFonts w:ascii="Times New Roman" w:hAnsi="Times New Roman" w:cs="Times New Roman"/>
+          <w:sz w:val="24"/>
+          <w:szCs w:val="24"/>
+        </w:rPr>
+        <w:t xml:space="preserve"> dilaksanakan</w:t>
+      </w:r>
+      <w:r>
+        <w:rPr>
+          <w:rFonts w:ascii="Times New Roman" w:hAnsi="Times New Roman" w:cs="Times New Roman"/>
+          <w:sz w:val="24"/>
+          <w:szCs w:val="24"/>
+        </w:rPr>
+        <w:t xml:space="preserve"> lebih mudah</w:t>
       </w:r>
       <w:r>
         <w:rPr>
@@ -1113,6 +978,202 @@
         </w:rPr>
         <w:t>.</w:t>
       </w:r>
+    </w:p>
+    <w:p>
+      <w:pPr>
+        <w:pStyle w:val="ListParagraph"/>
+        <w:spacing w:line="480" w:lineRule="auto"/>
+        <w:ind w:left="0" w:firstLine="567"/>
+        <w:jc w:val="both"/>
+        <w:rPr>
+          <w:rFonts w:ascii="Times New Roman" w:hAnsi="Times New Roman" w:cs="Times New Roman"/>
+          <w:sz w:val="24"/>
+          <w:szCs w:val="24"/>
+        </w:rPr>
+      </w:pPr>
+      <w:r>
+        <w:rPr>
+          <w:rFonts w:ascii="Times New Roman" w:hAnsi="Times New Roman" w:cs="Times New Roman"/>
+          <w:sz w:val="24"/>
+          <w:szCs w:val="24"/>
+        </w:rPr>
+        <w:t xml:space="preserve">Berdasarkan </w:t>
+      </w:r>
+      <w:r>
+        <w:rPr>
+          <w:rFonts w:ascii="Times New Roman" w:hAnsi="Times New Roman" w:cs="Times New Roman"/>
+          <w:sz w:val="24"/>
+          <w:szCs w:val="24"/>
+        </w:rPr>
+        <w:t>uraian</w:t>
+      </w:r>
+      <w:r>
+        <w:rPr>
+          <w:rFonts w:ascii="Times New Roman" w:hAnsi="Times New Roman" w:cs="Times New Roman"/>
+          <w:sz w:val="24"/>
+          <w:szCs w:val="24"/>
+        </w:rPr>
+        <w:t xml:space="preserve"> di atas </w:t>
+      </w:r>
+      <w:r>
+        <w:rPr>
+          <w:rFonts w:ascii="Times New Roman" w:hAnsi="Times New Roman" w:cs="Times New Roman"/>
+          <w:sz w:val="24"/>
+          <w:szCs w:val="24"/>
+        </w:rPr>
+        <w:t>penulis</w:t>
+      </w:r>
+      <w:r>
+        <w:rPr>
+          <w:rFonts w:ascii="Times New Roman" w:hAnsi="Times New Roman" w:cs="Times New Roman"/>
+          <w:sz w:val="24"/>
+          <w:szCs w:val="24"/>
+        </w:rPr>
+        <w:t xml:space="preserve"> bermaksud untuk membangun </w:t>
+      </w:r>
+      <w:r>
+        <w:rPr>
+          <w:rFonts w:ascii="Times New Roman" w:hAnsi="Times New Roman" w:cs="Times New Roman"/>
+          <w:sz w:val="24"/>
+          <w:szCs w:val="24"/>
+        </w:rPr>
+        <w:t xml:space="preserve">sistem pembelajaran </w:t>
+      </w:r>
+      <w:r>
+        <w:rPr>
+          <w:rFonts w:ascii="Times New Roman" w:hAnsi="Times New Roman" w:cs="Times New Roman"/>
+          <w:sz w:val="24"/>
+          <w:szCs w:val="24"/>
+        </w:rPr>
+        <w:t>d</w:t>
+      </w:r>
+      <w:r>
+        <w:rPr>
+          <w:rFonts w:ascii="Times New Roman" w:hAnsi="Times New Roman" w:cs="Times New Roman"/>
+          <w:sz w:val="24"/>
+          <w:szCs w:val="24"/>
+        </w:rPr>
+        <w:t>aring</w:t>
+      </w:r>
+      <w:r>
+        <w:rPr>
+          <w:rFonts w:ascii="Times New Roman" w:hAnsi="Times New Roman" w:cs="Times New Roman"/>
+          <w:sz w:val="24"/>
+          <w:szCs w:val="24"/>
+        </w:rPr>
+        <w:t xml:space="preserve"> berbasis android</w:t>
+      </w:r>
+      <w:r>
+        <w:rPr>
+          <w:rFonts w:ascii="Times New Roman" w:hAnsi="Times New Roman" w:cs="Times New Roman"/>
+          <w:sz w:val="24"/>
+          <w:szCs w:val="24"/>
+        </w:rPr>
+        <w:t xml:space="preserve"> </w:t>
+      </w:r>
+      <w:r>
+        <w:rPr>
+          <w:rFonts w:ascii="Times New Roman" w:hAnsi="Times New Roman" w:cs="Times New Roman"/>
+          <w:sz w:val="24"/>
+          <w:szCs w:val="24"/>
+        </w:rPr>
+        <w:t xml:space="preserve">yang akan digunakan untuk proses belajar mengajar </w:t>
+      </w:r>
+      <w:r>
+        <w:rPr>
+          <w:rFonts w:ascii="Times New Roman" w:hAnsi="Times New Roman" w:cs="Times New Roman"/>
+          <w:sz w:val="24"/>
+          <w:szCs w:val="24"/>
+        </w:rPr>
+        <w:t xml:space="preserve">di </w:t>
+      </w:r>
+      <w:r>
+        <w:rPr>
+          <w:rFonts w:ascii="Times New Roman" w:hAnsi="Times New Roman" w:cs="Times New Roman"/>
+          <w:sz w:val="24"/>
+          <w:szCs w:val="24"/>
+        </w:rPr>
+        <w:t>SMPN 1 Pesawaran</w:t>
+      </w:r>
+      <w:r>
+        <w:rPr>
+          <w:rFonts w:ascii="Times New Roman" w:hAnsi="Times New Roman" w:cs="Times New Roman"/>
+          <w:sz w:val="24"/>
+          <w:szCs w:val="24"/>
+        </w:rPr>
+        <w:t xml:space="preserve"> </w:t>
+      </w:r>
+      <w:r>
+        <w:rPr>
+          <w:rFonts w:ascii="Times New Roman" w:hAnsi="Times New Roman" w:cs="Times New Roman"/>
+          <w:sz w:val="24"/>
+          <w:szCs w:val="24"/>
+        </w:rPr>
+        <w:t>yang masih mengikuti anjuran</w:t>
+      </w:r>
+      <w:r>
+        <w:rPr>
+          <w:rFonts w:ascii="Times New Roman" w:hAnsi="Times New Roman" w:cs="Times New Roman"/>
+          <w:sz w:val="24"/>
+          <w:szCs w:val="24"/>
+        </w:rPr>
+        <w:t xml:space="preserve"> </w:t>
+      </w:r>
+      <w:r>
+        <w:rPr>
+          <w:rFonts w:ascii="Times New Roman" w:hAnsi="Times New Roman" w:cs="Times New Roman"/>
+          <w:sz w:val="24"/>
+          <w:szCs w:val="24"/>
+        </w:rPr>
+        <w:t xml:space="preserve">dari pemerintah pusat </w:t>
+      </w:r>
+      <w:r>
+        <w:rPr>
+          <w:rFonts w:ascii="Times New Roman" w:hAnsi="Times New Roman" w:cs="Times New Roman"/>
+          <w:sz w:val="24"/>
+          <w:szCs w:val="24"/>
+        </w:rPr>
+        <w:t xml:space="preserve">yaitu </w:t>
+      </w:r>
+      <w:r>
+        <w:rPr>
+          <w:rFonts w:ascii="Times New Roman" w:hAnsi="Times New Roman" w:cs="Times New Roman"/>
+          <w:sz w:val="24"/>
+          <w:szCs w:val="24"/>
+        </w:rPr>
+        <w:t>proses pembelajaran jarak jauh</w:t>
+      </w:r>
+      <w:r>
+        <w:rPr>
+          <w:rFonts w:ascii="Times New Roman" w:hAnsi="Times New Roman" w:cs="Times New Roman"/>
+          <w:sz w:val="24"/>
+          <w:szCs w:val="24"/>
+        </w:rPr>
+        <w:t>, karena salah satu cara pencegahan penularan virus COVID-19 adalah dengan menjaga jarak dan menghindari kerumunan</w:t>
+      </w:r>
+      <w:r>
+        <w:rPr>
+          <w:rFonts w:ascii="Times New Roman" w:hAnsi="Times New Roman" w:cs="Times New Roman"/>
+          <w:sz w:val="24"/>
+          <w:szCs w:val="24"/>
+        </w:rPr>
+        <w:t>.</w:t>
+      </w:r>
+    </w:p>
+    <w:p>
+      <w:pPr>
+        <w:pStyle w:val="ListParagraph"/>
+        <w:spacing w:line="480" w:lineRule="auto"/>
+        <w:ind w:left="0" w:firstLine="567"/>
+        <w:jc w:val="both"/>
+        <w:rPr>
+          <w:rFonts w:ascii="Times New Roman" w:hAnsi="Times New Roman" w:cs="Times New Roman"/>
+          <w:sz w:val="24"/>
+          <w:szCs w:val="24"/>
+        </w:rPr>
+      </w:pPr>
+      <w:bookmarkStart w:id="0" w:name="_GoBack"/>
+      <w:bookmarkEnd w:id="0"/>
     </w:p>
     <w:p>
       <w:pPr>
@@ -1281,6 +1342,20 @@
     <w:p>
       <w:pPr>
         <w:pStyle w:val="ListParagraph"/>
+        <w:spacing w:line="480" w:lineRule="auto"/>
+        <w:ind w:left="567"/>
+        <w:jc w:val="both"/>
+        <w:rPr>
+          <w:rFonts w:ascii="Times New Roman" w:hAnsi="Times New Roman" w:cs="Times New Roman"/>
+          <w:sz w:val="24"/>
+          <w:szCs w:val="24"/>
+          <w:lang w:val="en-US"/>
+        </w:rPr>
+      </w:pPr>
+    </w:p>
+    <w:p>
+      <w:pPr>
+        <w:pStyle w:val="ListParagraph"/>
         <w:numPr>
           <w:ilvl w:val="1"/>
           <w:numId w:val="2"/>
@@ -1452,6 +1527,20 @@
     <w:p>
       <w:pPr>
         <w:pStyle w:val="ListParagraph"/>
+        <w:spacing w:line="480" w:lineRule="auto"/>
+        <w:ind w:left="567"/>
+        <w:jc w:val="both"/>
+        <w:rPr>
+          <w:rFonts w:ascii="Times New Roman" w:hAnsi="Times New Roman" w:cs="Times New Roman"/>
+          <w:i/>
+          <w:sz w:val="24"/>
+          <w:szCs w:val="24"/>
+        </w:rPr>
+      </w:pPr>
+    </w:p>
+    <w:p>
+      <w:pPr>
+        <w:pStyle w:val="ListParagraph"/>
         <w:numPr>
           <w:ilvl w:val="1"/>
           <w:numId w:val="2"/>
@@ -1474,6 +1563,7 @@
           <w:sz w:val="24"/>
           <w:szCs w:val="24"/>
         </w:rPr>
+        <w:lastRenderedPageBreak/>
         <w:t>Tujuan</w:t>
       </w:r>
       <w:r>
@@ -1573,7 +1663,6 @@
           <w:rFonts w:ascii="Times New Roman" w:hAnsi="Times New Roman" w:cs="Times New Roman"/>
           <w:sz w:val="24"/>
           <w:szCs w:val="24"/>
-          <w:lang w:val="en-US"/>
         </w:rPr>
       </w:pPr>
       <w:r>
@@ -1619,18 +1708,9 @@
     </w:p>
     <w:p>
       <w:pPr>
+        <w:pStyle w:val="ListParagraph"/>
         <w:spacing w:line="480" w:lineRule="auto"/>
-        <w:jc w:val="both"/>
-        <w:rPr>
-          <w:rFonts w:ascii="Times New Roman" w:hAnsi="Times New Roman" w:cs="Times New Roman"/>
-          <w:sz w:val="24"/>
-          <w:szCs w:val="24"/>
-        </w:rPr>
-      </w:pPr>
-    </w:p>
-    <w:p>
-      <w:pPr>
-        <w:spacing w:line="480" w:lineRule="auto"/>
+        <w:ind w:left="567"/>
         <w:jc w:val="both"/>
         <w:rPr>
           <w:rFonts w:ascii="Times New Roman" w:hAnsi="Times New Roman" w:cs="Times New Roman"/>
@@ -1664,7 +1744,6 @@
           <w:sz w:val="24"/>
           <w:szCs w:val="24"/>
         </w:rPr>
-        <w:lastRenderedPageBreak/>
         <w:t>Manfaat Penelitian</w:t>
       </w:r>
     </w:p>
@@ -1821,7 +1900,7 @@
           <w:rPr>
             <w:noProof/>
           </w:rPr>
-          <w:t>5</w:t>
+          <w:t>3</w:t>
         </w:r>
         <w:r>
           <w:rPr>
@@ -3327,7 +3406,7 @@
   <a:extraClrSchemeLst/>
   <a:extLst>
     <a:ext uri="{05A4C25C-085E-4340-85A3-A5531E510DB2}">
-      <thm15:themeFamily xmlns="" xmlns:thm15="http://schemas.microsoft.com/office/thememl/2012/main" name="Office Theme" id="{62F939B6-93AF-4DB8-9C6B-D6C7DFDC589F}" vid="{4A3C46E8-61CC-4603-A589-7422A47A8E4A}"/>
+      <thm15:themeFamily xmlns:thm15="http://schemas.microsoft.com/office/thememl/2012/main" xmlns="" name="Office Theme" id="{62F939B6-93AF-4DB8-9C6B-D6C7DFDC589F}" vid="{4A3C46E8-61CC-4603-A589-7422A47A8E4A}"/>
     </a:ext>
   </a:extLst>
 </a:theme>
@@ -3428,13 +3507,56 @@
         </b:NameList>
       </b:Author>
     </b:Author>
+    <b:RefOrder>6</b:RefOrder>
+  </b:Source>
+  <b:Source>
+    <b:Tag>KBB16</b:Tag>
+    <b:SourceType>InternetSite</b:SourceType>
+    <b:Guid>{10E2F0C1-D535-45A6-8A78-B50D16340D74}</b:Guid>
+    <b:Title>KBBI Daring</b:Title>
+    <b:Year>2016</b:Year>
+    <b:YearAccessed>2021</b:YearAccessed>
+    <b:MonthAccessed>November</b:MonthAccessed>
+    <b:DayAccessed>10</b:DayAccessed>
+    <b:URL>https://kbbi.kemdikbud.go.id/entri/daring</b:URL>
+    <b:Author>
+      <b:Author>
+        <b:NameList>
+          <b:Person>
+            <b:Last>KBBI</b:Last>
+          </b:Person>
+        </b:NameList>
+      </b:Author>
+    </b:Author>
     <b:RefOrder>4</b:RefOrder>
+  </b:Source>
+  <b:Source>
+    <b:Tag>Har20</b:Tag>
+    <b:SourceType>InternetSite</b:SourceType>
+    <b:Guid>{2CD265CE-E0AD-49C1-A2DC-97553DD99DD8}</b:Guid>
+    <b:Title>EFEKTIVITAS PEMBELAJARAN DARING DI MASA PANDEMI COVID-19</b:Title>
+    <b:Year>2020</b:Year>
+    <b:YearAccessed>2020</b:YearAccessed>
+    <b:MonthAccessed>November</b:MonthAccessed>
+    <b:DayAccessed>4</b:DayAccessed>
+    <b:URL>https://bdkjakarta.kemenag.go.id/berita/efektivitas-pembelajaran-daring-di-masa-pandemi-covid-19</b:URL>
+    <b:Author>
+      <b:Author>
+        <b:NameList>
+          <b:Person>
+            <b:Last>Harnani</b:Last>
+            <b:First>Sri</b:First>
+          </b:Person>
+        </b:NameList>
+      </b:Author>
+    </b:Author>
+    <b:RefOrder>5</b:RefOrder>
   </b:Source>
 </b:Sources>
 </file>
 
 <file path=customXml/itemProps1.xml><?xml version="1.0" encoding="utf-8"?>
-<ds:datastoreItem xmlns:ds="http://schemas.openxmlformats.org/officeDocument/2006/customXml" ds:itemID="{51779283-31B8-43FF-A097-260F1D1C8722}">
+<ds:datastoreItem xmlns:ds="http://schemas.openxmlformats.org/officeDocument/2006/customXml" ds:itemID="{19AEFCE9-43D3-4D0D-A139-B6855903A7D6}">
   <ds:schemaRefs>
     <ds:schemaRef ds:uri="http://schemas.openxmlformats.org/officeDocument/2006/bibliography"/>
   </ds:schemaRefs>

</xml_diff>